<commit_message>
ajout de la 2eme version de la documentation en PDF dans le dossier Documentation
</commit_message>
<xml_diff>
--- a/Travail/Word_Documentation.docx
+++ b/Travail/Word_Documentation.docx
@@ -135,6 +135,7 @@
       <w:r>
         <w:rPr>
           <w:b/>
+          <w:noProof/>
           <w:sz w:val="28"/>
           <w:szCs w:val="28"/>
         </w:rPr>
@@ -183,6 +184,461 @@
           <w:szCs w:val="28"/>
         </w:rPr>
       </w:pPr>
+      <w:r>
+        <w:rPr>
+          <w:b/>
+          <w:sz w:val="28"/>
+          <w:szCs w:val="28"/>
+        </w:rPr>
+        <w:lastRenderedPageBreak/>
+        <w:t xml:space="preserve">Sketchs : </w:t>
+      </w:r>
+    </w:p>
+    <w:p>
+      <w:pPr>
+        <w:rPr>
+          <w:sz w:val="24"/>
+          <w:szCs w:val="24"/>
+        </w:rPr>
+      </w:pPr>
+      <w:r>
+        <w:rPr>
+          <w:sz w:val="24"/>
+          <w:szCs w:val="24"/>
+        </w:rPr>
+        <w:t xml:space="preserve">Page d’accueil </w:t>
+      </w:r>
+    </w:p>
+    <w:p>
+      <w:pPr>
+        <w:rPr>
+          <w:b/>
+          <w:sz w:val="28"/>
+          <w:szCs w:val="28"/>
+        </w:rPr>
+      </w:pPr>
+      <w:r>
+        <w:rPr>
+          <w:b/>
+          <w:sz w:val="28"/>
+          <w:szCs w:val="28"/>
+        </w:rPr>
+        <w:drawing>
+          <wp:inline distT="0" distB="0" distL="0" distR="0" wp14:anchorId="2993E0C5" wp14:editId="50184533">
+            <wp:extent cx="5760720" cy="3300095"/>
+            <wp:effectExtent l="0" t="0" r="0" b="0"/>
+            <wp:docPr id="6" name="Image 6"/>
+            <wp:cNvGraphicFramePr>
+              <a:graphicFrameLocks xmlns:a="http://schemas.openxmlformats.org/drawingml/2006/main" noChangeAspect="1"/>
+            </wp:cNvGraphicFramePr>
+            <a:graphic xmlns:a="http://schemas.openxmlformats.org/drawingml/2006/main">
+              <a:graphicData uri="http://schemas.openxmlformats.org/drawingml/2006/picture">
+                <pic:pic xmlns:pic="http://schemas.openxmlformats.org/drawingml/2006/picture">
+                  <pic:nvPicPr>
+                    <pic:cNvPr id="1" name=""/>
+                    <pic:cNvPicPr/>
+                  </pic:nvPicPr>
+                  <pic:blipFill>
+                    <a:blip r:embed="rId5"/>
+                    <a:stretch>
+                      <a:fillRect/>
+                    </a:stretch>
+                  </pic:blipFill>
+                  <pic:spPr>
+                    <a:xfrm>
+                      <a:off x="0" y="0"/>
+                      <a:ext cx="5760720" cy="3300095"/>
+                    </a:xfrm>
+                    <a:prstGeom prst="rect">
+                      <a:avLst/>
+                    </a:prstGeom>
+                  </pic:spPr>
+                </pic:pic>
+              </a:graphicData>
+            </a:graphic>
+          </wp:inline>
+        </w:drawing>
+      </w:r>
+    </w:p>
+    <w:p>
+      <w:pPr>
+        <w:rPr>
+          <w:sz w:val="24"/>
+          <w:szCs w:val="24"/>
+        </w:rPr>
+      </w:pPr>
+    </w:p>
+    <w:p>
+      <w:pPr>
+        <w:rPr>
+          <w:sz w:val="24"/>
+          <w:szCs w:val="24"/>
+        </w:rPr>
+      </w:pPr>
+      <w:r>
+        <w:rPr>
+          <w:sz w:val="24"/>
+          <w:szCs w:val="24"/>
+        </w:rPr>
+        <w:t>Page description profil :</w:t>
+      </w:r>
+    </w:p>
+    <w:p>
+      <w:pPr>
+        <w:rPr>
+          <w:sz w:val="24"/>
+          <w:szCs w:val="24"/>
+        </w:rPr>
+      </w:pPr>
+      <w:r>
+        <w:rPr>
+          <w:sz w:val="24"/>
+          <w:szCs w:val="24"/>
+        </w:rPr>
+        <w:drawing>
+          <wp:inline distT="0" distB="0" distL="0" distR="0" wp14:anchorId="47E45C39" wp14:editId="68454ABD">
+            <wp:extent cx="5760720" cy="3295015"/>
+            <wp:effectExtent l="0" t="0" r="0" b="635"/>
+            <wp:docPr id="27" name="Image 27"/>
+            <wp:cNvGraphicFramePr>
+              <a:graphicFrameLocks xmlns:a="http://schemas.openxmlformats.org/drawingml/2006/main" noChangeAspect="1"/>
+            </wp:cNvGraphicFramePr>
+            <a:graphic xmlns:a="http://schemas.openxmlformats.org/drawingml/2006/main">
+              <a:graphicData uri="http://schemas.openxmlformats.org/drawingml/2006/picture">
+                <pic:pic xmlns:pic="http://schemas.openxmlformats.org/drawingml/2006/picture">
+                  <pic:nvPicPr>
+                    <pic:cNvPr id="1" name=""/>
+                    <pic:cNvPicPr/>
+                  </pic:nvPicPr>
+                  <pic:blipFill>
+                    <a:blip r:embed="rId6"/>
+                    <a:stretch>
+                      <a:fillRect/>
+                    </a:stretch>
+                  </pic:blipFill>
+                  <pic:spPr>
+                    <a:xfrm>
+                      <a:off x="0" y="0"/>
+                      <a:ext cx="5760720" cy="3295015"/>
+                    </a:xfrm>
+                    <a:prstGeom prst="rect">
+                      <a:avLst/>
+                    </a:prstGeom>
+                  </pic:spPr>
+                </pic:pic>
+              </a:graphicData>
+            </a:graphic>
+          </wp:inline>
+        </w:drawing>
+      </w:r>
+    </w:p>
+    <w:p>
+      <w:pPr>
+        <w:rPr>
+          <w:sz w:val="24"/>
+          <w:szCs w:val="24"/>
+        </w:rPr>
+      </w:pPr>
+    </w:p>
+    <w:p>
+      <w:pPr>
+        <w:rPr>
+          <w:sz w:val="24"/>
+          <w:szCs w:val="24"/>
+        </w:rPr>
+      </w:pPr>
+    </w:p>
+    <w:p>
+      <w:pPr>
+        <w:rPr>
+          <w:sz w:val="24"/>
+          <w:szCs w:val="24"/>
+        </w:rPr>
+      </w:pPr>
+    </w:p>
+    <w:p>
+      <w:pPr>
+        <w:rPr>
+          <w:sz w:val="24"/>
+          <w:szCs w:val="24"/>
+        </w:rPr>
+      </w:pPr>
+      <w:r>
+        <w:rPr>
+          <w:sz w:val="24"/>
+          <w:szCs w:val="24"/>
+        </w:rPr>
+        <w:lastRenderedPageBreak/>
+        <w:t>Page compétence :</w:t>
+      </w:r>
+    </w:p>
+    <w:p>
+      <w:pPr>
+        <w:rPr>
+          <w:sz w:val="24"/>
+          <w:szCs w:val="24"/>
+        </w:rPr>
+      </w:pPr>
+      <w:r>
+        <w:rPr>
+          <w:sz w:val="24"/>
+          <w:szCs w:val="24"/>
+        </w:rPr>
+        <w:drawing>
+          <wp:inline distT="0" distB="0" distL="0" distR="0" wp14:anchorId="755F6B0C" wp14:editId="20029C59">
+            <wp:extent cx="2867425" cy="3848637"/>
+            <wp:effectExtent l="0" t="0" r="9525" b="0"/>
+            <wp:docPr id="28" name="Image 28"/>
+            <wp:cNvGraphicFramePr>
+              <a:graphicFrameLocks xmlns:a="http://schemas.openxmlformats.org/drawingml/2006/main" noChangeAspect="1"/>
+            </wp:cNvGraphicFramePr>
+            <a:graphic xmlns:a="http://schemas.openxmlformats.org/drawingml/2006/main">
+              <a:graphicData uri="http://schemas.openxmlformats.org/drawingml/2006/picture">
+                <pic:pic xmlns:pic="http://schemas.openxmlformats.org/drawingml/2006/picture">
+                  <pic:nvPicPr>
+                    <pic:cNvPr id="1" name=""/>
+                    <pic:cNvPicPr/>
+                  </pic:nvPicPr>
+                  <pic:blipFill>
+                    <a:blip r:embed="rId7"/>
+                    <a:stretch>
+                      <a:fillRect/>
+                    </a:stretch>
+                  </pic:blipFill>
+                  <pic:spPr>
+                    <a:xfrm>
+                      <a:off x="0" y="0"/>
+                      <a:ext cx="2867425" cy="3848637"/>
+                    </a:xfrm>
+                    <a:prstGeom prst="rect">
+                      <a:avLst/>
+                    </a:prstGeom>
+                  </pic:spPr>
+                </pic:pic>
+              </a:graphicData>
+            </a:graphic>
+          </wp:inline>
+        </w:drawing>
+      </w:r>
+    </w:p>
+    <w:p>
+      <w:pPr>
+        <w:rPr>
+          <w:sz w:val="24"/>
+          <w:szCs w:val="24"/>
+        </w:rPr>
+      </w:pPr>
+      <w:r>
+        <w:rPr>
+          <w:sz w:val="24"/>
+          <w:szCs w:val="24"/>
+        </w:rPr>
+        <w:t>Page de connexion :</w:t>
+      </w:r>
+    </w:p>
+    <w:p>
+      <w:pPr>
+        <w:rPr>
+          <w:sz w:val="24"/>
+          <w:szCs w:val="24"/>
+        </w:rPr>
+      </w:pPr>
+      <w:r>
+        <w:rPr>
+          <w:sz w:val="24"/>
+          <w:szCs w:val="24"/>
+        </w:rPr>
+        <w:drawing>
+          <wp:inline distT="0" distB="0" distL="0" distR="0" wp14:anchorId="68E58D63" wp14:editId="201C50A1">
+            <wp:extent cx="4305901" cy="3820058"/>
+            <wp:effectExtent l="0" t="0" r="0" b="9525"/>
+            <wp:docPr id="11" name="Image 11"/>
+            <wp:cNvGraphicFramePr>
+              <a:graphicFrameLocks xmlns:a="http://schemas.openxmlformats.org/drawingml/2006/main" noChangeAspect="1"/>
+            </wp:cNvGraphicFramePr>
+            <a:graphic xmlns:a="http://schemas.openxmlformats.org/drawingml/2006/main">
+              <a:graphicData uri="http://schemas.openxmlformats.org/drawingml/2006/picture">
+                <pic:pic xmlns:pic="http://schemas.openxmlformats.org/drawingml/2006/picture">
+                  <pic:nvPicPr>
+                    <pic:cNvPr id="1" name=""/>
+                    <pic:cNvPicPr/>
+                  </pic:nvPicPr>
+                  <pic:blipFill>
+                    <a:blip r:embed="rId8"/>
+                    <a:stretch>
+                      <a:fillRect/>
+                    </a:stretch>
+                  </pic:blipFill>
+                  <pic:spPr>
+                    <a:xfrm>
+                      <a:off x="0" y="0"/>
+                      <a:ext cx="4305901" cy="3820058"/>
+                    </a:xfrm>
+                    <a:prstGeom prst="rect">
+                      <a:avLst/>
+                    </a:prstGeom>
+                  </pic:spPr>
+                </pic:pic>
+              </a:graphicData>
+            </a:graphic>
+          </wp:inline>
+        </w:drawing>
+      </w:r>
+    </w:p>
+    <w:p>
+      <w:pPr>
+        <w:rPr>
+          <w:sz w:val="24"/>
+          <w:szCs w:val="24"/>
+        </w:rPr>
+      </w:pPr>
+    </w:p>
+    <w:p>
+      <w:pPr>
+        <w:rPr>
+          <w:sz w:val="24"/>
+          <w:szCs w:val="24"/>
+        </w:rPr>
+      </w:pPr>
+      <w:r>
+        <w:rPr>
+          <w:sz w:val="24"/>
+          <w:szCs w:val="24"/>
+        </w:rPr>
+        <w:lastRenderedPageBreak/>
+        <w:t>Page d’inscription :</w:t>
+      </w:r>
+    </w:p>
+    <w:p>
+      <w:pPr>
+        <w:rPr>
+          <w:sz w:val="24"/>
+          <w:szCs w:val="24"/>
+        </w:rPr>
+      </w:pPr>
+    </w:p>
+    <w:p>
+      <w:pPr>
+        <w:rPr>
+          <w:sz w:val="24"/>
+          <w:szCs w:val="24"/>
+        </w:rPr>
+      </w:pPr>
+      <w:r>
+        <w:rPr>
+          <w:sz w:val="24"/>
+          <w:szCs w:val="24"/>
+        </w:rPr>
+        <w:drawing>
+          <wp:inline distT="0" distB="0" distL="0" distR="0" wp14:anchorId="547F2BC6" wp14:editId="0357761F">
+            <wp:extent cx="4296375" cy="3820058"/>
+            <wp:effectExtent l="0" t="0" r="9525" b="9525"/>
+            <wp:docPr id="13" name="Image 13"/>
+            <wp:cNvGraphicFramePr>
+              <a:graphicFrameLocks xmlns:a="http://schemas.openxmlformats.org/drawingml/2006/main" noChangeAspect="1"/>
+            </wp:cNvGraphicFramePr>
+            <a:graphic xmlns:a="http://schemas.openxmlformats.org/drawingml/2006/main">
+              <a:graphicData uri="http://schemas.openxmlformats.org/drawingml/2006/picture">
+                <pic:pic xmlns:pic="http://schemas.openxmlformats.org/drawingml/2006/picture">
+                  <pic:nvPicPr>
+                    <pic:cNvPr id="1" name=""/>
+                    <pic:cNvPicPr/>
+                  </pic:nvPicPr>
+                  <pic:blipFill>
+                    <a:blip r:embed="rId9"/>
+                    <a:stretch>
+                      <a:fillRect/>
+                    </a:stretch>
+                  </pic:blipFill>
+                  <pic:spPr>
+                    <a:xfrm>
+                      <a:off x="0" y="0"/>
+                      <a:ext cx="4296375" cy="3820058"/>
+                    </a:xfrm>
+                    <a:prstGeom prst="rect">
+                      <a:avLst/>
+                    </a:prstGeom>
+                  </pic:spPr>
+                </pic:pic>
+              </a:graphicData>
+            </a:graphic>
+          </wp:inline>
+        </w:drawing>
+      </w:r>
+    </w:p>
+    <w:p>
+      <w:pPr>
+        <w:rPr>
+          <w:sz w:val="24"/>
+          <w:szCs w:val="24"/>
+        </w:rPr>
+      </w:pPr>
+      <w:r>
+        <w:rPr>
+          <w:sz w:val="24"/>
+          <w:szCs w:val="24"/>
+        </w:rPr>
+        <w:t>Page de création d’un profil :</w:t>
+      </w:r>
+    </w:p>
+    <w:p>
+      <w:pPr>
+        <w:rPr>
+          <w:sz w:val="24"/>
+          <w:szCs w:val="24"/>
+        </w:rPr>
+      </w:pPr>
+      <w:r>
+        <w:rPr>
+          <w:sz w:val="24"/>
+          <w:szCs w:val="24"/>
+        </w:rPr>
+        <w:drawing>
+          <wp:inline distT="0" distB="0" distL="0" distR="0" wp14:anchorId="7E69C3DE" wp14:editId="731DF961">
+            <wp:extent cx="5760720" cy="3983990"/>
+            <wp:effectExtent l="0" t="0" r="0" b="0"/>
+            <wp:docPr id="22" name="Image 22"/>
+            <wp:cNvGraphicFramePr>
+              <a:graphicFrameLocks xmlns:a="http://schemas.openxmlformats.org/drawingml/2006/main" noChangeAspect="1"/>
+            </wp:cNvGraphicFramePr>
+            <a:graphic xmlns:a="http://schemas.openxmlformats.org/drawingml/2006/main">
+              <a:graphicData uri="http://schemas.openxmlformats.org/drawingml/2006/picture">
+                <pic:pic xmlns:pic="http://schemas.openxmlformats.org/drawingml/2006/picture">
+                  <pic:nvPicPr>
+                    <pic:cNvPr id="1" name=""/>
+                    <pic:cNvPicPr/>
+                  </pic:nvPicPr>
+                  <pic:blipFill>
+                    <a:blip r:embed="rId10"/>
+                    <a:stretch>
+                      <a:fillRect/>
+                    </a:stretch>
+                  </pic:blipFill>
+                  <pic:spPr>
+                    <a:xfrm>
+                      <a:off x="0" y="0"/>
+                      <a:ext cx="5760720" cy="3983990"/>
+                    </a:xfrm>
+                    <a:prstGeom prst="rect">
+                      <a:avLst/>
+                    </a:prstGeom>
+                  </pic:spPr>
+                </pic:pic>
+              </a:graphicData>
+            </a:graphic>
+          </wp:inline>
+        </w:drawing>
+      </w:r>
+    </w:p>
+    <w:p>
+      <w:pPr>
+        <w:rPr>
+          <w:sz w:val="24"/>
+          <w:szCs w:val="24"/>
+        </w:rPr>
+      </w:pPr>
+      <w:bookmarkStart w:id="0" w:name="_GoBack"/>
+      <w:bookmarkEnd w:id="0"/>
       <w:proofErr w:type="spellStart"/>
       <w:r>
         <w:rPr>
@@ -261,7 +717,7 @@
                     <pic:cNvPicPr/>
                   </pic:nvPicPr>
                   <pic:blipFill>
-                    <a:blip r:embed="rId5">
+                    <a:blip r:embed="rId11">
                       <a:extLst>
                         <a:ext uri="{28A0092B-C50C-407E-A947-70E740481C1C}">
                           <a14:useLocalDpi xmlns:a14="http://schemas.microsoft.com/office/drawing/2010/main" val="0"/>
@@ -602,7 +1058,7 @@
                     <pic:cNvPicPr/>
                   </pic:nvPicPr>
                   <pic:blipFill>
-                    <a:blip r:embed="rId5" cstate="print">
+                    <a:blip r:embed="rId11" cstate="print">
                       <a:extLst>
                         <a:ext uri="{28A0092B-C50C-407E-A947-70E740481C1C}">
                           <a14:useLocalDpi xmlns:a14="http://schemas.microsoft.com/office/drawing/2010/main" val="0"/>
@@ -906,7 +1362,7 @@
                     <pic:cNvPicPr/>
                   </pic:nvPicPr>
                   <pic:blipFill>
-                    <a:blip r:embed="rId6" cstate="print">
+                    <a:blip r:embed="rId12" cstate="print">
                       <a:extLst>
                         <a:ext uri="{28A0092B-C50C-407E-A947-70E740481C1C}">
                           <a14:useLocalDpi xmlns:a14="http://schemas.microsoft.com/office/drawing/2010/main" val="0"/>
@@ -974,7 +1430,7 @@
                     <pic:cNvPicPr/>
                   </pic:nvPicPr>
                   <pic:blipFill>
-                    <a:blip r:embed="rId7" cstate="print">
+                    <a:blip r:embed="rId13" cstate="print">
                       <a:extLst>
                         <a:ext uri="{28A0092B-C50C-407E-A947-70E740481C1C}">
                           <a14:useLocalDpi xmlns:a14="http://schemas.microsoft.com/office/drawing/2010/main" val="0"/>
@@ -1176,7 +1632,7 @@
                     <pic:cNvPicPr/>
                   </pic:nvPicPr>
                   <pic:blipFill>
-                    <a:blip r:embed="rId8">
+                    <a:blip r:embed="rId14">
                       <a:extLst>
                         <a:ext uri="{28A0092B-C50C-407E-A947-70E740481C1C}">
                           <a14:useLocalDpi xmlns:a14="http://schemas.microsoft.com/office/drawing/2010/main" val="0"/>
@@ -1313,7 +1769,7 @@
                     <pic:cNvPicPr/>
                   </pic:nvPicPr>
                   <pic:blipFill>
-                    <a:blip r:embed="rId9">
+                    <a:blip r:embed="rId15">
                       <a:extLst>
                         <a:ext uri="{28A0092B-C50C-407E-A947-70E740481C1C}">
                           <a14:useLocalDpi xmlns:a14="http://schemas.microsoft.com/office/drawing/2010/main" val="0"/>
@@ -1375,7 +1831,7 @@
                     <pic:cNvPicPr/>
                   </pic:nvPicPr>
                   <pic:blipFill>
-                    <a:blip r:embed="rId5">
+                    <a:blip r:embed="rId11">
                       <a:extLst>
                         <a:ext uri="{28A0092B-C50C-407E-A947-70E740481C1C}">
                           <a14:useLocalDpi xmlns:a14="http://schemas.microsoft.com/office/drawing/2010/main" val="0"/>
@@ -1590,7 +2046,7 @@
                     <pic:cNvPicPr/>
                   </pic:nvPicPr>
                   <pic:blipFill>
-                    <a:blip r:embed="rId5">
+                    <a:blip r:embed="rId11">
                       <a:extLst>
                         <a:ext uri="{28A0092B-C50C-407E-A947-70E740481C1C}">
                           <a14:useLocalDpi xmlns:a14="http://schemas.microsoft.com/office/drawing/2010/main" val="0"/>
@@ -1739,10 +2195,7 @@
         <w:t xml:space="preserve"> les champs obligatoires, le bouton « Valider profil » apparait et l’utilisateur doit cliquer sur ce bouton pour pouvoir créer ce dernier. </w:t>
       </w:r>
     </w:p>
-    <w:p>
-      <w:bookmarkStart w:id="0" w:name="_GoBack"/>
-      <w:bookmarkEnd w:id="0"/>
-    </w:p>
+    <w:p/>
     <w:p>
       <w:r>
         <w:rPr>
@@ -1980,7 +2433,7 @@
                     <pic:cNvPicPr/>
                   </pic:nvPicPr>
                   <pic:blipFill>
-                    <a:blip r:embed="rId10"/>
+                    <a:blip r:embed="rId16"/>
                     <a:stretch>
                       <a:fillRect/>
                     </a:stretch>

</xml_diff>

<commit_message>
Contexte refait et nouveau Storyboard ajouté à la Documentation.
</commit_message>
<xml_diff>
--- a/Travail/Word_Documentation.docx
+++ b/Travail/Word_Documentation.docx
@@ -65,77 +65,576 @@
       </w:pPr>
       <w:r>
         <w:rPr/>
-        <w:t>Cette application a pour but de faciliter la recherche d’informations sur les profils du jeu de rôle “Chroniques Oubliées”.</w:t>
-      </w:r>
-    </w:p>
-    <w:p>
-      <w:pPr>
-        <w:pStyle w:val="Normal"/>
-        <w:rPr/>
-      </w:pPr>
-      <w:r>
-        <w:rPr/>
-        <w:t xml:space="preserve">Tout d’abord, l’utilisateur a accès à des liens lui permettant d’avoir accès aux produits officiels de “Chroniques Oubliées”, tels que les boîtes de jeu. </w:t>
-      </w:r>
-    </w:p>
-    <w:p>
-      <w:pPr>
-        <w:pStyle w:val="Normal"/>
-        <w:rPr/>
-      </w:pPr>
-      <w:r>
-        <w:rPr/>
-        <w:t>Ensuite, l’utilisateur peut voir les informations liées à un profil choisi tels que les dés de vie, les équipements, armes et armures, etc.</w:t>
-      </w:r>
-    </w:p>
-    <w:p>
-      <w:pPr>
-        <w:pStyle w:val="Normal"/>
-        <w:rPr/>
-      </w:pPr>
-      <w:r>
-        <w:rPr/>
-        <w:t>Parmi ces informations, il y a aussi les 5 voies liées au profil, dont l’utilisateur peut afficher les compétences. S’il le veut, l’utilisateur peut ensuite afficher la description desdites compétences.</w:t>
-      </w:r>
-    </w:p>
-    <w:p>
-      <w:pPr>
-        <w:pStyle w:val="Normal"/>
-        <w:rPr/>
-      </w:pPr>
-      <w:r>
-        <w:rPr/>
-        <w:t>L’utilisateur a aussi la possibilité de se connecter, et, s’il n’a pas de compte, de le créer.</w:t>
-      </w:r>
-    </w:p>
-    <w:p>
-      <w:pPr>
-        <w:pStyle w:val="Normal"/>
-        <w:rPr/>
-      </w:pPr>
-      <w:r>
-        <w:rPr/>
-        <w:t>S’il se connecte, il a accès à d’autres fonctionnalités, comme celle de mettre des profils en favoris, pour y avoir accès plus facilement. Aussi, en se connectant, l’utilisateur peut créer un profil hybride qu’il peut sauvegarder. Il lui faut ensuite sélectionner les profils dont le profil hybride va hériter, ce qui lui permet de sélectionner les 5 voies que le nouveau profil va conserver. Puis, il lui suffira de remplir les quelques autres informations pour pouvoir terminer la création.</w:t>
-      </w:r>
-    </w:p>
-    <w:p>
-      <w:pPr>
-        <w:pStyle w:val="Normal"/>
-        <w:rPr/>
-      </w:pPr>
-      <w:r>
-        <w:rPr/>
-      </w:r>
-    </w:p>
-    <w:p>
-      <w:pPr>
-        <w:pStyle w:val="Normal"/>
-        <w:rPr>
-          <w:b/>
-          <w:b/>
-          <w:sz w:val="28"/>
-          <w:szCs w:val="28"/>
-        </w:rPr>
+        <w:t>Cette application a pour but de faciliter la recherche d'informations sur le jeu de rôle Chroniques Oubliées. Chroniques Oubliées est un jeu de rôle inspiré de "Donjons et Dragons" et "Pathfinder" ayant pour but d'être plus attrayant pour les débutants au jeu de rôle. Les jeux de rôles sont des jeux se jouant à plusieurs où les joueurs incarnent des personnages pour vivre une aventure racontée par le maître du jeu. Les profils sont la base des personnages de Chroniques Oubliées, définissant les compétences d'un personnage ainsi que la manière dont il doit être joué (par exemple, un barbare est un personnage fort et robuste qui a pour but de foncer sur ses ennemis pour faire un maximum de dégâts).</w:t>
+      </w:r>
+    </w:p>
+    <w:p>
+      <w:pPr>
+        <w:pStyle w:val="Normal"/>
+        <w:rPr/>
+      </w:pPr>
+      <w:r>
+        <w:rPr/>
+      </w:r>
+    </w:p>
+    <w:p>
+      <w:pPr>
+        <w:pStyle w:val="Normal"/>
+        <w:rPr/>
+      </w:pPr>
+      <w:r>
+        <w:rPr/>
+        <w:t xml:space="preserve">L'application donne accès aux informations des différents profils, telles que les compétences, dés de vie, équipements, ou encore une description basique de la manière dont le profil est fait pour être joué. </w:t>
+      </w:r>
+    </w:p>
+    <w:p>
+      <w:pPr>
+        <w:pStyle w:val="Normal"/>
+        <w:rPr/>
+      </w:pPr>
+      <w:r>
+        <w:rPr/>
+      </w:r>
+    </w:p>
+    <w:p>
+      <w:pPr>
+        <w:pStyle w:val="Normal"/>
+        <w:rPr/>
+      </w:pPr>
+      <w:r>
+        <w:rPr/>
+        <w:t>Aussi, Chroniques Oubliées donne la possibilité à ses joueurs de sélectionner des profils dits "hybrides", prenant des compétences d'autres profils (Par exemple pour faire un paladin en combinant les classes de chevalier et de clerc). L'application permet d'automatiser et de simplifier ce processus, en lui demandant simplement quels profils fusionner, pour ensuite lui montrer clairement les informations qu'il doit remplir, ainsi que les compétences disponibles pour ce profil.</w:t>
+      </w:r>
+    </w:p>
+    <w:p>
+      <w:pPr>
+        <w:pStyle w:val="Normal"/>
+        <w:rPr/>
+      </w:pPr>
+      <w:r>
+        <w:rPr/>
+      </w:r>
+    </w:p>
+    <w:p>
+      <w:pPr>
+        <w:pStyle w:val="Normal"/>
+        <w:rPr/>
+      </w:pPr>
+      <w:r>
+        <w:rPr/>
+        <w:t>L'application peut être utilisée par toute personne intéressée par Chroniques Oubliées. En effet, malgré ses avantages, ce jeu de rôle peut avoir des problèmes par rapport à sa documentation. Cette dernière est très complète, mais cela cause un manque de clarté certain, que l'application vient corriger.</w:t>
+      </w:r>
+    </w:p>
+    <w:p>
+      <w:pPr>
+        <w:pStyle w:val="Normal"/>
+        <w:rPr/>
+      </w:pPr>
+      <w:r>
+        <w:rPr/>
+        <w:t>Enfin l'application permet à chaque utilisateur d'avoir un compte afin de mettre des classes en favoris pour pouvoir les retrouver plus facilement.</w:t>
+      </w:r>
+    </w:p>
+    <w:p>
+      <w:pPr>
+        <w:pStyle w:val="Normal"/>
+        <w:rPr>
+          <w:b/>
+          <w:b/>
+          <w:bCs/>
+        </w:rPr>
+      </w:pPr>
+      <w:r>
+        <w:rPr/>
+      </w:r>
+    </w:p>
+    <w:p>
+      <w:pPr>
+        <w:pStyle w:val="Normal"/>
+        <w:rPr>
+          <w:b/>
+          <w:b/>
+          <w:bCs/>
+        </w:rPr>
+      </w:pPr>
+      <w:r>
+        <w:rPr/>
+      </w:r>
+    </w:p>
+    <w:p>
+      <w:pPr>
+        <w:pStyle w:val="Normal"/>
+        <w:rPr>
+          <w:b/>
+          <w:b/>
+          <w:bCs/>
+        </w:rPr>
+      </w:pPr>
+      <w:r>
+        <w:rPr/>
+      </w:r>
+    </w:p>
+    <w:p>
+      <w:pPr>
+        <w:pStyle w:val="Normal"/>
+        <w:rPr>
+          <w:b/>
+          <w:b/>
+          <w:bCs/>
+        </w:rPr>
+      </w:pPr>
+      <w:r>
+        <w:rPr/>
+      </w:r>
+    </w:p>
+    <w:p>
+      <w:pPr>
+        <w:pStyle w:val="Normal"/>
+        <w:rPr>
+          <w:b/>
+          <w:b/>
+          <w:bCs/>
+        </w:rPr>
+      </w:pPr>
+      <w:r>
+        <w:rPr/>
+      </w:r>
+    </w:p>
+    <w:p>
+      <w:pPr>
+        <w:pStyle w:val="Normal"/>
+        <w:rPr>
+          <w:b/>
+          <w:b/>
+          <w:bCs/>
+        </w:rPr>
+      </w:pPr>
+      <w:r>
+        <w:rPr/>
+      </w:r>
+    </w:p>
+    <w:p>
+      <w:pPr>
+        <w:pStyle w:val="Normal"/>
+        <w:rPr>
+          <w:b/>
+          <w:b/>
+          <w:bCs/>
+        </w:rPr>
+      </w:pPr>
+      <w:r>
+        <w:rPr/>
+      </w:r>
+    </w:p>
+    <w:p>
+      <w:pPr>
+        <w:pStyle w:val="Normal"/>
+        <w:rPr>
+          <w:b/>
+          <w:b/>
+          <w:bCs/>
+        </w:rPr>
+      </w:pPr>
+      <w:r>
+        <w:rPr/>
+      </w:r>
+    </w:p>
+    <w:p>
+      <w:pPr>
+        <w:pStyle w:val="Normal"/>
+        <w:rPr>
+          <w:b/>
+          <w:b/>
+          <w:bCs/>
+        </w:rPr>
+      </w:pPr>
+      <w:r>
+        <w:rPr/>
+      </w:r>
+    </w:p>
+    <w:p>
+      <w:pPr>
+        <w:pStyle w:val="Normal"/>
+        <w:rPr/>
+      </w:pPr>
+      <w:r>
+        <w:rPr>
+          <w:b/>
+          <w:bCs/>
+        </w:rPr>
+        <w:t>Personnas :</w:t>
+      </w:r>
+    </w:p>
+    <w:p>
+      <w:pPr>
+        <w:pStyle w:val="Normal1"/>
+        <w:spacing w:lineRule="auto" w:line="240" w:before="0" w:after="0"/>
+        <w:rPr>
+          <w:rFonts w:ascii="Arial" w:hAnsi="Arial" w:eastAsia="Times New Roman" w:cs="Arial"/>
+          <w:color w:val="000000"/>
+          <w:lang w:eastAsia="fr-FR"/>
+        </w:rPr>
+      </w:pPr>
+      <w:r>
+        <w:rPr>
+          <w:rFonts w:eastAsia="Times New Roman" w:cs="Arial" w:ascii="Arial" w:hAnsi="Arial"/>
+          <w:color w:val="000000"/>
+          <w:lang w:eastAsia="fr-FR"/>
+        </w:rPr>
+        <w:t>Théo Boulot </w:t>
+      </w:r>
+    </w:p>
+    <w:p>
+      <w:pPr>
+        <w:pStyle w:val="Normal1"/>
+        <w:spacing w:lineRule="auto" w:line="240" w:before="0" w:after="0"/>
+        <w:rPr/>
+      </w:pPr>
+      <w:r>
+        <w:rPr>
+          <w:rStyle w:val="Policepardfaut"/>
+          <w:rFonts w:eastAsia="Times New Roman" w:cs="Arial" w:ascii="Arial" w:hAnsi="Arial"/>
+          <w:color w:val="000000"/>
+          <w:lang w:eastAsia="fr-FR"/>
+        </w:rPr>
+        <w:t>“</w:t>
+      </w:r>
+      <w:r>
+        <w:rPr>
+          <w:rStyle w:val="Policepardfaut"/>
+          <w:rFonts w:eastAsia="Times New Roman" w:cs="Arial" w:ascii="Arial" w:hAnsi="Arial"/>
+          <w:color w:val="000000"/>
+          <w:lang w:eastAsia="fr-FR"/>
+        </w:rPr>
+        <w:t>J’aimerai essayer un jeu de rôle mais j’ai peur de me lancer, il faut vraiment connaître le principe et ce n'est pas mon cas pour l’instant.”</w:t>
+      </w:r>
+    </w:p>
+    <w:p>
+      <w:pPr>
+        <w:pStyle w:val="Normal1"/>
+        <w:spacing w:lineRule="auto" w:line="240" w:before="0" w:after="0"/>
+        <w:rPr>
+          <w:rFonts w:ascii="Times New Roman" w:hAnsi="Times New Roman" w:eastAsia="Times New Roman" w:cs="Times New Roman"/>
+          <w:sz w:val="24"/>
+          <w:szCs w:val="24"/>
+          <w:lang w:eastAsia="fr-FR"/>
+        </w:rPr>
+      </w:pPr>
+      <w:r>
+        <w:rPr>
+          <w:rFonts w:eastAsia="Times New Roman" w:cs="Times New Roman" w:ascii="Times New Roman" w:hAnsi="Times New Roman"/>
+          <w:sz w:val="24"/>
+          <w:szCs w:val="24"/>
+          <w:lang w:eastAsia="fr-FR"/>
+        </w:rPr>
+      </w:r>
+    </w:p>
+    <w:p>
+      <w:pPr>
+        <w:pStyle w:val="Normal1"/>
+        <w:spacing w:lineRule="auto" w:line="240" w:before="0" w:after="0"/>
+        <w:rPr/>
+      </w:pPr>
+      <w:r>
+        <w:rPr>
+          <w:rStyle w:val="Policepardfaut"/>
+          <w:rFonts w:eastAsia="Times New Roman" w:cs="Arial" w:ascii="Arial" w:hAnsi="Arial"/>
+          <w:color w:val="000000"/>
+          <w:lang w:eastAsia="fr-FR"/>
+        </w:rPr>
+        <w:t>Age : 16 ans </w:t>
+      </w:r>
+    </w:p>
+    <w:p>
+      <w:pPr>
+        <w:pStyle w:val="Normal1"/>
+        <w:spacing w:lineRule="auto" w:line="240" w:before="0" w:after="0"/>
+        <w:rPr/>
+      </w:pPr>
+      <w:r>
+        <w:rPr>
+          <w:rStyle w:val="Policepardfaut"/>
+          <w:rFonts w:eastAsia="Times New Roman" w:cs="Arial" w:ascii="Arial" w:hAnsi="Arial"/>
+          <w:color w:val="000000"/>
+          <w:lang w:eastAsia="fr-FR"/>
+        </w:rPr>
+        <w:t>Profession : lycéen </w:t>
+      </w:r>
+    </w:p>
+    <w:p>
+      <w:pPr>
+        <w:pStyle w:val="Normal1"/>
+        <w:spacing w:lineRule="auto" w:line="240" w:before="0" w:after="0"/>
+        <w:rPr/>
+      </w:pPr>
+      <w:r>
+        <w:rPr>
+          <w:rStyle w:val="Policepardfaut"/>
+          <w:rFonts w:eastAsia="Times New Roman" w:cs="Arial" w:ascii="Arial" w:hAnsi="Arial"/>
+          <w:color w:val="000000"/>
+          <w:lang w:eastAsia="fr-FR"/>
+        </w:rPr>
+        <w:t>Situation : vit chez ses parents</w:t>
+      </w:r>
+    </w:p>
+    <w:p>
+      <w:pPr>
+        <w:pStyle w:val="Normal1"/>
+        <w:spacing w:lineRule="auto" w:line="240" w:before="0" w:after="0"/>
+        <w:rPr/>
+      </w:pPr>
+      <w:r>
+        <w:rPr>
+          <w:rStyle w:val="Policepardfaut"/>
+          <w:rFonts w:eastAsia="Times New Roman" w:cs="Arial" w:ascii="Arial" w:hAnsi="Arial"/>
+          <w:color w:val="000000"/>
+          <w:lang w:eastAsia="fr-FR"/>
+        </w:rPr>
+        <w:t xml:space="preserve">Profil technique : </w:t>
+      </w:r>
+      <w:r>
+        <w:rPr>
+          <w:rStyle w:val="Policepardfaut"/>
+          <w:rFonts w:eastAsia="Times New Roman" w:cs="Arial" w:ascii="Arial" w:hAnsi="Arial"/>
+          <w:color w:val="000000"/>
+          <w:lang w:eastAsia="fr-FR"/>
+        </w:rPr>
+        <w:t>Utilisation simple de l’informatique</w:t>
+      </w:r>
+    </w:p>
+    <w:p>
+      <w:pPr>
+        <w:pStyle w:val="Normal1"/>
+        <w:spacing w:lineRule="auto" w:line="240" w:before="0" w:after="0"/>
+        <w:rPr/>
+      </w:pPr>
+      <w:r>
+        <w:rPr>
+          <w:rStyle w:val="Policepardfaut"/>
+          <w:rFonts w:eastAsia="Times New Roman" w:cs="Arial" w:ascii="Arial" w:hAnsi="Arial"/>
+          <w:color w:val="000000"/>
+          <w:lang w:eastAsia="fr-FR"/>
+        </w:rPr>
+        <w:tab/>
+        <w:tab/>
+        <w:t xml:space="preserve">   Joue environ </w:t>
+      </w:r>
+      <w:r>
+        <w:rPr>
+          <w:rStyle w:val="Policepardfaut"/>
+          <w:rFonts w:eastAsia="Times New Roman" w:cs="Arial" w:ascii="Arial" w:hAnsi="Arial"/>
+          <w:color w:val="000000"/>
+          <w:lang w:eastAsia="fr-FR"/>
+        </w:rPr>
+        <w:t>30 min</w:t>
+      </w:r>
+      <w:r>
+        <w:rPr>
+          <w:rStyle w:val="Policepardfaut"/>
+          <w:rFonts w:eastAsia="Times New Roman" w:cs="Arial" w:ascii="Arial" w:hAnsi="Arial"/>
+          <w:color w:val="000000"/>
+          <w:lang w:eastAsia="fr-FR"/>
+        </w:rPr>
+        <w:t xml:space="preserve"> par jour </w:t>
+      </w:r>
+    </w:p>
+    <w:p>
+      <w:pPr>
+        <w:pStyle w:val="Normal1"/>
+        <w:spacing w:lineRule="auto" w:line="240" w:before="0" w:after="240"/>
+        <w:rPr>
+          <w:rFonts w:ascii="Times New Roman" w:hAnsi="Times New Roman" w:eastAsia="Times New Roman" w:cs="Times New Roman"/>
+          <w:sz w:val="24"/>
+          <w:szCs w:val="24"/>
+          <w:lang w:eastAsia="fr-FR"/>
+        </w:rPr>
+      </w:pPr>
+      <w:r>
+        <w:rPr>
+          <w:rFonts w:eastAsia="Times New Roman" w:cs="Times New Roman" w:ascii="Times New Roman" w:hAnsi="Times New Roman"/>
+          <w:sz w:val="24"/>
+          <w:szCs w:val="24"/>
+          <w:lang w:eastAsia="fr-FR"/>
+        </w:rPr>
+      </w:r>
+    </w:p>
+    <w:p>
+      <w:pPr>
+        <w:pStyle w:val="Normal1"/>
+        <w:spacing w:lineRule="auto" w:line="240" w:before="0" w:after="0"/>
+        <w:rPr/>
+      </w:pPr>
+      <w:r>
+        <w:rPr>
+          <w:rStyle w:val="Policepardfaut"/>
+          <w:rFonts w:eastAsia="Times New Roman" w:cs="Arial" w:ascii="Arial" w:hAnsi="Arial"/>
+          <w:color w:val="000000"/>
+          <w:lang w:eastAsia="fr-FR"/>
+        </w:rPr>
+        <w:t>Yannis Brément</w:t>
+      </w:r>
+    </w:p>
+    <w:p>
+      <w:pPr>
+        <w:pStyle w:val="Normal1"/>
+        <w:spacing w:lineRule="auto" w:line="240" w:before="0" w:after="0"/>
+        <w:rPr/>
+      </w:pPr>
+      <w:r>
+        <w:rPr>
+          <w:rStyle w:val="Policepardfaut"/>
+          <w:rFonts w:eastAsia="Times New Roman" w:cs="Arial" w:ascii="Arial" w:hAnsi="Arial"/>
+          <w:color w:val="000000"/>
+          <w:lang w:eastAsia="fr-FR"/>
+        </w:rPr>
+        <w:t>“</w:t>
+      </w:r>
+      <w:r>
+        <w:rPr>
+          <w:rStyle w:val="Policepardfaut"/>
+          <w:rFonts w:eastAsia="Times New Roman" w:cs="Arial" w:ascii="Arial" w:hAnsi="Arial"/>
+          <w:color w:val="000000"/>
+          <w:lang w:eastAsia="fr-FR"/>
+        </w:rPr>
+        <w:t>Je fais régulièrement des JDR avec mon copain mais je trouve la documentation trop lourde et difficile à prendre en main”</w:t>
+      </w:r>
+    </w:p>
+    <w:p>
+      <w:pPr>
+        <w:pStyle w:val="Normal1"/>
+        <w:spacing w:lineRule="auto" w:line="240" w:before="0" w:after="0"/>
+        <w:rPr>
+          <w:rFonts w:ascii="Times New Roman" w:hAnsi="Times New Roman" w:eastAsia="Times New Roman" w:cs="Times New Roman"/>
+          <w:sz w:val="24"/>
+          <w:szCs w:val="24"/>
+          <w:lang w:eastAsia="fr-FR"/>
+        </w:rPr>
+      </w:pPr>
+      <w:r>
+        <w:rPr>
+          <w:rFonts w:eastAsia="Times New Roman" w:cs="Times New Roman" w:ascii="Times New Roman" w:hAnsi="Times New Roman"/>
+          <w:sz w:val="24"/>
+          <w:szCs w:val="24"/>
+          <w:lang w:eastAsia="fr-FR"/>
+        </w:rPr>
+      </w:r>
+    </w:p>
+    <w:p>
+      <w:pPr>
+        <w:pStyle w:val="Normal1"/>
+        <w:spacing w:lineRule="auto" w:line="240" w:before="0" w:after="0"/>
+        <w:rPr/>
+      </w:pPr>
+      <w:r>
+        <w:rPr>
+          <w:rStyle w:val="Policepardfaut"/>
+          <w:rFonts w:eastAsia="Times New Roman" w:cs="Arial" w:ascii="Arial" w:hAnsi="Arial"/>
+          <w:color w:val="000000"/>
+          <w:lang w:eastAsia="fr-FR"/>
+        </w:rPr>
+        <w:t>Yannis est frustré par la documentation du JDR Chroniques Oubliées et autres, il aimerait avoir accès à une documentation triée</w:t>
+      </w:r>
+    </w:p>
+    <w:p>
+      <w:pPr>
+        <w:pStyle w:val="Normal1"/>
+        <w:spacing w:lineRule="auto" w:line="240" w:before="0" w:after="0"/>
+        <w:rPr>
+          <w:rFonts w:ascii="Times New Roman" w:hAnsi="Times New Roman" w:eastAsia="Times New Roman" w:cs="Times New Roman"/>
+          <w:sz w:val="24"/>
+          <w:szCs w:val="24"/>
+          <w:lang w:eastAsia="fr-FR"/>
+        </w:rPr>
+      </w:pPr>
+      <w:r>
+        <w:rPr>
+          <w:rFonts w:eastAsia="Times New Roman" w:cs="Times New Roman" w:ascii="Times New Roman" w:hAnsi="Times New Roman"/>
+          <w:sz w:val="24"/>
+          <w:szCs w:val="24"/>
+          <w:lang w:eastAsia="fr-FR"/>
+        </w:rPr>
+      </w:r>
+    </w:p>
+    <w:p>
+      <w:pPr>
+        <w:pStyle w:val="Normal1"/>
+        <w:spacing w:lineRule="auto" w:line="240" w:before="0" w:after="0"/>
+        <w:rPr/>
+      </w:pPr>
+      <w:r>
+        <w:rPr>
+          <w:rStyle w:val="Policepardfaut"/>
+          <w:rFonts w:eastAsia="Times New Roman" w:cs="Arial" w:ascii="Arial" w:hAnsi="Arial"/>
+          <w:color w:val="000000"/>
+          <w:lang w:eastAsia="fr-FR"/>
+        </w:rPr>
+        <w:t>Age : 19 ans</w:t>
+      </w:r>
+    </w:p>
+    <w:p>
+      <w:pPr>
+        <w:pStyle w:val="Normal1"/>
+        <w:spacing w:lineRule="auto" w:line="240" w:before="0" w:after="0"/>
+        <w:rPr>
+          <w:rFonts w:ascii="Arial" w:hAnsi="Arial" w:eastAsia="Times New Roman" w:cs="Arial"/>
+          <w:color w:val="000000"/>
+          <w:lang w:eastAsia="fr-FR"/>
+        </w:rPr>
+      </w:pPr>
+      <w:r>
+        <w:rPr>
+          <w:rFonts w:eastAsia="Times New Roman" w:cs="Arial" w:ascii="Arial" w:hAnsi="Arial"/>
+          <w:color w:val="000000"/>
+          <w:lang w:eastAsia="fr-FR"/>
+        </w:rPr>
+        <w:t>Profession : étudiant </w:t>
+      </w:r>
+    </w:p>
+    <w:p>
+      <w:pPr>
+        <w:pStyle w:val="Normal1"/>
+        <w:spacing w:lineRule="auto" w:line="240" w:before="0" w:after="0"/>
+        <w:rPr>
+          <w:rFonts w:ascii="Arial" w:hAnsi="Arial" w:eastAsia="Times New Roman" w:cs="Arial"/>
+          <w:color w:val="000000"/>
+          <w:lang w:eastAsia="fr-FR"/>
+        </w:rPr>
+      </w:pPr>
+      <w:r>
+        <w:rPr>
+          <w:rFonts w:eastAsia="Times New Roman" w:cs="Arial" w:ascii="Arial" w:hAnsi="Arial"/>
+          <w:color w:val="000000"/>
+          <w:lang w:eastAsia="fr-FR"/>
+        </w:rPr>
+        <w:t xml:space="preserve">Situation : vit dans son appartement étudiant </w:t>
+      </w:r>
+    </w:p>
+    <w:p>
+      <w:pPr>
+        <w:pStyle w:val="Normal1"/>
+        <w:spacing w:lineRule="auto" w:line="240" w:before="0" w:after="0"/>
+        <w:rPr>
+          <w:b/>
+          <w:b/>
+          <w:bCs/>
+        </w:rPr>
+      </w:pPr>
+      <w:r>
+        <w:rPr>
+          <w:rStyle w:val="Policepardfaut"/>
+          <w:rFonts w:eastAsia="Times New Roman" w:cs="Arial" w:ascii="Arial" w:hAnsi="Arial"/>
+          <w:b w:val="false"/>
+          <w:bCs w:val="false"/>
+          <w:color w:val="000000"/>
+          <w:lang w:eastAsia="fr-FR"/>
+        </w:rPr>
+        <w:t xml:space="preserve">Profil technique : il est passionné de jeux vidéo et de Jeux de Rôles, il joue 2h par jour et fait environ un jeu de rôle par semaine. Il possède une tour gaming.   </w:t>
+      </w:r>
+    </w:p>
+    <w:p>
+      <w:pPr>
+        <w:pStyle w:val="Normal"/>
+        <w:rPr/>
       </w:pPr>
       <w:r>
         <w:rPr>
@@ -204,12 +703,27 @@
         </w:rPr>
       </w:pPr>
       <w:r>
-        <w:rPr>
+        <w:rPr/>
+      </w:r>
+    </w:p>
+    <w:p>
+      <w:pPr>
+        <w:pStyle w:val="Normal"/>
+        <w:rPr>
+          <w:b w:val="false"/>
           <w:b w:val="false"/>
           <w:bCs w:val="false"/>
           <w:sz w:val="22"/>
           <w:szCs w:val="22"/>
         </w:rPr>
+      </w:pPr>
+      <w:r>
+        <w:rPr>
+          <w:b w:val="false"/>
+          <w:bCs w:val="false"/>
+          <w:sz w:val="22"/>
+          <w:szCs w:val="22"/>
+        </w:rPr>
         <w:t>Nom cas : S'identifier</w:t>
         <w:br/>
         <w:t>Acteur : Utilisateur</w:t>
@@ -471,21 +985,11 @@
         </w:rPr>
       </w:pPr>
       <w:r>
-        <w:rPr/>
-      </w:r>
-    </w:p>
-    <w:p>
-      <w:pPr>
-        <w:pStyle w:val="Normal"/>
-        <w:rPr>
-          <w:b/>
+        <w:rPr>
           <w:b/>
           <w:sz w:val="28"/>
           <w:szCs w:val="28"/>
         </w:rPr>
-      </w:pPr>
-      <w:r>
-        <w:rPr/>
       </w:r>
     </w:p>
     <w:p>
@@ -499,21 +1003,11 @@
         </w:rPr>
       </w:pPr>
       <w:r>
-        <w:rPr/>
-      </w:r>
-    </w:p>
-    <w:p>
-      <w:pPr>
-        <w:pStyle w:val="Normal"/>
-        <w:rPr>
-          <w:b/>
+        <w:rPr>
           <w:b/>
           <w:sz w:val="28"/>
           <w:szCs w:val="28"/>
         </w:rPr>
-      </w:pPr>
-      <w:r>
-        <w:rPr/>
       </w:r>
     </w:p>
     <w:p>
@@ -527,21 +1021,11 @@
         </w:rPr>
       </w:pPr>
       <w:r>
-        <w:rPr/>
-      </w:r>
-    </w:p>
-    <w:p>
-      <w:pPr>
-        <w:pStyle w:val="Normal"/>
-        <w:rPr>
-          <w:b/>
+        <w:rPr>
           <w:b/>
           <w:sz w:val="28"/>
           <w:szCs w:val="28"/>
         </w:rPr>
-      </w:pPr>
-      <w:r>
-        <w:rPr/>
       </w:r>
     </w:p>
     <w:p>
@@ -555,21 +1039,83 @@
         </w:rPr>
       </w:pPr>
       <w:r>
-        <w:rPr/>
-      </w:r>
-    </w:p>
-    <w:p>
-      <w:pPr>
-        <w:pStyle w:val="Normal"/>
-        <w:rPr>
-          <w:b/>
+        <w:rPr>
           <w:b/>
           <w:sz w:val="28"/>
           <w:szCs w:val="28"/>
         </w:rPr>
-      </w:pPr>
-      <w:r>
-        <w:rPr/>
+      </w:r>
+    </w:p>
+    <w:p>
+      <w:pPr>
+        <w:pStyle w:val="Normal"/>
+        <w:rPr>
+          <w:b/>
+          <w:b/>
+          <w:sz w:val="28"/>
+          <w:szCs w:val="28"/>
+        </w:rPr>
+      </w:pPr>
+      <w:r>
+        <w:rPr>
+          <w:b/>
+          <w:sz w:val="28"/>
+          <w:szCs w:val="28"/>
+        </w:rPr>
+      </w:r>
+    </w:p>
+    <w:p>
+      <w:pPr>
+        <w:pStyle w:val="Normal"/>
+        <w:rPr>
+          <w:b/>
+          <w:b/>
+          <w:sz w:val="28"/>
+          <w:szCs w:val="28"/>
+        </w:rPr>
+      </w:pPr>
+      <w:r>
+        <w:rPr>
+          <w:b/>
+          <w:sz w:val="28"/>
+          <w:szCs w:val="28"/>
+        </w:rPr>
+      </w:r>
+    </w:p>
+    <w:p>
+      <w:pPr>
+        <w:pStyle w:val="Normal"/>
+        <w:rPr>
+          <w:b/>
+          <w:b/>
+          <w:sz w:val="28"/>
+          <w:szCs w:val="28"/>
+        </w:rPr>
+      </w:pPr>
+      <w:r>
+        <w:rPr>
+          <w:b/>
+          <w:sz w:val="28"/>
+          <w:szCs w:val="28"/>
+        </w:rPr>
+      </w:r>
+    </w:p>
+    <w:p>
+      <w:pPr>
+        <w:pStyle w:val="Normal"/>
+        <w:rPr>
+          <w:b/>
+          <w:b/>
+          <w:sz w:val="28"/>
+          <w:szCs w:val="28"/>
+        </w:rPr>
+      </w:pPr>
+      <w:r>
+        <w:rPr>
+          <w:b/>
+          <w:sz w:val="28"/>
+          <w:szCs w:val="28"/>
+        </w:rPr>
       </w:r>
     </w:p>
     <w:p>
@@ -686,7 +1232,6 @@
           <w:sz w:val="24"/>
           <w:szCs w:val="24"/>
         </w:rPr>
-        <w:t>Page description profil :</w:t>
       </w:r>
     </w:p>
     <w:p>
@@ -698,9 +1243,25 @@
         </w:rPr>
       </w:pPr>
       <w:r>
+        <w:rPr>
+          <w:sz w:val="24"/>
+          <w:szCs w:val="24"/>
+        </w:rPr>
+        <w:t>Page description profil :</w:t>
+      </w:r>
+    </w:p>
+    <w:p>
+      <w:pPr>
+        <w:pStyle w:val="Normal"/>
+        <w:rPr>
+          <w:sz w:val="24"/>
+          <w:szCs w:val="24"/>
+        </w:rPr>
+      </w:pPr>
+      <w:r>
         <w:rPr/>
         <w:drawing>
-          <wp:inline distT="0" distB="635" distL="0" distR="0">
+          <wp:inline distT="0" distB="0" distL="0" distR="0">
             <wp:extent cx="5760720" cy="3295015"/>
             <wp:effectExtent l="0" t="0" r="0" b="0"/>
             <wp:docPr id="3" name="Image 27" descr=""/>
@@ -810,7 +1371,7 @@
       <w:r>
         <w:rPr/>
         <w:drawing>
-          <wp:inline distT="0" distB="0" distL="0" distR="9525">
+          <wp:inline distT="0" distB="0" distL="0" distR="0">
             <wp:extent cx="2867660" cy="3848735"/>
             <wp:effectExtent l="0" t="0" r="0" b="0"/>
             <wp:docPr id="4" name="Image 28" descr=""/>
@@ -872,7 +1433,7 @@
       <w:r>
         <w:rPr/>
         <w:drawing>
-          <wp:inline distT="0" distB="9525" distL="0" distR="0">
+          <wp:inline distT="0" distB="0" distL="0" distR="0">
             <wp:extent cx="4305935" cy="3820160"/>
             <wp:effectExtent l="0" t="0" r="0" b="0"/>
             <wp:docPr id="5" name="Image 11" descr=""/>
@@ -919,34 +1480,37 @@
         </w:rPr>
       </w:pPr>
       <w:r>
-        <w:rPr/>
-      </w:r>
-    </w:p>
-    <w:p>
-      <w:pPr>
-        <w:pStyle w:val="Normal"/>
-        <w:rPr/>
-      </w:pPr>
-      <w:r>
         <w:rPr>
           <w:sz w:val="24"/>
           <w:szCs w:val="24"/>
         </w:rPr>
-        <w:t>Page d’inscription :</w:t>
-      </w:r>
-    </w:p>
-    <w:p>
-      <w:pPr>
-        <w:pStyle w:val="Normal"/>
+      </w:r>
+    </w:p>
+    <w:p>
+      <w:pPr>
+        <w:pStyle w:val="Normal"/>
+        <w:rPr/>
+      </w:pPr>
+      <w:r>
         <w:rPr>
           <w:sz w:val="24"/>
           <w:szCs w:val="24"/>
         </w:rPr>
+        <w:t>Page d’inscription :</w:t>
+      </w:r>
+    </w:p>
+    <w:p>
+      <w:pPr>
+        <w:pStyle w:val="Normal"/>
+        <w:rPr>
+          <w:sz w:val="24"/>
+          <w:szCs w:val="24"/>
+        </w:rPr>
       </w:pPr>
       <w:r>
         <w:rPr/>
         <w:drawing>
-          <wp:inline distT="0" distB="9525" distL="0" distR="9525">
+          <wp:inline distT="0" distB="0" distL="0" distR="0">
             <wp:extent cx="4296410" cy="3820160"/>
             <wp:effectExtent l="0" t="0" r="0" b="0"/>
             <wp:docPr id="6" name="Image 13" descr=""/>
@@ -1052,29 +1616,26 @@
     <w:p>
       <w:pPr>
         <w:pStyle w:val="Normal"/>
-        <w:rPr>
-          <w:sz w:val="24"/>
-          <w:szCs w:val="24"/>
-        </w:rPr>
-      </w:pPr>
-      <w:bookmarkStart w:id="0" w:name="_GoBack"/>
-      <w:bookmarkEnd w:id="0"/>
-      <w:r>
-        <w:rPr>
-          <w:b/>
+        <w:rPr/>
+      </w:pPr>
+      <w:r>
+        <w:rPr>
+          <w:b/>
+          <w:bCs/>
           <w:sz w:val="28"/>
           <w:szCs w:val="28"/>
         </w:rPr>
-        <w:t xml:space="preserve">StoryBoard : </w:t>
-      </w:r>
-    </w:p>
-    <w:p>
-      <w:pPr>
-        <w:pStyle w:val="Normal"/>
-        <w:rPr>
-          <w:b/>
-          <w:b/>
-        </w:rPr>
+        <w:t>StoryBoard :</w:t>
+      </w:r>
+      <w:r>
+        <w:rPr/>
+        <w:t xml:space="preserve"> </w:t>
+      </w:r>
+    </w:p>
+    <w:p>
+      <w:pPr>
+        <w:pStyle w:val="Normal"/>
+        <w:rPr/>
       </w:pPr>
       <w:r>
         <w:rPr>
@@ -1101,7 +1662,7 @@
       <w:r>
         <w:rPr/>
         <w:drawing>
-          <wp:anchor behindDoc="0" distT="0" distB="9525" distL="114300" distR="114300" simplePos="0" locked="0" layoutInCell="1" allowOverlap="1" relativeHeight="2">
+          <wp:anchor behindDoc="0" distT="0" distB="9525" distL="114300" distR="114300" simplePos="0" locked="0" layoutInCell="1" allowOverlap="1" relativeHeight="10">
             <wp:simplePos x="0" y="0"/>
             <wp:positionH relativeFrom="column">
               <wp:posOffset>-109220</wp:posOffset>
@@ -1120,7 +1681,7 @@
                 <wp:lineTo x="-13" y="0"/>
               </wp:wrapPolygon>
             </wp:wrapTight>
-            <wp:docPr id="8" name="Image 1" descr=""/>
+            <wp:docPr id="8" name="Image3" descr=""/>
             <wp:cNvGraphicFramePr>
               <a:graphicFrameLocks xmlns:a="http://schemas.openxmlformats.org/drawingml/2006/main" noChangeAspect="1"/>
             </wp:cNvGraphicFramePr>
@@ -1128,7 +1689,7 @@
               <a:graphicData uri="http://schemas.openxmlformats.org/drawingml/2006/picture">
                 <pic:pic xmlns:pic="http://schemas.openxmlformats.org/drawingml/2006/picture">
                   <pic:nvPicPr>
-                    <pic:cNvPr id="8" name="Image 1" descr=""/>
+                    <pic:cNvPr id="8" name="Image3" descr=""/>
                     <pic:cNvPicPr>
                       <a:picLocks noChangeAspect="1" noChangeArrowheads="1"/>
                     </pic:cNvPicPr>
@@ -1188,13 +1749,13 @@
         <mc:AlternateContent>
           <mc:Choice Requires="wps">
             <w:drawing>
-              <wp:anchor behindDoc="0" distT="0" distB="0" distL="114300" distR="113665" simplePos="0" locked="0" layoutInCell="1" allowOverlap="1" relativeHeight="3">
+              <wp:anchor behindDoc="0" distT="0" distB="0" distL="114300" distR="113665" simplePos="0" locked="0" layoutInCell="1" allowOverlap="1" relativeHeight="11">
                 <wp:simplePos x="0" y="0"/>
                 <wp:positionH relativeFrom="column">
-                  <wp:posOffset>1494790</wp:posOffset>
+                  <wp:posOffset>-2581275</wp:posOffset>
                 </wp:positionH>
                 <wp:positionV relativeFrom="paragraph">
-                  <wp:posOffset>30480</wp:posOffset>
+                  <wp:posOffset>20955</wp:posOffset>
                 </wp:positionV>
                 <wp:extent cx="212725" cy="591185"/>
                 <wp:effectExtent l="95250" t="19050" r="55245" b="0"/>
@@ -1259,7 +1820,7 @@
                   <v:h position="0,@3"/>
                 </v:handles>
               </v:shapetype>
-              <v:shape id="shape_0" ID="Flèche : bas 2" fillcolor="#4472c4" stroked="t" style="position:absolute;margin-left:117.65pt;margin-top:2.4pt;width:16.65pt;height:46.45pt;rotation:26" type="shapetype_67">
+              <v:shape id="shape_0" ID="Flèche : bas 2" fillcolor="#4472c4" stroked="t" style="position:absolute;margin-left:-203.35pt;margin-top:1.65pt;width:16.65pt;height:46.45pt;rotation:26" type="shapetype_67">
                 <w10:wrap type="none"/>
                 <v:fill o:detectmouseclick="t" type="solid" color2="#bb8d3b"/>
                 <v:stroke color="#325490" weight="12600" joinstyle="miter" endcap="flat"/>
@@ -1270,13 +1831,13 @@
         <mc:AlternateContent>
           <mc:Choice Requires="wps">
             <w:drawing>
-              <wp:anchor behindDoc="0" distT="0" distB="0" distL="114300" distR="113665" simplePos="0" locked="0" layoutInCell="1" allowOverlap="1" relativeHeight="4" wp14:anchorId="13A4DB36">
+              <wp:anchor behindDoc="0" distT="0" distB="0" distL="114300" distR="113665" simplePos="0" locked="0" layoutInCell="1" allowOverlap="1" relativeHeight="12" wp14:anchorId="13A4DB36">
                 <wp:simplePos x="0" y="0"/>
                 <wp:positionH relativeFrom="column">
-                  <wp:posOffset>3308985</wp:posOffset>
+                  <wp:posOffset>-824230</wp:posOffset>
                 </wp:positionH>
                 <wp:positionV relativeFrom="paragraph">
-                  <wp:posOffset>27940</wp:posOffset>
+                  <wp:posOffset>75565</wp:posOffset>
                 </wp:positionV>
                 <wp:extent cx="212725" cy="591185"/>
                 <wp:effectExtent l="95250" t="19050" r="55245" b="0"/>
@@ -1322,7 +1883,7 @@
           </mc:Choice>
           <mc:Fallback>
             <w:pict>
-              <v:shape id="shape_0" ID="Flèche : bas 3" fillcolor="#4472c4" stroked="t" style="position:absolute;margin-left:260.5pt;margin-top:2.2pt;width:16.65pt;height:46.45pt;rotation:26" wp14:anchorId="13A4DB36" type="shapetype_67">
+              <v:shape id="shape_0" ID="Flèche : bas 3" fillcolor="#4472c4" stroked="t" style="position:absolute;margin-left:-65pt;margin-top:5.95pt;width:16.65pt;height:46.45pt;rotation:26" wp14:anchorId="13A4DB36" type="shapetype_67">
                 <w10:wrap type="none"/>
                 <v:fill o:detectmouseclick="t" type="solid" color2="#bb8d3b"/>
                 <v:stroke color="#325490" weight="12600" joinstyle="miter" endcap="flat"/>
@@ -1333,7 +1894,7 @@
         <mc:AlternateContent>
           <mc:Choice Requires="wps">
             <w:drawing>
-              <wp:anchor behindDoc="0" distT="0" distB="0" distL="114300" distR="113665" simplePos="0" locked="0" layoutInCell="1" allowOverlap="1" relativeHeight="5" wp14:anchorId="13A4DB36">
+              <wp:anchor behindDoc="0" distT="0" distB="0" distL="114300" distR="113665" simplePos="0" locked="0" layoutInCell="1" allowOverlap="1" relativeHeight="13" wp14:anchorId="13A4DB36">
                 <wp:simplePos x="0" y="0"/>
                 <wp:positionH relativeFrom="margin">
                   <wp:posOffset>2365375</wp:posOffset>
@@ -1443,10 +2004,7 @@
     <w:p>
       <w:pPr>
         <w:pStyle w:val="Normal"/>
-        <w:rPr>
-          <w:b/>
-          <w:b/>
-        </w:rPr>
+        <w:rPr/>
       </w:pPr>
       <w:r>
         <w:rPr>
@@ -1475,7 +2033,7 @@
         <mc:AlternateContent>
           <mc:Choice Requires="wps">
             <w:drawing>
-              <wp:anchor behindDoc="0" distT="0" distB="0" distL="114300" distR="114300" simplePos="0" locked="0" layoutInCell="1" allowOverlap="1" relativeHeight="7" wp14:anchorId="75694A3B">
+              <wp:anchor behindDoc="0" distT="0" distB="0" distL="114300" distR="114300" simplePos="0" locked="0" layoutInCell="1" allowOverlap="1" relativeHeight="15" wp14:anchorId="75694A3B">
                 <wp:simplePos x="0" y="0"/>
                 <wp:positionH relativeFrom="margin">
                   <wp:posOffset>238760</wp:posOffset>
@@ -1536,7 +2094,7 @@
           </mc:Fallback>
         </mc:AlternateContent>
         <w:drawing>
-          <wp:anchor behindDoc="1" distT="0" distB="0" distL="0" distR="114300" simplePos="0" locked="0" layoutInCell="1" allowOverlap="1" relativeHeight="8">
+          <wp:anchor behindDoc="1" distT="0" distB="0" distL="0" distR="114300" simplePos="0" locked="0" layoutInCell="1" allowOverlap="1" relativeHeight="16">
             <wp:simplePos x="0" y="0"/>
             <wp:positionH relativeFrom="margin">
               <wp:align>left</wp:align>
@@ -1547,7 +2105,7 @@
             <wp:extent cx="2990850" cy="1701800"/>
             <wp:effectExtent l="0" t="0" r="0" b="0"/>
             <wp:wrapNone/>
-            <wp:docPr id="13" name="Image 8" descr=""/>
+            <wp:docPr id="13" name="Image9" descr=""/>
             <wp:cNvGraphicFramePr>
               <a:graphicFrameLocks xmlns:a="http://schemas.openxmlformats.org/drawingml/2006/main" noChangeAspect="1"/>
             </wp:cNvGraphicFramePr>
@@ -1555,7 +2113,7 @@
               <a:graphicData uri="http://schemas.openxmlformats.org/drawingml/2006/picture">
                 <pic:pic xmlns:pic="http://schemas.openxmlformats.org/drawingml/2006/picture">
                   <pic:nvPicPr>
-                    <pic:cNvPr id="13" name="Image 8" descr=""/>
+                    <pic:cNvPr id="13" name="Image9" descr=""/>
                     <pic:cNvPicPr>
                       <a:picLocks noChangeAspect="1" noChangeArrowheads="1"/>
                     </pic:cNvPicPr>
@@ -1645,7 +2203,7 @@
         <mc:AlternateContent>
           <mc:Choice Requires="wps">
             <w:drawing>
-              <wp:anchor behindDoc="0" distT="0" distB="0" distL="114300" distR="114300" simplePos="0" locked="0" layoutInCell="1" allowOverlap="1" relativeHeight="10" wp14:anchorId="52F3199F">
+              <wp:anchor behindDoc="0" distT="0" distB="0" distL="114300" distR="114300" simplePos="0" locked="0" layoutInCell="1" allowOverlap="1" relativeHeight="18" wp14:anchorId="52F3199F">
                 <wp:simplePos x="0" y="0"/>
                 <wp:positionH relativeFrom="margin">
                   <wp:posOffset>702310</wp:posOffset>
@@ -1708,7 +2266,7 @@
         <mc:AlternateContent>
           <mc:Choice Requires="wps">
             <w:drawing>
-              <wp:anchor behindDoc="0" distT="0" distB="0" distL="114300" distR="114300" simplePos="0" locked="0" layoutInCell="1" allowOverlap="1" relativeHeight="11">
+              <wp:anchor behindDoc="0" distT="0" distB="0" distL="114300" distR="114300" simplePos="0" locked="0" layoutInCell="1" allowOverlap="1" relativeHeight="19">
                 <wp:simplePos x="0" y="0"/>
                 <wp:positionH relativeFrom="column">
                   <wp:posOffset>2919730</wp:posOffset>
@@ -1787,8 +2345,71 @@
             </w:pict>
           </mc:Fallback>
         </mc:AlternateContent>
+        <mc:AlternateContent>
+          <mc:Choice Requires="wps">
+            <w:drawing>
+              <wp:anchor behindDoc="0" distT="0" distB="0" distL="114300" distR="114300" simplePos="0" locked="0" layoutInCell="1" allowOverlap="1" relativeHeight="30" wp14:anchorId="4850FAE5">
+                <wp:simplePos x="0" y="0"/>
+                <wp:positionH relativeFrom="margin">
+                  <wp:posOffset>346710</wp:posOffset>
+                </wp:positionH>
+                <wp:positionV relativeFrom="paragraph">
+                  <wp:posOffset>1021715</wp:posOffset>
+                </wp:positionV>
+                <wp:extent cx="165735" cy="346075"/>
+                <wp:effectExtent l="19050" t="19050" r="45085" b="16510"/>
+                <wp:wrapNone/>
+                <wp:docPr id="16" name="Flèche : bas 5"/>
+                <a:graphic xmlns:a="http://schemas.openxmlformats.org/drawingml/2006/main">
+                  <a:graphicData uri="http://schemas.microsoft.com/office/word/2010/wordprocessingShape">
+                    <wps:wsp>
+                      <wps:cNvSpPr/>
+                      <wps:spPr>
+                        <a:xfrm rot="21270000">
+                          <a:off x="0" y="0"/>
+                          <a:ext cx="165240" cy="345600"/>
+                        </a:xfrm>
+                        <a:prstGeom prst="downArrow">
+                          <a:avLst>
+                            <a:gd name="adj1" fmla="val 50000"/>
+                            <a:gd name="adj2" fmla="val 50000"/>
+                          </a:avLst>
+                        </a:prstGeom>
+                        <a:ln/>
+                      </wps:spPr>
+                      <wps:style>
+                        <a:lnRef idx="2">
+                          <a:schemeClr val="accent1">
+                            <a:shade val="50000"/>
+                          </a:schemeClr>
+                        </a:lnRef>
+                        <a:fillRef idx="1">
+                          <a:schemeClr val="accent1"/>
+                        </a:fillRef>
+                        <a:effectRef idx="0">
+                          <a:schemeClr val="accent1"/>
+                        </a:effectRef>
+                        <a:fontRef idx="minor"/>
+                      </wps:style>
+                      <wps:bodyPr/>
+                    </wps:wsp>
+                  </a:graphicData>
+                </a:graphic>
+              </wp:anchor>
+            </w:drawing>
+          </mc:Choice>
+          <mc:Fallback>
+            <w:pict>
+              <v:shape id="shape_0" ID="Flèche : bas 5" fillcolor="#4472c4" stroked="t" style="position:absolute;margin-left:27.3pt;margin-top:80.45pt;width:12.95pt;height:27.15pt;rotation:354;mso-position-horizontal-relative:margin" wp14:anchorId="4850FAE5" type="shapetype_67">
+                <w10:wrap type="none"/>
+                <v:fill o:detectmouseclick="t" type="solid" color2="#bb8d3b"/>
+                <v:stroke color="#325490" weight="12600" joinstyle="miter" endcap="flat"/>
+              </v:shape>
+            </w:pict>
+          </mc:Fallback>
+        </mc:AlternateContent>
         <w:drawing>
-          <wp:anchor behindDoc="1" distT="0" distB="3810" distL="114300" distR="123190" simplePos="0" locked="0" layoutInCell="1" allowOverlap="1" relativeHeight="6">
+          <wp:anchor behindDoc="1" distT="0" distB="3810" distL="114300" distR="123190" simplePos="0" locked="0" layoutInCell="1" allowOverlap="1" relativeHeight="14">
             <wp:simplePos x="0" y="0"/>
             <wp:positionH relativeFrom="margin">
               <wp:posOffset>-290195</wp:posOffset>
@@ -1799,7 +2420,7 @@
             <wp:extent cx="3057525" cy="1863090"/>
             <wp:effectExtent l="0" t="0" r="0" b="0"/>
             <wp:wrapTopAndBottom/>
-            <wp:docPr id="16" name="Image 7" descr=""/>
+            <wp:docPr id="17" name="Image4" descr=""/>
             <wp:cNvGraphicFramePr>
               <a:graphicFrameLocks xmlns:a="http://schemas.openxmlformats.org/drawingml/2006/main" noChangeAspect="1"/>
             </wp:cNvGraphicFramePr>
@@ -1807,7 +2428,7 @@
               <a:graphicData uri="http://schemas.openxmlformats.org/drawingml/2006/picture">
                 <pic:pic xmlns:pic="http://schemas.openxmlformats.org/drawingml/2006/picture">
                   <pic:nvPicPr>
-                    <pic:cNvPr id="16" name="Image 7" descr=""/>
+                    <pic:cNvPr id="17" name="Image4" descr=""/>
                     <pic:cNvPicPr>
                       <a:picLocks noChangeAspect="1" noChangeArrowheads="1"/>
                     </pic:cNvPicPr>
@@ -1833,7 +2454,7 @@
           </wp:anchor>
         </w:drawing>
         <w:drawing>
-          <wp:anchor behindDoc="0" distT="0" distB="9525" distL="114300" distR="114300" simplePos="0" locked="0" layoutInCell="1" allowOverlap="1" relativeHeight="9">
+          <wp:anchor behindDoc="0" distT="0" distB="9525" distL="114300" distR="114300" simplePos="0" locked="0" layoutInCell="1" allowOverlap="1" relativeHeight="17">
             <wp:simplePos x="0" y="0"/>
             <wp:positionH relativeFrom="column">
               <wp:posOffset>3853180</wp:posOffset>
@@ -1852,7 +2473,7 @@
                 <wp:lineTo x="-34" y="0"/>
               </wp:wrapPolygon>
             </wp:wrapTight>
-            <wp:docPr id="17" name="Image 10" descr=""/>
+            <wp:docPr id="18" name="Image12" descr=""/>
             <wp:cNvGraphicFramePr>
               <a:graphicFrameLocks xmlns:a="http://schemas.openxmlformats.org/drawingml/2006/main" noChangeAspect="1"/>
             </wp:cNvGraphicFramePr>
@@ -1860,7 +2481,7 @@
               <a:graphicData uri="http://schemas.openxmlformats.org/drawingml/2006/picture">
                 <pic:pic xmlns:pic="http://schemas.openxmlformats.org/drawingml/2006/picture">
                   <pic:nvPicPr>
-                    <pic:cNvPr id="17" name="Image 10" descr=""/>
+                    <pic:cNvPr id="18" name="Image12" descr=""/>
                     <pic:cNvPicPr>
                       <a:picLocks noChangeAspect="1" noChangeArrowheads="1"/>
                     </pic:cNvPicPr>
@@ -1888,7 +2509,15 @@
       </w:r>
       <w:r>
         <w:rPr/>
-        <w:t>Sur cette page, si l’on clique sur une voie, le nom des 5 compétences s’affiche, ensuite si on coche une des compétences une nouvelle page apparait avec la description de la compétence.</w:t>
+        <w:t xml:space="preserve">Sur cette page, si l’on clique sur une voie, le nom des 5 compétences s’affiche, ensuite si on coche une des compétences une nouvelle page </w:t>
+      </w:r>
+      <w:r>
+        <w:rPr/>
+        <w:t>apparaît</w:t>
+      </w:r>
+      <w:r>
+        <w:rPr/>
+        <w:t xml:space="preserve"> avec la description de la compétence.</w:t>
       </w:r>
     </w:p>
     <w:p>
@@ -2165,6 +2794,15 @@
           <w:b/>
         </w:rPr>
         <w:t xml:space="preserve">Inscription / Connexion : </w:t>
+      </w:r>
+    </w:p>
+    <w:p>
+      <w:pPr>
+        <w:pStyle w:val="Normal"/>
+        <w:rPr/>
+      </w:pPr>
+      <w:r>
+        <w:rPr/>
       </w:r>
     </w:p>
     <w:p>
@@ -2192,7 +2830,7 @@
         <mc:AlternateContent>
           <mc:Choice Requires="wps">
             <w:drawing>
-              <wp:anchor behindDoc="0" distT="0" distB="0" distL="114300" distR="114300" simplePos="0" locked="0" layoutInCell="1" allowOverlap="1" relativeHeight="15" wp14:anchorId="18C04235">
+              <wp:anchor behindDoc="0" distT="0" distB="0" distL="114300" distR="114300" simplePos="0" locked="0" layoutInCell="1" allowOverlap="1" relativeHeight="23" wp14:anchorId="18C04235">
                 <wp:simplePos x="0" y="0"/>
                 <wp:positionH relativeFrom="column">
                   <wp:posOffset>1181735</wp:posOffset>
@@ -2203,7 +2841,7 @@
                 <wp:extent cx="1404620" cy="66675"/>
                 <wp:effectExtent l="0" t="304800" r="0" b="314960"/>
                 <wp:wrapNone/>
-                <wp:docPr id="18" name="Flèche : droite 18"/>
+                <wp:docPr id="19" name="Flèche : droite 18"/>
                 <a:graphic xmlns:a="http://schemas.openxmlformats.org/drawingml/2006/main">
                   <a:graphicData uri="http://schemas.microsoft.com/office/word/2010/wordprocessingShape">
                     <wps:wsp>
@@ -2255,7 +2893,7 @@
         <mc:AlternateContent>
           <mc:Choice Requires="wps">
             <w:drawing>
-              <wp:anchor behindDoc="0" distT="-318" distB="318" distL="113983" distR="113982" simplePos="0" locked="0" layoutInCell="1" allowOverlap="1" relativeHeight="16" wp14:anchorId="18C04235">
+              <wp:anchor behindDoc="0" distT="-318" distB="318" distL="113983" distR="113982" simplePos="0" locked="0" layoutInCell="1" allowOverlap="1" relativeHeight="24" wp14:anchorId="18C04235">
                 <wp:simplePos x="0" y="0"/>
                 <wp:positionH relativeFrom="column">
                   <wp:posOffset>489585</wp:posOffset>
@@ -2266,7 +2904,7 @@
                 <wp:extent cx="657225" cy="79375"/>
                 <wp:effectExtent l="79692" t="15558" r="51753" b="13652"/>
                 <wp:wrapNone/>
-                <wp:docPr id="19" name="Flèche : droite 19"/>
+                <wp:docPr id="20" name="Flèche : droite 19"/>
                 <a:graphic xmlns:a="http://schemas.openxmlformats.org/drawingml/2006/main">
                   <a:graphicData uri="http://schemas.microsoft.com/office/word/2010/wordprocessingShape">
                     <wps:wsp>
@@ -2316,13 +2954,13 @@
           </mc:Fallback>
         </mc:AlternateContent>
         <w:drawing>
-          <wp:anchor behindDoc="0" distT="0" distB="9525" distL="114300" distR="114300" simplePos="0" locked="0" layoutInCell="1" allowOverlap="1" relativeHeight="12">
+          <wp:anchor behindDoc="0" distT="0" distB="9525" distL="114300" distR="114300" simplePos="0" locked="0" layoutInCell="1" allowOverlap="1" relativeHeight="20">
             <wp:simplePos x="0" y="0"/>
             <wp:positionH relativeFrom="column">
               <wp:posOffset>557530</wp:posOffset>
             </wp:positionH>
             <wp:positionV relativeFrom="paragraph">
-              <wp:posOffset>319405</wp:posOffset>
+              <wp:posOffset>262255</wp:posOffset>
             </wp:positionV>
             <wp:extent cx="4000500" cy="2276475"/>
             <wp:effectExtent l="0" t="0" r="0" b="0"/>
@@ -2335,7 +2973,7 @@
                 <wp:lineTo x="-13" y="0"/>
               </wp:wrapPolygon>
             </wp:wrapTight>
-            <wp:docPr id="20" name="Image 15" descr=""/>
+            <wp:docPr id="21" name="Image14" descr=""/>
             <wp:cNvGraphicFramePr>
               <a:graphicFrameLocks xmlns:a="http://schemas.openxmlformats.org/drawingml/2006/main" noChangeAspect="1"/>
             </wp:cNvGraphicFramePr>
@@ -2343,7 +2981,7 @@
               <a:graphicData uri="http://schemas.openxmlformats.org/drawingml/2006/picture">
                 <pic:pic xmlns:pic="http://schemas.openxmlformats.org/drawingml/2006/picture">
                   <pic:nvPicPr>
-                    <pic:cNvPr id="20" name="Image 15" descr=""/>
+                    <pic:cNvPr id="21" name="Image14" descr=""/>
                     <pic:cNvPicPr>
                       <a:picLocks noChangeAspect="1" noChangeArrowheads="1"/>
                     </pic:cNvPicPr>
@@ -2369,7 +3007,7 @@
           </wp:anchor>
         </w:drawing>
         <w:drawing>
-          <wp:anchor behindDoc="1" distT="0" distB="0" distL="114300" distR="114300" simplePos="0" locked="0" layoutInCell="1" allowOverlap="1" relativeHeight="13">
+          <wp:anchor behindDoc="1" distT="0" distB="0" distL="114300" distR="114300" simplePos="0" locked="0" layoutInCell="1" allowOverlap="1" relativeHeight="21">
             <wp:simplePos x="0" y="0"/>
             <wp:positionH relativeFrom="margin">
               <wp:posOffset>2343150</wp:posOffset>
@@ -2380,7 +3018,7 @@
             <wp:extent cx="2009775" cy="1778000"/>
             <wp:effectExtent l="0" t="0" r="0" b="0"/>
             <wp:wrapNone/>
-            <wp:docPr id="21" name="Image 16" descr=""/>
+            <wp:docPr id="22" name="Image18" descr=""/>
             <wp:cNvGraphicFramePr>
               <a:graphicFrameLocks xmlns:a="http://schemas.openxmlformats.org/drawingml/2006/main" noChangeAspect="1"/>
             </wp:cNvGraphicFramePr>
@@ -2388,7 +3026,7 @@
               <a:graphicData uri="http://schemas.openxmlformats.org/drawingml/2006/picture">
                 <pic:pic xmlns:pic="http://schemas.openxmlformats.org/drawingml/2006/picture">
                   <pic:nvPicPr>
-                    <pic:cNvPr id="21" name="Image 16" descr=""/>
+                    <pic:cNvPr id="22" name="Image18" descr=""/>
                     <pic:cNvPicPr>
                       <a:picLocks noChangeAspect="1" noChangeArrowheads="1"/>
                     </pic:cNvPicPr>
@@ -2413,168 +3051,14 @@
             </a:graphic>
           </wp:anchor>
         </w:drawing>
-      </w:r>
-    </w:p>
-    <w:p>
-      <w:pPr>
-        <w:pStyle w:val="Normal"/>
-        <w:rPr>
-          <w:b/>
-          <w:b/>
-        </w:rPr>
-      </w:pPr>
-      <w:r>
-        <w:rPr>
-          <w:b/>
-        </w:rPr>
-      </w:r>
-    </w:p>
-    <w:p>
-      <w:pPr>
-        <w:pStyle w:val="Normal"/>
-        <w:rPr>
-          <w:b/>
-          <w:b/>
-        </w:rPr>
-      </w:pPr>
-      <w:r>
-        <w:rPr>
-          <w:b/>
-        </w:rPr>
-      </w:r>
-    </w:p>
-    <w:p>
-      <w:pPr>
-        <w:pStyle w:val="Normal"/>
-        <w:rPr>
-          <w:b/>
-          <w:b/>
-        </w:rPr>
-      </w:pPr>
-      <w:r>
-        <w:rPr>
-          <w:b/>
-        </w:rPr>
-      </w:r>
-    </w:p>
-    <w:p>
-      <w:pPr>
-        <w:pStyle w:val="Normal"/>
-        <w:rPr>
-          <w:b/>
-          <w:b/>
-        </w:rPr>
-      </w:pPr>
-      <w:r>
-        <w:rPr>
-          <w:b/>
-        </w:rPr>
-      </w:r>
-    </w:p>
-    <w:p>
-      <w:pPr>
-        <w:pStyle w:val="Normal"/>
-        <w:rPr>
-          <w:b/>
-          <w:b/>
-        </w:rPr>
-      </w:pPr>
-      <w:r>
-        <w:rPr>
-          <w:b/>
-        </w:rPr>
-      </w:r>
-    </w:p>
-    <w:p>
-      <w:pPr>
-        <w:pStyle w:val="Normal"/>
-        <w:rPr>
-          <w:b/>
-          <w:b/>
-        </w:rPr>
-      </w:pPr>
-      <w:r>
-        <w:rPr>
-          <w:b/>
-        </w:rPr>
-      </w:r>
-    </w:p>
-    <w:p>
-      <w:pPr>
-        <w:pStyle w:val="Normal"/>
-        <w:rPr>
-          <w:b/>
-          <w:b/>
-        </w:rPr>
-      </w:pPr>
-      <w:r>
-        <w:rPr>
-          <w:b/>
-        </w:rPr>
-      </w:r>
-    </w:p>
-    <w:p>
-      <w:pPr>
-        <w:pStyle w:val="Normal"/>
-        <w:rPr>
-          <w:b/>
-          <w:b/>
-        </w:rPr>
-      </w:pPr>
-      <w:r>
-        <w:rPr>
-          <w:b/>
-        </w:rPr>
-      </w:r>
-    </w:p>
-    <w:p>
-      <w:pPr>
-        <w:pStyle w:val="Normal"/>
-        <w:rPr>
-          <w:b/>
-          <w:b/>
-        </w:rPr>
-      </w:pPr>
-      <w:r>
-        <w:rPr>
-          <w:b/>
-        </w:rPr>
-      </w:r>
-    </w:p>
-    <w:p>
-      <w:pPr>
-        <w:pStyle w:val="Normal"/>
-        <w:rPr>
-          <w:b/>
-          <w:b/>
-        </w:rPr>
-      </w:pPr>
-      <w:r>
-        <w:rPr>
-          <w:b/>
-        </w:rPr>
-      </w:r>
-    </w:p>
-    <w:p>
-      <w:pPr>
-        <w:pStyle w:val="Normal"/>
-        <w:rPr>
-          <w:b/>
-          <w:b/>
-        </w:rPr>
-      </w:pPr>
-      <w:r>
-        <w:rPr>
-          <w:b/>
-        </w:rPr>
         <w:drawing>
-          <wp:anchor behindDoc="0" distT="0" distB="5080" distL="0" distR="114300" simplePos="0" locked="0" layoutInCell="1" allowOverlap="1" relativeHeight="14">
+          <wp:anchor behindDoc="0" distT="0" distB="5080" distL="0" distR="114300" simplePos="0" locked="0" layoutInCell="1" allowOverlap="1" relativeHeight="22">
             <wp:simplePos x="0" y="0"/>
             <wp:positionH relativeFrom="column">
-              <wp:posOffset>-76200</wp:posOffset>
+              <wp:posOffset>-142875</wp:posOffset>
             </wp:positionH>
             <wp:positionV relativeFrom="paragraph">
-              <wp:posOffset>-25400</wp:posOffset>
+              <wp:posOffset>2879725</wp:posOffset>
             </wp:positionV>
             <wp:extent cx="2000250" cy="1766570"/>
             <wp:effectExtent l="0" t="0" r="0" b="0"/>
@@ -2587,7 +3071,7 @@
                 <wp:lineTo x="-24" y="0"/>
               </wp:wrapPolygon>
             </wp:wrapTight>
-            <wp:docPr id="22" name="Image 17" descr=""/>
+            <wp:docPr id="23" name="Image19" descr=""/>
             <wp:cNvGraphicFramePr>
               <a:graphicFrameLocks xmlns:a="http://schemas.openxmlformats.org/drawingml/2006/main" noChangeAspect="1"/>
             </wp:cNvGraphicFramePr>
@@ -2595,7 +3079,7 @@
               <a:graphicData uri="http://schemas.openxmlformats.org/drawingml/2006/picture">
                 <pic:pic xmlns:pic="http://schemas.openxmlformats.org/drawingml/2006/picture">
                   <pic:nvPicPr>
-                    <pic:cNvPr id="22" name="Image 17" descr=""/>
+                    <pic:cNvPr id="23" name="Image19" descr=""/>
                     <pic:cNvPicPr>
                       <a:picLocks noChangeAspect="1" noChangeArrowheads="1"/>
                     </pic:cNvPicPr>
@@ -2732,6 +3216,148 @@
         <w:rPr>
           <w:b/>
         </w:rPr>
+      </w:r>
+    </w:p>
+    <w:p>
+      <w:pPr>
+        <w:pStyle w:val="Normal"/>
+        <w:rPr>
+          <w:b/>
+          <w:b/>
+        </w:rPr>
+      </w:pPr>
+      <w:r>
+        <w:rPr>
+          <w:b/>
+        </w:rPr>
+      </w:r>
+    </w:p>
+    <w:p>
+      <w:pPr>
+        <w:pStyle w:val="Normal"/>
+        <w:rPr>
+          <w:b/>
+          <w:b/>
+        </w:rPr>
+      </w:pPr>
+      <w:r>
+        <w:rPr>
+          <w:b/>
+        </w:rPr>
+      </w:r>
+    </w:p>
+    <w:p>
+      <w:pPr>
+        <w:pStyle w:val="Normal"/>
+        <w:rPr>
+          <w:b/>
+          <w:b/>
+        </w:rPr>
+      </w:pPr>
+      <w:r>
+        <w:rPr>
+          <w:b/>
+        </w:rPr>
+      </w:r>
+    </w:p>
+    <w:p>
+      <w:pPr>
+        <w:pStyle w:val="Normal"/>
+        <w:rPr>
+          <w:b/>
+          <w:b/>
+        </w:rPr>
+      </w:pPr>
+      <w:r>
+        <w:rPr>
+          <w:b/>
+        </w:rPr>
+      </w:r>
+    </w:p>
+    <w:p>
+      <w:pPr>
+        <w:pStyle w:val="Normal"/>
+        <w:rPr>
+          <w:b/>
+          <w:b/>
+        </w:rPr>
+      </w:pPr>
+      <w:r>
+        <w:rPr>
+          <w:b/>
+        </w:rPr>
+      </w:r>
+    </w:p>
+    <w:p>
+      <w:pPr>
+        <w:pStyle w:val="Normal"/>
+        <w:rPr>
+          <w:b/>
+          <w:b/>
+        </w:rPr>
+      </w:pPr>
+      <w:r>
+        <w:rPr>
+          <w:b/>
+        </w:rPr>
+      </w:r>
+    </w:p>
+    <w:p>
+      <w:pPr>
+        <w:pStyle w:val="Normal"/>
+        <w:rPr>
+          <w:b/>
+          <w:b/>
+        </w:rPr>
+      </w:pPr>
+      <w:r>
+        <w:rPr>
+          <w:b/>
+        </w:rPr>
+      </w:r>
+    </w:p>
+    <w:p>
+      <w:pPr>
+        <w:pStyle w:val="Normal"/>
+        <w:rPr>
+          <w:b/>
+          <w:b/>
+        </w:rPr>
+      </w:pPr>
+      <w:r>
+        <w:rPr>
+          <w:b/>
+        </w:rPr>
+      </w:r>
+    </w:p>
+    <w:p>
+      <w:pPr>
+        <w:pStyle w:val="Normal"/>
+        <w:rPr/>
+      </w:pPr>
+      <w:r>
+        <w:rPr/>
+      </w:r>
+    </w:p>
+    <w:p>
+      <w:pPr>
+        <w:pStyle w:val="Normal"/>
+        <w:rPr/>
+      </w:pPr>
+      <w:r>
+        <w:rPr/>
+        <w:t xml:space="preserve">Il faut ensuite remplir les différents champs puis on pourra valider. Petite précision, pour s’inscrire les champs « Mot de passe » et « Vérification mot de passe » doivent être identique pour être valider. </w:t>
+      </w:r>
+    </w:p>
+    <w:p>
+      <w:pPr>
+        <w:pStyle w:val="Normal"/>
+        <w:rPr/>
+      </w:pPr>
+      <w:r>
+        <w:rPr>
+          <w:b/>
+        </w:rPr>
         <w:t xml:space="preserve">Création profil : </w:t>
       </w:r>
     </w:p>
@@ -2753,7 +3379,7 @@
       <w:r>
         <w:rPr/>
         <w:drawing>
-          <wp:anchor behindDoc="1" distT="0" distB="1270" distL="0" distR="114300" simplePos="0" locked="0" layoutInCell="1" allowOverlap="1" relativeHeight="17">
+          <wp:anchor behindDoc="1" distT="0" distB="1270" distL="0" distR="114300" simplePos="0" locked="0" layoutInCell="1" allowOverlap="1" relativeHeight="25">
             <wp:simplePos x="0" y="0"/>
             <wp:positionH relativeFrom="margin">
               <wp:align>left</wp:align>
@@ -2764,7 +3390,7 @@
             <wp:extent cx="3848100" cy="2190115"/>
             <wp:effectExtent l="0" t="0" r="0" b="0"/>
             <wp:wrapNone/>
-            <wp:docPr id="23" name="Image 20" descr=""/>
+            <wp:docPr id="24" name="Image21" descr=""/>
             <wp:cNvGraphicFramePr>
               <a:graphicFrameLocks xmlns:a="http://schemas.openxmlformats.org/drawingml/2006/main" noChangeAspect="1"/>
             </wp:cNvGraphicFramePr>
@@ -2772,7 +3398,7 @@
               <a:graphicData uri="http://schemas.openxmlformats.org/drawingml/2006/picture">
                 <pic:pic xmlns:pic="http://schemas.openxmlformats.org/drawingml/2006/picture">
                   <pic:nvPicPr>
-                    <pic:cNvPr id="23" name="Image 20" descr=""/>
+                    <pic:cNvPr id="24" name="Image21" descr=""/>
                     <pic:cNvPicPr>
                       <a:picLocks noChangeAspect="1" noChangeArrowheads="1"/>
                     </pic:cNvPicPr>
@@ -2833,30 +3459,21 @@
       </w:pPr>
       <w:r>
         <w:rPr/>
-      </w:r>
-    </w:p>
-    <w:p>
-      <w:pPr>
-        <w:pStyle w:val="Normal"/>
-        <w:rPr/>
-      </w:pPr>
-      <w:r>
-        <w:rPr/>
         <mc:AlternateContent>
           <mc:Choice Requires="wps">
             <w:drawing>
-              <wp:anchor behindDoc="0" distT="-317" distB="-318" distL="113982" distR="113983" simplePos="0" locked="0" layoutInCell="1" allowOverlap="1" relativeHeight="18" wp14:anchorId="5D7AA7A9">
+              <wp:anchor behindDoc="0" distT="-317" distB="-318" distL="113982" distR="113983" simplePos="0" locked="0" layoutInCell="1" allowOverlap="1" relativeHeight="26" wp14:anchorId="5D7AA7A9">
                 <wp:simplePos x="0" y="0"/>
                 <wp:positionH relativeFrom="column">
-                  <wp:posOffset>236855</wp:posOffset>
+                  <wp:posOffset>375920</wp:posOffset>
                 </wp:positionH>
                 <wp:positionV relativeFrom="paragraph">
-                  <wp:posOffset>182880</wp:posOffset>
+                  <wp:posOffset>401320</wp:posOffset>
                 </wp:positionV>
                 <wp:extent cx="471805" cy="160020"/>
                 <wp:effectExtent l="22543" t="15557" r="9207" b="28258"/>
                 <wp:wrapNone/>
-                <wp:docPr id="24" name="Flèche : droite 21"/>
+                <wp:docPr id="25" name="Flèche : droite 21"/>
                 <a:graphic xmlns:a="http://schemas.openxmlformats.org/drawingml/2006/main">
                   <a:graphicData uri="http://schemas.microsoft.com/office/word/2010/wordprocessingShape">
                     <wps:wsp>
@@ -2897,7 +3514,7 @@
           </mc:Choice>
           <mc:Fallback>
             <w:pict>
-              <v:shape id="shape_0" ID="Flèche : droite 21" fillcolor="#4472c4" stroked="t" style="position:absolute;margin-left:18.7pt;margin-top:14.4pt;width:37.05pt;height:12.5pt;rotation:98" wp14:anchorId="5D7AA7A9" type="shapetype_13">
+              <v:shape id="shape_0" ID="Flèche : droite 21" fillcolor="#4472c4" stroked="t" style="position:absolute;margin-left:29.65pt;margin-top:31.6pt;width:37.05pt;height:12.5pt;rotation:98" wp14:anchorId="5D7AA7A9" type="shapetype_13">
                 <w10:wrap type="none"/>
                 <v:fill o:detectmouseclick="t" type="solid" color2="#bb8d3b"/>
                 <v:stroke color="#325490" weight="12600" joinstyle="miter" endcap="flat"/>
@@ -2914,25 +3531,13 @@
       </w:pPr>
       <w:r>
         <w:rPr/>
-      </w:r>
-    </w:p>
-    <w:p>
-      <w:pPr>
-        <w:pStyle w:val="Normal"/>
-        <w:rPr/>
-      </w:pPr>
-      <w:r>
-        <w:rPr/>
-      </w:r>
-    </w:p>
-    <w:p>
-      <w:pPr>
-        <w:pStyle w:val="Normal"/>
-        <w:rPr/>
-      </w:pPr>
-      <w:r>
-        <w:rPr/>
-        <w:t xml:space="preserve">Sur cette nouvelle page, l’utilisateur devra cocher au moins 2 profils et au maximum 5 profils. Il pourra ensuite cocher un numéro de voie du profil souhaité. Il devra sélectionner exactement 5 voies. Ensuite, il devra obligatoirement remplir les cases « Nom du nouveau profil », « Dé de vie et équipements » et « Description du nouveau profil ». La case « Divers » n’est pas obligatoire. </w:t>
+        <w:t xml:space="preserve">Sur cette nouvelle page, l’utilisateur devra cocher au moins 2 profils </w:t>
+      </w:r>
+      <w:bookmarkStart w:id="0" w:name="_GoBack1"/>
+      <w:bookmarkEnd w:id="0"/>
+      <w:r>
+        <w:rPr/>
+        <w:t xml:space="preserve">et au maximum 5 profils. Il pourra ensuite cocher un numéro de voie du profil souhaité. Il devra sélectionner exactement 5 voies. Ensuite, il devra obligatoirement remplir les cases « Nom du nouveau profil », « Dé de vie et équipements » et « Description du nouveau profil ». La case « Divers » n’est pas obligatoire. </w:t>
       </w:r>
     </w:p>
     <w:p>
@@ -2969,7 +3574,7 @@
           <wp:inline distT="0" distB="9525" distL="0" distR="0">
             <wp:extent cx="5760720" cy="3933825"/>
             <wp:effectExtent l="0" t="0" r="0" b="0"/>
-            <wp:docPr id="28" name="Image 23" descr=""/>
+            <wp:docPr id="29" name="Image2" descr=""/>
             <wp:cNvGraphicFramePr>
               <a:graphicFrameLocks xmlns:a="http://schemas.openxmlformats.org/drawingml/2006/main" noChangeAspect="1"/>
             </wp:cNvGraphicFramePr>
@@ -2977,7 +3582,7 @@
               <a:graphicData uri="http://schemas.openxmlformats.org/drawingml/2006/picture">
                 <pic:pic xmlns:pic="http://schemas.openxmlformats.org/drawingml/2006/picture">
                   <pic:nvPicPr>
-                    <pic:cNvPr id="28" name="Image 23" descr=""/>
+                    <pic:cNvPr id="29" name="Image2" descr=""/>
                     <pic:cNvPicPr>
                       <a:picLocks noChangeAspect="1" noChangeArrowheads="1"/>
                     </pic:cNvPicPr>
@@ -3005,7 +3610,7 @@
         <mc:AlternateContent>
           <mc:Choice Requires="wps">
             <w:drawing>
-              <wp:anchor behindDoc="0" distT="0" distB="0" distL="114300" distR="114300" simplePos="0" locked="0" layoutInCell="1" allowOverlap="1" relativeHeight="19">
+              <wp:anchor behindDoc="0" distT="0" distB="0" distL="114300" distR="114300" simplePos="0" locked="0" layoutInCell="1" allowOverlap="1" relativeHeight="27">
                 <wp:simplePos x="0" y="0"/>
                 <wp:positionH relativeFrom="column">
                   <wp:posOffset>442595</wp:posOffset>
@@ -3016,7 +3621,7 @@
                 <wp:extent cx="267335" cy="505460"/>
                 <wp:effectExtent l="38100" t="0" r="19050" b="47625"/>
                 <wp:wrapNone/>
-                <wp:docPr id="25" name="Connecteur droit avec flèche 24"/>
+                <wp:docPr id="26" name="Connecteur droit avec flèche 24"/>
                 <a:graphic xmlns:a="http://schemas.openxmlformats.org/drawingml/2006/main">
                   <a:graphicData uri="http://schemas.microsoft.com/office/word/2010/wordprocessingShape">
                     <wps:wsp>
@@ -3083,7 +3688,7 @@
         <mc:AlternateContent>
           <mc:Choice Requires="wps">
             <w:drawing>
-              <wp:anchor behindDoc="0" distT="0" distB="0" distL="114300" distR="114300" simplePos="0" locked="0" layoutInCell="1" allowOverlap="1" relativeHeight="20" wp14:anchorId="052D593C">
+              <wp:anchor behindDoc="0" distT="0" distB="0" distL="114300" distR="114300" simplePos="0" locked="0" layoutInCell="1" allowOverlap="1" relativeHeight="28" wp14:anchorId="052D593C">
                 <wp:simplePos x="0" y="0"/>
                 <wp:positionH relativeFrom="column">
                   <wp:posOffset>1766570</wp:posOffset>
@@ -3094,7 +3699,7 @@
                 <wp:extent cx="124460" cy="543560"/>
                 <wp:effectExtent l="38100" t="0" r="28575" b="47625"/>
                 <wp:wrapNone/>
-                <wp:docPr id="26" name="Connecteur droit avec flèche 25"/>
+                <wp:docPr id="27" name="Connecteur droit avec flèche 25"/>
                 <a:graphic xmlns:a="http://schemas.openxmlformats.org/drawingml/2006/main">
                   <a:graphicData uri="http://schemas.microsoft.com/office/word/2010/wordprocessingShape">
                     <wps:wsp>
@@ -3157,7 +3762,7 @@
         <mc:AlternateContent>
           <mc:Choice Requires="wps">
             <w:drawing>
-              <wp:anchor behindDoc="0" distT="0" distB="317" distL="113982" distR="113983" simplePos="0" locked="0" layoutInCell="1" allowOverlap="1" relativeHeight="21" wp14:anchorId="45B4DF56">
+              <wp:anchor behindDoc="0" distT="0" distB="317" distL="113982" distR="113983" simplePos="0" locked="0" layoutInCell="1" allowOverlap="1" relativeHeight="29" wp14:anchorId="45B4DF56">
                 <wp:simplePos x="0" y="0"/>
                 <wp:positionH relativeFrom="column">
                   <wp:posOffset>2832735</wp:posOffset>
@@ -3168,7 +3773,7 @@
                 <wp:extent cx="471805" cy="160020"/>
                 <wp:effectExtent l="98743" t="0" r="104457" b="9208"/>
                 <wp:wrapNone/>
-                <wp:docPr id="27" name="Flèche : droite 26"/>
+                <wp:docPr id="28" name="Flèche : droite 26"/>
                 <a:graphic xmlns:a="http://schemas.openxmlformats.org/drawingml/2006/main">
                   <a:graphicData uri="http://schemas.microsoft.com/office/word/2010/wordprocessingShape">
                     <wps:wsp>
@@ -3238,7 +3843,6 @@
     <w:rPrDefault>
       <w:rPr>
         <w:rFonts w:ascii="Calibri" w:hAnsi="Calibri" w:eastAsia="Calibri" w:cs="" w:asciiTheme="minorHAnsi" w:cstheme="minorBidi" w:eastAsiaTheme="minorHAnsi" w:hAnsiTheme="minorHAnsi"/>
-        <w:sz w:val="22"/>
         <w:szCs w:val="22"/>
         <w:lang w:val="fr-FR" w:eastAsia="en-US" w:bidi="ar-SA"/>
       </w:rPr>
@@ -3635,7 +4239,7 @@
     </w:pPr>
     <w:rPr>
       <w:rFonts w:ascii="Calibri" w:hAnsi="Calibri" w:eastAsia="Calibri" w:cs="" w:asciiTheme="minorHAnsi" w:cstheme="minorBidi" w:eastAsiaTheme="minorHAnsi" w:hAnsiTheme="minorHAnsi"/>
-      <w:color w:val="auto"/>
+      <w:color w:val="00000A"/>
       <w:sz w:val="22"/>
       <w:szCs w:val="22"/>
       <w:lang w:val="fr-FR" w:eastAsia="en-US" w:bidi="ar-SA"/>
@@ -3646,6 +4250,11 @@
     <w:uiPriority w:val="1"/>
     <w:semiHidden/>
     <w:unhideWhenUsed/>
+    <w:qFormat/>
+    <w:rPr/>
+  </w:style>
+  <w:style w:type="character" w:styleId="Policepardfaut">
+    <w:name w:val="Police par défaut"/>
     <w:qFormat/>
     <w:rPr/>
   </w:style>
@@ -3705,6 +4314,21 @@
     </w:pPr>
     <w:rPr>
       <w:rFonts w:cs="Arial"/>
+    </w:rPr>
+  </w:style>
+  <w:style w:type="paragraph" w:styleId="Normal1">
+    <w:name w:val="LO-Normal"/>
+    <w:qFormat/>
+    <w:pPr>
+      <w:widowControl w:val="false"/>
+      <w:suppressAutoHyphens w:val="true"/>
+    </w:pPr>
+    <w:rPr>
+      <w:rFonts w:ascii="Calibri" w:hAnsi="Calibri" w:eastAsia="Calibri" w:cs="" w:asciiTheme="minorHAnsi" w:cstheme="minorBidi" w:eastAsiaTheme="minorHAnsi" w:hAnsiTheme="minorHAnsi"/>
+      <w:color w:val="auto"/>
+      <w:sz w:val="22"/>
+      <w:szCs w:val="22"/>
+      <w:lang w:val="fr-FR" w:eastAsia="en-US" w:bidi="ar-SA"/>
     </w:rPr>
   </w:style>
   <w:style w:type="numbering" w:styleId="NoList" w:default="1">

</xml_diff>

<commit_message>
Documentation IHM fusionnée à l'ancienne doc
</commit_message>
<xml_diff>
--- a/Travail/Word_Documentation.docx
+++ b/Travail/Word_Documentation.docx
@@ -145,20 +145,10 @@
         </w:rPr>
       </w:pPr>
       <w:r>
-        <w:rPr/>
-      </w:r>
-    </w:p>
-    <w:p>
-      <w:pPr>
-        <w:pStyle w:val="Normal"/>
-        <w:rPr>
-          <w:b/>
+        <w:rPr>
           <w:b/>
           <w:bCs/>
         </w:rPr>
-      </w:pPr>
-      <w:r>
-        <w:rPr/>
       </w:r>
     </w:p>
     <w:p>
@@ -171,20 +161,10 @@
         </w:rPr>
       </w:pPr>
       <w:r>
-        <w:rPr/>
-      </w:r>
-    </w:p>
-    <w:p>
-      <w:pPr>
-        <w:pStyle w:val="Normal"/>
-        <w:rPr>
-          <w:b/>
+        <w:rPr>
           <w:b/>
           <w:bCs/>
         </w:rPr>
-      </w:pPr>
-      <w:r>
-        <w:rPr/>
       </w:r>
     </w:p>
     <w:p>
@@ -197,20 +177,10 @@
         </w:rPr>
       </w:pPr>
       <w:r>
-        <w:rPr/>
-      </w:r>
-    </w:p>
-    <w:p>
-      <w:pPr>
-        <w:pStyle w:val="Normal"/>
-        <w:rPr>
-          <w:b/>
+        <w:rPr>
           <w:b/>
           <w:bCs/>
         </w:rPr>
-      </w:pPr>
-      <w:r>
-        <w:rPr/>
       </w:r>
     </w:p>
     <w:p>
@@ -223,20 +193,10 @@
         </w:rPr>
       </w:pPr>
       <w:r>
-        <w:rPr/>
-      </w:r>
-    </w:p>
-    <w:p>
-      <w:pPr>
-        <w:pStyle w:val="Normal"/>
-        <w:rPr>
-          <w:b/>
+        <w:rPr>
           <w:b/>
           <w:bCs/>
         </w:rPr>
-      </w:pPr>
-      <w:r>
-        <w:rPr/>
       </w:r>
     </w:p>
     <w:p>
@@ -249,25 +209,92 @@
         </w:rPr>
       </w:pPr>
       <w:r>
-        <w:rPr/>
-      </w:r>
-    </w:p>
-    <w:p>
-      <w:pPr>
-        <w:pStyle w:val="Normal"/>
-        <w:rPr/>
-      </w:pPr>
-      <w:r>
         <w:rPr>
           <w:b/>
           <w:bCs/>
         </w:rPr>
+      </w:r>
+    </w:p>
+    <w:p>
+      <w:pPr>
+        <w:pStyle w:val="Normal"/>
+        <w:rPr>
+          <w:b/>
+          <w:b/>
+          <w:bCs/>
+        </w:rPr>
+      </w:pPr>
+      <w:r>
+        <w:rPr>
+          <w:b/>
+          <w:bCs/>
+        </w:rPr>
+      </w:r>
+    </w:p>
+    <w:p>
+      <w:pPr>
+        <w:pStyle w:val="Normal"/>
+        <w:rPr>
+          <w:b/>
+          <w:b/>
+          <w:bCs/>
+        </w:rPr>
+      </w:pPr>
+      <w:r>
+        <w:rPr>
+          <w:b/>
+          <w:bCs/>
+        </w:rPr>
+      </w:r>
+    </w:p>
+    <w:p>
+      <w:pPr>
+        <w:pStyle w:val="Normal"/>
+        <w:rPr>
+          <w:b/>
+          <w:b/>
+          <w:bCs/>
+        </w:rPr>
+      </w:pPr>
+      <w:r>
+        <w:rPr>
+          <w:b/>
+          <w:bCs/>
+        </w:rPr>
+      </w:r>
+    </w:p>
+    <w:p>
+      <w:pPr>
+        <w:pStyle w:val="Normal"/>
+        <w:rPr>
+          <w:b/>
+          <w:b/>
+          <w:bCs/>
+        </w:rPr>
+      </w:pPr>
+      <w:r>
+        <w:rPr>
+          <w:b/>
+          <w:bCs/>
+        </w:rPr>
+      </w:r>
+    </w:p>
+    <w:p>
+      <w:pPr>
+        <w:pStyle w:val="Normal"/>
+        <w:rPr/>
+      </w:pPr>
+      <w:r>
+        <w:rPr>
+          <w:b/>
+          <w:bCs/>
+        </w:rPr>
         <w:t>Personnas :</w:t>
       </w:r>
     </w:p>
     <w:p>
       <w:pPr>
-        <w:pStyle w:val="Normal1"/>
+        <w:pStyle w:val="LONormal"/>
         <w:spacing w:lineRule="auto" w:line="240" w:before="0" w:after="0"/>
         <w:rPr>
           <w:rFonts w:ascii="Arial" w:hAnsi="Arial" w:eastAsia="Times New Roman" w:cs="Arial"/>
@@ -286,7 +313,7 @@
     </w:p>
     <w:p>
       <w:pPr>
-        <w:pStyle w:val="Normal1"/>
+        <w:pStyle w:val="LONormal"/>
         <w:spacing w:lineRule="auto" w:line="240" w:before="0" w:after="0"/>
         <w:rPr/>
       </w:pPr>
@@ -311,7 +338,7 @@
     </w:p>
     <w:p>
       <w:pPr>
-        <w:pStyle w:val="Normal1"/>
+        <w:pStyle w:val="LONormal"/>
         <w:spacing w:lineRule="auto" w:line="240" w:before="0" w:after="0"/>
         <w:rPr>
           <w:rFonts w:ascii="Times New Roman" w:hAnsi="Times New Roman" w:eastAsia="Times New Roman" w:cs="Times New Roman"/>
@@ -331,7 +358,7 @@
     </w:p>
     <w:p>
       <w:pPr>
-        <w:pStyle w:val="Normal1"/>
+        <w:pStyle w:val="LONormal"/>
         <w:spacing w:lineRule="auto" w:line="240" w:before="0" w:after="0"/>
         <w:rPr/>
       </w:pPr>
@@ -347,7 +374,7 @@
     </w:p>
     <w:p>
       <w:pPr>
-        <w:pStyle w:val="Normal1"/>
+        <w:pStyle w:val="LONormal"/>
         <w:spacing w:lineRule="auto" w:line="240" w:before="0" w:after="0"/>
         <w:rPr/>
       </w:pPr>
@@ -363,7 +390,7 @@
     </w:p>
     <w:p>
       <w:pPr>
-        <w:pStyle w:val="Normal1"/>
+        <w:pStyle w:val="LONormal"/>
         <w:spacing w:lineRule="auto" w:line="240" w:before="0" w:after="0"/>
         <w:rPr/>
       </w:pPr>
@@ -379,7 +406,7 @@
     </w:p>
     <w:p>
       <w:pPr>
-        <w:pStyle w:val="Normal1"/>
+        <w:pStyle w:val="LONormal"/>
         <w:spacing w:lineRule="auto" w:line="240" w:before="0" w:after="0"/>
         <w:rPr/>
       </w:pPr>
@@ -390,8 +417,15 @@
           <w:color w:val="000000"/>
           <w:lang w:eastAsia="fr-FR"/>
         </w:rPr>
-        <w:t xml:space="preserve">Profil technique : </w:t>
-      </w:r>
+        <w:t>Profil technique : Utilisation simple de l’informatique</w:t>
+      </w:r>
+    </w:p>
+    <w:p>
+      <w:pPr>
+        <w:pStyle w:val="LONormal"/>
+        <w:spacing w:lineRule="auto" w:line="240" w:before="0" w:after="0"/>
+        <w:rPr/>
+      </w:pPr>
       <w:r>
         <w:rPr>
           <w:rStyle w:val="Policepardfaut"/>
@@ -399,12 +433,34 @@
           <w:color w:val="000000"/>
           <w:lang w:eastAsia="fr-FR"/>
         </w:rPr>
-        <w:t>Utilisation simple de l’informatique</w:t>
-      </w:r>
-    </w:p>
-    <w:p>
-      <w:pPr>
-        <w:pStyle w:val="Normal1"/>
+        <w:tab/>
+        <w:tab/>
+        <w:t xml:space="preserve">   Joue environ 30 min par jour </w:t>
+      </w:r>
+    </w:p>
+    <w:p>
+      <w:pPr>
+        <w:pStyle w:val="LONormal"/>
+        <w:spacing w:lineRule="auto" w:line="240" w:before="0" w:after="240"/>
+        <w:rPr>
+          <w:rFonts w:ascii="Times New Roman" w:hAnsi="Times New Roman" w:eastAsia="Times New Roman" w:cs="Times New Roman"/>
+          <w:sz w:val="24"/>
+          <w:szCs w:val="24"/>
+          <w:lang w:eastAsia="fr-FR"/>
+        </w:rPr>
+      </w:pPr>
+      <w:r>
+        <w:rPr>
+          <w:rFonts w:eastAsia="Times New Roman" w:cs="Times New Roman" w:ascii="Times New Roman" w:hAnsi="Times New Roman"/>
+          <w:sz w:val="24"/>
+          <w:szCs w:val="24"/>
+          <w:lang w:eastAsia="fr-FR"/>
+        </w:rPr>
+      </w:r>
+    </w:p>
+    <w:p>
+      <w:pPr>
+        <w:pStyle w:val="LONormal"/>
         <w:spacing w:lineRule="auto" w:line="240" w:before="0" w:after="0"/>
         <w:rPr/>
       </w:pPr>
@@ -415,10 +471,15 @@
           <w:color w:val="000000"/>
           <w:lang w:eastAsia="fr-FR"/>
         </w:rPr>
-        <w:tab/>
-        <w:tab/>
-        <w:t xml:space="preserve">   Joue environ </w:t>
-      </w:r>
+        <w:t>Yannis Brément</w:t>
+      </w:r>
+    </w:p>
+    <w:p>
+      <w:pPr>
+        <w:pStyle w:val="LONormal"/>
+        <w:spacing w:lineRule="auto" w:line="240" w:before="0" w:after="0"/>
+        <w:rPr/>
+      </w:pPr>
       <w:r>
         <w:rPr>
           <w:rStyle w:val="Policepardfaut"/>
@@ -426,7 +487,7 @@
           <w:color w:val="000000"/>
           <w:lang w:eastAsia="fr-FR"/>
         </w:rPr>
-        <w:t>30 min</w:t>
+        <w:t>“</w:t>
       </w:r>
       <w:r>
         <w:rPr>
@@ -435,13 +496,13 @@
           <w:color w:val="000000"/>
           <w:lang w:eastAsia="fr-FR"/>
         </w:rPr>
-        <w:t xml:space="preserve"> par jour </w:t>
-      </w:r>
-    </w:p>
-    <w:p>
-      <w:pPr>
-        <w:pStyle w:val="Normal1"/>
-        <w:spacing w:lineRule="auto" w:line="240" w:before="0" w:after="240"/>
+        <w:t>Je fais régulièrement des JDR avec mon copain mais je trouve la documentation trop lourde et difficile à prendre en main”</w:t>
+      </w:r>
+    </w:p>
+    <w:p>
+      <w:pPr>
+        <w:pStyle w:val="LONormal"/>
+        <w:spacing w:lineRule="auto" w:line="240" w:before="0" w:after="0"/>
         <w:rPr>
           <w:rFonts w:ascii="Times New Roman" w:hAnsi="Times New Roman" w:eastAsia="Times New Roman" w:cs="Times New Roman"/>
           <w:sz w:val="24"/>
@@ -460,7 +521,7 @@
     </w:p>
     <w:p>
       <w:pPr>
-        <w:pStyle w:val="Normal1"/>
+        <w:pStyle w:val="LONormal"/>
         <w:spacing w:lineRule="auto" w:line="240" w:before="0" w:after="0"/>
         <w:rPr/>
       </w:pPr>
@@ -471,12 +532,32 @@
           <w:color w:val="000000"/>
           <w:lang w:eastAsia="fr-FR"/>
         </w:rPr>
-        <w:t>Yannis Brément</w:t>
-      </w:r>
-    </w:p>
-    <w:p>
-      <w:pPr>
-        <w:pStyle w:val="Normal1"/>
+        <w:t>Yannis est frustré par la documentation du JDR Chroniques Oubliées et autres, il aimerait avoir accès à une documentation triée</w:t>
+      </w:r>
+    </w:p>
+    <w:p>
+      <w:pPr>
+        <w:pStyle w:val="LONormal"/>
+        <w:spacing w:lineRule="auto" w:line="240" w:before="0" w:after="0"/>
+        <w:rPr>
+          <w:rFonts w:ascii="Times New Roman" w:hAnsi="Times New Roman" w:eastAsia="Times New Roman" w:cs="Times New Roman"/>
+          <w:sz w:val="24"/>
+          <w:szCs w:val="24"/>
+          <w:lang w:eastAsia="fr-FR"/>
+        </w:rPr>
+      </w:pPr>
+      <w:r>
+        <w:rPr>
+          <w:rFonts w:eastAsia="Times New Roman" w:cs="Times New Roman" w:ascii="Times New Roman" w:hAnsi="Times New Roman"/>
+          <w:sz w:val="24"/>
+          <w:szCs w:val="24"/>
+          <w:lang w:eastAsia="fr-FR"/>
+        </w:rPr>
+      </w:r>
+    </w:p>
+    <w:p>
+      <w:pPr>
+        <w:pStyle w:val="LONormal"/>
         <w:spacing w:lineRule="auto" w:line="240" w:before="0" w:after="0"/>
         <w:rPr/>
       </w:pPr>
@@ -487,131 +568,50 @@
           <w:color w:val="000000"/>
           <w:lang w:eastAsia="fr-FR"/>
         </w:rPr>
-        <w:t>“</w:t>
-      </w:r>
-      <w:r>
-        <w:rPr>
-          <w:rStyle w:val="Policepardfaut"/>
+        <w:t>Age : 19 ans</w:t>
+      </w:r>
+    </w:p>
+    <w:p>
+      <w:pPr>
+        <w:pStyle w:val="LONormal"/>
+        <w:spacing w:lineRule="auto" w:line="240" w:before="0" w:after="0"/>
+        <w:rPr>
+          <w:rFonts w:ascii="Arial" w:hAnsi="Arial" w:eastAsia="Times New Roman" w:cs="Arial"/>
+          <w:color w:val="000000"/>
+          <w:lang w:eastAsia="fr-FR"/>
+        </w:rPr>
+      </w:pPr>
+      <w:r>
+        <w:rPr>
           <w:rFonts w:eastAsia="Times New Roman" w:cs="Arial" w:ascii="Arial" w:hAnsi="Arial"/>
           <w:color w:val="000000"/>
           <w:lang w:eastAsia="fr-FR"/>
         </w:rPr>
-        <w:t>Je fais régulièrement des JDR avec mon copain mais je trouve la documentation trop lourde et difficile à prendre en main”</w:t>
-      </w:r>
-    </w:p>
-    <w:p>
-      <w:pPr>
-        <w:pStyle w:val="Normal1"/>
+        <w:t>Profession : étudiant </w:t>
+      </w:r>
+    </w:p>
+    <w:p>
+      <w:pPr>
+        <w:pStyle w:val="LONormal"/>
         <w:spacing w:lineRule="auto" w:line="240" w:before="0" w:after="0"/>
         <w:rPr>
-          <w:rFonts w:ascii="Times New Roman" w:hAnsi="Times New Roman" w:eastAsia="Times New Roman" w:cs="Times New Roman"/>
-          <w:sz w:val="24"/>
-          <w:szCs w:val="24"/>
+          <w:rFonts w:ascii="Arial" w:hAnsi="Arial" w:eastAsia="Times New Roman" w:cs="Arial"/>
+          <w:color w:val="000000"/>
           <w:lang w:eastAsia="fr-FR"/>
         </w:rPr>
       </w:pPr>
       <w:r>
         <w:rPr>
-          <w:rFonts w:eastAsia="Times New Roman" w:cs="Times New Roman" w:ascii="Times New Roman" w:hAnsi="Times New Roman"/>
-          <w:sz w:val="24"/>
-          <w:szCs w:val="24"/>
-          <w:lang w:eastAsia="fr-FR"/>
-        </w:rPr>
-      </w:r>
-    </w:p>
-    <w:p>
-      <w:pPr>
-        <w:pStyle w:val="Normal1"/>
-        <w:spacing w:lineRule="auto" w:line="240" w:before="0" w:after="0"/>
-        <w:rPr/>
-      </w:pPr>
-      <w:r>
-        <w:rPr>
-          <w:rStyle w:val="Policepardfaut"/>
           <w:rFonts w:eastAsia="Times New Roman" w:cs="Arial" w:ascii="Arial" w:hAnsi="Arial"/>
           <w:color w:val="000000"/>
           <w:lang w:eastAsia="fr-FR"/>
         </w:rPr>
-        <w:t>Yannis est frustré par la documentation du JDR Chroniques Oubliées et autres, il aimerait avoir accès à une documentation triée</w:t>
-      </w:r>
-    </w:p>
-    <w:p>
-      <w:pPr>
-        <w:pStyle w:val="Normal1"/>
-        <w:spacing w:lineRule="auto" w:line="240" w:before="0" w:after="0"/>
-        <w:rPr>
-          <w:rFonts w:ascii="Times New Roman" w:hAnsi="Times New Roman" w:eastAsia="Times New Roman" w:cs="Times New Roman"/>
-          <w:sz w:val="24"/>
-          <w:szCs w:val="24"/>
-          <w:lang w:eastAsia="fr-FR"/>
-        </w:rPr>
-      </w:pPr>
-      <w:r>
-        <w:rPr>
-          <w:rFonts w:eastAsia="Times New Roman" w:cs="Times New Roman" w:ascii="Times New Roman" w:hAnsi="Times New Roman"/>
-          <w:sz w:val="24"/>
-          <w:szCs w:val="24"/>
-          <w:lang w:eastAsia="fr-FR"/>
-        </w:rPr>
-      </w:r>
-    </w:p>
-    <w:p>
-      <w:pPr>
-        <w:pStyle w:val="Normal1"/>
-        <w:spacing w:lineRule="auto" w:line="240" w:before="0" w:after="0"/>
-        <w:rPr/>
-      </w:pPr>
-      <w:r>
-        <w:rPr>
-          <w:rStyle w:val="Policepardfaut"/>
-          <w:rFonts w:eastAsia="Times New Roman" w:cs="Arial" w:ascii="Arial" w:hAnsi="Arial"/>
-          <w:color w:val="000000"/>
-          <w:lang w:eastAsia="fr-FR"/>
-        </w:rPr>
-        <w:t>Age : 19 ans</w:t>
-      </w:r>
-    </w:p>
-    <w:p>
-      <w:pPr>
-        <w:pStyle w:val="Normal1"/>
-        <w:spacing w:lineRule="auto" w:line="240" w:before="0" w:after="0"/>
-        <w:rPr>
-          <w:rFonts w:ascii="Arial" w:hAnsi="Arial" w:eastAsia="Times New Roman" w:cs="Arial"/>
-          <w:color w:val="000000"/>
-          <w:lang w:eastAsia="fr-FR"/>
-        </w:rPr>
-      </w:pPr>
-      <w:r>
-        <w:rPr>
-          <w:rFonts w:eastAsia="Times New Roman" w:cs="Arial" w:ascii="Arial" w:hAnsi="Arial"/>
-          <w:color w:val="000000"/>
-          <w:lang w:eastAsia="fr-FR"/>
-        </w:rPr>
-        <w:t>Profession : étudiant </w:t>
-      </w:r>
-    </w:p>
-    <w:p>
-      <w:pPr>
-        <w:pStyle w:val="Normal1"/>
-        <w:spacing w:lineRule="auto" w:line="240" w:before="0" w:after="0"/>
-        <w:rPr>
-          <w:rFonts w:ascii="Arial" w:hAnsi="Arial" w:eastAsia="Times New Roman" w:cs="Arial"/>
-          <w:color w:val="000000"/>
-          <w:lang w:eastAsia="fr-FR"/>
-        </w:rPr>
-      </w:pPr>
-      <w:r>
-        <w:rPr>
-          <w:rFonts w:eastAsia="Times New Roman" w:cs="Arial" w:ascii="Arial" w:hAnsi="Arial"/>
-          <w:color w:val="000000"/>
-          <w:lang w:eastAsia="fr-FR"/>
-        </w:rPr>
         <w:t xml:space="preserve">Situation : vit dans son appartement étudiant </w:t>
       </w:r>
     </w:p>
     <w:p>
       <w:pPr>
-        <w:pStyle w:val="Normal1"/>
+        <w:pStyle w:val="LONormal"/>
         <w:spacing w:lineRule="auto" w:line="240" w:before="0" w:after="0"/>
         <w:rPr>
           <w:b/>
@@ -703,7 +703,12 @@
         </w:rPr>
       </w:pPr>
       <w:r>
-        <w:rPr/>
+        <w:rPr>
+          <w:b w:val="false"/>
+          <w:bCs w:val="false"/>
+          <w:sz w:val="22"/>
+          <w:szCs w:val="22"/>
+        </w:rPr>
       </w:r>
     </w:p>
     <w:p>
@@ -1662,7 +1667,7 @@
       <w:r>
         <w:rPr/>
         <w:drawing>
-          <wp:anchor behindDoc="0" distT="0" distB="9525" distL="114300" distR="114300" simplePos="0" locked="0" layoutInCell="1" allowOverlap="1" relativeHeight="10">
+          <wp:anchor behindDoc="0" distT="0" distB="9525" distL="114300" distR="114300" simplePos="0" locked="0" layoutInCell="1" allowOverlap="1" relativeHeight="2">
             <wp:simplePos x="0" y="0"/>
             <wp:positionH relativeFrom="column">
               <wp:posOffset>-109220</wp:posOffset>
@@ -1674,11 +1679,11 @@
             <wp:effectExtent l="0" t="0" r="0" b="0"/>
             <wp:wrapTight wrapText="bothSides">
               <wp:wrapPolygon edited="0">
-                <wp:start x="-13" y="0"/>
-                <wp:lineTo x="-13" y="21497"/>
-                <wp:lineTo x="21495" y="21497"/>
-                <wp:lineTo x="21495" y="0"/>
-                <wp:lineTo x="-13" y="0"/>
+                <wp:start x="-25" y="0"/>
+                <wp:lineTo x="-25" y="21484"/>
+                <wp:lineTo x="21493" y="21484"/>
+                <wp:lineTo x="21493" y="0"/>
+                <wp:lineTo x="-25" y="0"/>
               </wp:wrapPolygon>
             </wp:wrapTight>
             <wp:docPr id="8" name="Image3" descr=""/>
@@ -1749,15 +1754,15 @@
         <mc:AlternateContent>
           <mc:Choice Requires="wps">
             <w:drawing>
-              <wp:anchor behindDoc="0" distT="0" distB="0" distL="114300" distR="113665" simplePos="0" locked="0" layoutInCell="1" allowOverlap="1" relativeHeight="11">
+              <wp:anchor behindDoc="0" distT="0" distB="0" distL="114300" distR="113030" simplePos="0" locked="0" layoutInCell="1" allowOverlap="1" relativeHeight="3">
                 <wp:simplePos x="0" y="0"/>
                 <wp:positionH relativeFrom="column">
                   <wp:posOffset>-2581275</wp:posOffset>
                 </wp:positionH>
                 <wp:positionV relativeFrom="paragraph">
-                  <wp:posOffset>20955</wp:posOffset>
+                  <wp:posOffset>21590</wp:posOffset>
                 </wp:positionV>
-                <wp:extent cx="212725" cy="591185"/>
+                <wp:extent cx="213360" cy="591820"/>
                 <wp:effectExtent l="95250" t="19050" r="55245" b="0"/>
                 <wp:wrapNone/>
                 <wp:docPr id="9" name="Flèche : bas 2"/>
@@ -1768,7 +1773,7 @@
                       <wps:spPr>
                         <a:xfrm rot="1580400">
                           <a:off x="0" y="0"/>
-                          <a:ext cx="212040" cy="590400"/>
+                          <a:ext cx="212760" cy="591120"/>
                         </a:xfrm>
                         <a:prstGeom prst="downArrow">
                           <a:avLst>
@@ -1820,7 +1825,7 @@
                   <v:h position="0,@3"/>
                 </v:handles>
               </v:shapetype>
-              <v:shape id="shape_0" ID="Flèche : bas 2" fillcolor="#4472c4" stroked="t" style="position:absolute;margin-left:-203.35pt;margin-top:1.65pt;width:16.65pt;height:46.45pt;rotation:26" type="shapetype_67">
+              <v:shape id="shape_0" ID="Flèche : bas 2" fillcolor="#4472c4" stroked="t" style="position:absolute;margin-left:-203.3pt;margin-top:1.65pt;width:16.7pt;height:46.5pt;rotation:26" type="shapetype_67">
                 <w10:wrap type="none"/>
                 <v:fill o:detectmouseclick="t" type="solid" color2="#bb8d3b"/>
                 <v:stroke color="#325490" weight="12600" joinstyle="miter" endcap="flat"/>
@@ -1831,15 +1836,15 @@
         <mc:AlternateContent>
           <mc:Choice Requires="wps">
             <w:drawing>
-              <wp:anchor behindDoc="0" distT="0" distB="0" distL="114300" distR="113665" simplePos="0" locked="0" layoutInCell="1" allowOverlap="1" relativeHeight="12" wp14:anchorId="13A4DB36">
+              <wp:anchor behindDoc="0" distT="0" distB="0" distL="114300" distR="113030" simplePos="0" locked="0" layoutInCell="1" allowOverlap="1" relativeHeight="4" wp14:anchorId="13A4DB36">
                 <wp:simplePos x="0" y="0"/>
                 <wp:positionH relativeFrom="column">
                   <wp:posOffset>-824230</wp:posOffset>
                 </wp:positionH>
                 <wp:positionV relativeFrom="paragraph">
-                  <wp:posOffset>75565</wp:posOffset>
+                  <wp:posOffset>76200</wp:posOffset>
                 </wp:positionV>
-                <wp:extent cx="212725" cy="591185"/>
+                <wp:extent cx="213360" cy="591820"/>
                 <wp:effectExtent l="95250" t="19050" r="55245" b="0"/>
                 <wp:wrapNone/>
                 <wp:docPr id="10" name="Flèche : bas 3"/>
@@ -1850,7 +1855,7 @@
                       <wps:spPr>
                         <a:xfrm rot="1580400">
                           <a:off x="0" y="0"/>
-                          <a:ext cx="212040" cy="590400"/>
+                          <a:ext cx="212760" cy="591120"/>
                         </a:xfrm>
                         <a:prstGeom prst="downArrow">
                           <a:avLst>
@@ -1883,7 +1888,7 @@
           </mc:Choice>
           <mc:Fallback>
             <w:pict>
-              <v:shape id="shape_0" ID="Flèche : bas 3" fillcolor="#4472c4" stroked="t" style="position:absolute;margin-left:-65pt;margin-top:5.95pt;width:16.65pt;height:46.45pt;rotation:26" wp14:anchorId="13A4DB36" type="shapetype_67">
+              <v:shape id="shape_0" ID="Flèche : bas 3" fillcolor="#4472c4" stroked="t" style="position:absolute;margin-left:-64.95pt;margin-top:5.95pt;width:16.7pt;height:46.5pt;rotation:26" wp14:anchorId="13A4DB36" type="shapetype_67">
                 <w10:wrap type="none"/>
                 <v:fill o:detectmouseclick="t" type="solid" color2="#bb8d3b"/>
                 <v:stroke color="#325490" weight="12600" joinstyle="miter" endcap="flat"/>
@@ -1894,15 +1899,15 @@
         <mc:AlternateContent>
           <mc:Choice Requires="wps">
             <w:drawing>
-              <wp:anchor behindDoc="0" distT="0" distB="0" distL="114300" distR="113665" simplePos="0" locked="0" layoutInCell="1" allowOverlap="1" relativeHeight="13" wp14:anchorId="13A4DB36">
+              <wp:anchor behindDoc="0" distT="0" distB="0" distL="114300" distR="113030" simplePos="0" locked="0" layoutInCell="1" allowOverlap="1" relativeHeight="5" wp14:anchorId="13A4DB36">
                 <wp:simplePos x="0" y="0"/>
                 <wp:positionH relativeFrom="margin">
-                  <wp:posOffset>2365375</wp:posOffset>
+                  <wp:posOffset>2364740</wp:posOffset>
                 </wp:positionH>
                 <wp:positionV relativeFrom="paragraph">
-                  <wp:posOffset>31115</wp:posOffset>
+                  <wp:posOffset>31750</wp:posOffset>
                 </wp:positionV>
-                <wp:extent cx="212725" cy="591185"/>
+                <wp:extent cx="213360" cy="591820"/>
                 <wp:effectExtent l="95250" t="19050" r="55245" b="0"/>
                 <wp:wrapNone/>
                 <wp:docPr id="11" name="Flèche : bas 4"/>
@@ -1913,7 +1918,7 @@
                       <wps:spPr>
                         <a:xfrm rot="1580400">
                           <a:off x="0" y="0"/>
-                          <a:ext cx="212040" cy="590400"/>
+                          <a:ext cx="212760" cy="591120"/>
                         </a:xfrm>
                         <a:prstGeom prst="downArrow">
                           <a:avLst>
@@ -1946,7 +1951,7 @@
           </mc:Choice>
           <mc:Fallback>
             <w:pict>
-              <v:shape id="shape_0" ID="Flèche : bas 4" fillcolor="#4472c4" stroked="t" style="position:absolute;margin-left:186.2pt;margin-top:2.45pt;width:16.65pt;height:46.45pt;rotation:26;mso-position-horizontal-relative:margin" wp14:anchorId="13A4DB36" type="shapetype_67">
+              <v:shape id="shape_0" ID="Flèche : bas 4" fillcolor="#4472c4" stroked="t" style="position:absolute;margin-left:186.2pt;margin-top:2.45pt;width:16.7pt;height:46.5pt;rotation:26;mso-position-horizontal-relative:margin" wp14:anchorId="13A4DB36" type="shapetype_67">
                 <w10:wrap type="none"/>
                 <v:fill o:detectmouseclick="t" type="solid" color2="#bb8d3b"/>
                 <v:stroke color="#325490" weight="12600" joinstyle="miter" endcap="flat"/>
@@ -2033,15 +2038,15 @@
         <mc:AlternateContent>
           <mc:Choice Requires="wps">
             <w:drawing>
-              <wp:anchor behindDoc="0" distT="0" distB="0" distL="114300" distR="114300" simplePos="0" locked="0" layoutInCell="1" allowOverlap="1" relativeHeight="15" wp14:anchorId="75694A3B">
+              <wp:anchor behindDoc="0" distT="0" distB="0" distL="114300" distR="114300" simplePos="0" locked="0" layoutInCell="1" allowOverlap="1" relativeHeight="7" wp14:anchorId="75694A3B">
                 <wp:simplePos x="0" y="0"/>
                 <wp:positionH relativeFrom="margin">
-                  <wp:posOffset>238760</wp:posOffset>
+                  <wp:posOffset>238125</wp:posOffset>
                 </wp:positionH>
                 <wp:positionV relativeFrom="paragraph">
                   <wp:posOffset>657225</wp:posOffset>
                 </wp:positionV>
-                <wp:extent cx="165735" cy="346075"/>
+                <wp:extent cx="166370" cy="346710"/>
                 <wp:effectExtent l="57150" t="19050" r="26035" b="0"/>
                 <wp:wrapNone/>
                 <wp:docPr id="12" name="Flèche : bas 9"/>
@@ -2052,7 +2057,7 @@
                       <wps:spPr>
                         <a:xfrm rot="1580400">
                           <a:off x="0" y="0"/>
-                          <a:ext cx="165240" cy="345600"/>
+                          <a:ext cx="165600" cy="345960"/>
                         </a:xfrm>
                         <a:prstGeom prst="downArrow">
                           <a:avLst>
@@ -2085,7 +2090,7 @@
           </mc:Choice>
           <mc:Fallback>
             <w:pict>
-              <v:shape id="shape_0" ID="Flèche : bas 9" fillcolor="#4472c4" stroked="t" style="position:absolute;margin-left:18.8pt;margin-top:51.75pt;width:12.95pt;height:27.15pt;rotation:26;mso-position-horizontal-relative:margin" wp14:anchorId="75694A3B" type="shapetype_67">
+              <v:shape id="shape_0" ID="Flèche : bas 9" fillcolor="#4472c4" stroked="t" style="position:absolute;margin-left:18.75pt;margin-top:51.75pt;width:13pt;height:27.2pt;rotation:26;mso-position-horizontal-relative:margin" wp14:anchorId="75694A3B" type="shapetype_67">
                 <w10:wrap type="none"/>
                 <v:fill o:detectmouseclick="t" type="solid" color2="#bb8d3b"/>
                 <v:stroke color="#325490" weight="12600" joinstyle="miter" endcap="flat"/>
@@ -2094,7 +2099,7 @@
           </mc:Fallback>
         </mc:AlternateContent>
         <w:drawing>
-          <wp:anchor behindDoc="1" distT="0" distB="0" distL="0" distR="114300" simplePos="0" locked="0" layoutInCell="1" allowOverlap="1" relativeHeight="16">
+          <wp:anchor behindDoc="1" distT="0" distB="0" distL="0" distR="114300" simplePos="0" locked="0" layoutInCell="1" allowOverlap="1" relativeHeight="8">
             <wp:simplePos x="0" y="0"/>
             <wp:positionH relativeFrom="margin">
               <wp:align>left</wp:align>
@@ -2203,15 +2208,15 @@
         <mc:AlternateContent>
           <mc:Choice Requires="wps">
             <w:drawing>
-              <wp:anchor behindDoc="0" distT="0" distB="0" distL="114300" distR="114300" simplePos="0" locked="0" layoutInCell="1" allowOverlap="1" relativeHeight="18" wp14:anchorId="52F3199F">
+              <wp:anchor behindDoc="0" distT="0" distB="0" distL="114300" distR="114300" simplePos="0" locked="0" layoutInCell="1" allowOverlap="1" relativeHeight="10" wp14:anchorId="52F3199F">
                 <wp:simplePos x="0" y="0"/>
                 <wp:positionH relativeFrom="margin">
-                  <wp:posOffset>702310</wp:posOffset>
+                  <wp:posOffset>699770</wp:posOffset>
                 </wp:positionH>
                 <wp:positionV relativeFrom="paragraph">
-                  <wp:posOffset>1827530</wp:posOffset>
+                  <wp:posOffset>1825625</wp:posOffset>
                 </wp:positionV>
-                <wp:extent cx="165735" cy="346075"/>
+                <wp:extent cx="166370" cy="346710"/>
                 <wp:effectExtent l="57150" t="0" r="64135" b="16510"/>
                 <wp:wrapNone/>
                 <wp:docPr id="14" name="Flèche : bas 12"/>
@@ -2222,7 +2227,7 @@
                       <wps:spPr>
                         <a:xfrm rot="8647800">
                           <a:off x="0" y="0"/>
-                          <a:ext cx="165240" cy="345600"/>
+                          <a:ext cx="165600" cy="345960"/>
                         </a:xfrm>
                         <a:prstGeom prst="downArrow">
                           <a:avLst>
@@ -2255,7 +2260,7 @@
           </mc:Choice>
           <mc:Fallback>
             <w:pict>
-              <v:shape id="shape_0" ID="Flèche : bas 12" fillcolor="#4472c4" stroked="t" style="position:absolute;margin-left:55.3pt;margin-top:143.9pt;width:12.95pt;height:27.15pt;rotation:144;mso-position-horizontal-relative:margin" wp14:anchorId="52F3199F" type="shapetype_67">
+              <v:shape id="shape_0" ID="Flèche : bas 12" fillcolor="#4472c4" stroked="t" style="position:absolute;margin-left:55.05pt;margin-top:143.75pt;width:13pt;height:27.2pt;rotation:144;mso-position-horizontal-relative:margin" wp14:anchorId="52F3199F" type="shapetype_67">
                 <w10:wrap type="none"/>
                 <v:fill o:detectmouseclick="t" type="solid" color2="#bb8d3b"/>
                 <v:stroke color="#325490" weight="12600" joinstyle="miter" endcap="flat"/>
@@ -2266,7 +2271,7 @@
         <mc:AlternateContent>
           <mc:Choice Requires="wps">
             <w:drawing>
-              <wp:anchor behindDoc="0" distT="0" distB="0" distL="114300" distR="114300" simplePos="0" locked="0" layoutInCell="1" allowOverlap="1" relativeHeight="19">
+              <wp:anchor behindDoc="0" distT="0" distB="0" distL="114300" distR="114300" simplePos="0" locked="0" layoutInCell="1" allowOverlap="1" relativeHeight="11">
                 <wp:simplePos x="0" y="0"/>
                 <wp:positionH relativeFrom="column">
                   <wp:posOffset>2919730</wp:posOffset>
@@ -2274,7 +2279,7 @@
                 <wp:positionV relativeFrom="paragraph">
                   <wp:posOffset>1322070</wp:posOffset>
                 </wp:positionV>
-                <wp:extent cx="743585" cy="67310"/>
+                <wp:extent cx="744220" cy="67945"/>
                 <wp:effectExtent l="0" t="19050" r="38100" b="47625"/>
                 <wp:wrapNone/>
                 <wp:docPr id="15" name="Flèche : droite 14"/>
@@ -2285,7 +2290,7 @@
                       <wps:spPr>
                         <a:xfrm>
                           <a:off x="0" y="0"/>
-                          <a:ext cx="743040" cy="66600"/>
+                          <a:ext cx="743760" cy="67320"/>
                         </a:xfrm>
                         <a:prstGeom prst="rightArrow">
                           <a:avLst>
@@ -2337,7 +2342,7 @@
                   <v:h position="@3,0"/>
                 </v:handles>
               </v:shapetype>
-              <v:shape id="shape_0" ID="Flèche : droite 14" fillcolor="#4472c4" stroked="t" style="position:absolute;margin-left:229.9pt;margin-top:104.1pt;width:58.45pt;height:5.2pt" type="shapetype_13">
+              <v:shape id="shape_0" ID="Flèche : droite 14" fillcolor="#4472c4" stroked="t" style="position:absolute;margin-left:229.9pt;margin-top:104.1pt;width:58.5pt;height:5.25pt" type="shapetype_13">
                 <w10:wrap type="none"/>
                 <v:fill o:detectmouseclick="t" type="solid" color2="#bb8d3b"/>
                 <v:stroke color="#325490" weight="12600" joinstyle="miter" endcap="flat"/>
@@ -2348,7 +2353,7 @@
         <mc:AlternateContent>
           <mc:Choice Requires="wps">
             <w:drawing>
-              <wp:anchor behindDoc="0" distT="0" distB="0" distL="114300" distR="114300" simplePos="0" locked="0" layoutInCell="1" allowOverlap="1" relativeHeight="30" wp14:anchorId="4850FAE5">
+              <wp:anchor behindDoc="0" distT="0" distB="0" distL="114300" distR="114300" simplePos="0" locked="0" layoutInCell="1" allowOverlap="1" relativeHeight="22" wp14:anchorId="4850FAE5">
                 <wp:simplePos x="0" y="0"/>
                 <wp:positionH relativeFrom="margin">
                   <wp:posOffset>346710</wp:posOffset>
@@ -2356,7 +2361,7 @@
                 <wp:positionV relativeFrom="paragraph">
                   <wp:posOffset>1021715</wp:posOffset>
                 </wp:positionV>
-                <wp:extent cx="165735" cy="346075"/>
+                <wp:extent cx="166370" cy="346710"/>
                 <wp:effectExtent l="19050" t="19050" r="45085" b="16510"/>
                 <wp:wrapNone/>
                 <wp:docPr id="16" name="Flèche : bas 5"/>
@@ -2367,7 +2372,7 @@
                       <wps:spPr>
                         <a:xfrm rot="21270000">
                           <a:off x="0" y="0"/>
-                          <a:ext cx="165240" cy="345600"/>
+                          <a:ext cx="165600" cy="345960"/>
                         </a:xfrm>
                         <a:prstGeom prst="downArrow">
                           <a:avLst>
@@ -2400,7 +2405,7 @@
           </mc:Choice>
           <mc:Fallback>
             <w:pict>
-              <v:shape id="shape_0" ID="Flèche : bas 5" fillcolor="#4472c4" stroked="t" style="position:absolute;margin-left:27.3pt;margin-top:80.45pt;width:12.95pt;height:27.15pt;rotation:354;mso-position-horizontal-relative:margin" wp14:anchorId="4850FAE5" type="shapetype_67">
+              <v:shape id="shape_0" ID="Flèche : bas 5" fillcolor="#4472c4" stroked="t" style="position:absolute;margin-left:27.3pt;margin-top:80.45pt;width:13pt;height:27.2pt;rotation:354;mso-position-horizontal-relative:margin" wp14:anchorId="4850FAE5" type="shapetype_67">
                 <w10:wrap type="none"/>
                 <v:fill o:detectmouseclick="t" type="solid" color2="#bb8d3b"/>
                 <v:stroke color="#325490" weight="12600" joinstyle="miter" endcap="flat"/>
@@ -2409,7 +2414,7 @@
           </mc:Fallback>
         </mc:AlternateContent>
         <w:drawing>
-          <wp:anchor behindDoc="1" distT="0" distB="3810" distL="114300" distR="123190" simplePos="0" locked="0" layoutInCell="1" allowOverlap="1" relativeHeight="14">
+          <wp:anchor behindDoc="1" distT="0" distB="3810" distL="114300" distR="123190" simplePos="0" locked="0" layoutInCell="1" allowOverlap="1" relativeHeight="6">
             <wp:simplePos x="0" y="0"/>
             <wp:positionH relativeFrom="margin">
               <wp:posOffset>-290195</wp:posOffset>
@@ -2454,7 +2459,7 @@
           </wp:anchor>
         </w:drawing>
         <w:drawing>
-          <wp:anchor behindDoc="0" distT="0" distB="9525" distL="114300" distR="114300" simplePos="0" locked="0" layoutInCell="1" allowOverlap="1" relativeHeight="17">
+          <wp:anchor behindDoc="0" distT="0" distB="9525" distL="114300" distR="114300" simplePos="0" locked="0" layoutInCell="1" allowOverlap="1" relativeHeight="9">
             <wp:simplePos x="0" y="0"/>
             <wp:positionH relativeFrom="column">
               <wp:posOffset>3853180</wp:posOffset>
@@ -2466,11 +2471,11 @@
             <wp:effectExtent l="0" t="0" r="0" b="0"/>
             <wp:wrapTight wrapText="bothSides">
               <wp:wrapPolygon edited="0">
-                <wp:start x="-34" y="0"/>
-                <wp:lineTo x="-34" y="21433"/>
-                <wp:lineTo x="21218" y="21433"/>
-                <wp:lineTo x="21218" y="0"/>
-                <wp:lineTo x="-34" y="0"/>
+                <wp:start x="-70" y="0"/>
+                <wp:lineTo x="-70" y="21400"/>
+                <wp:lineTo x="21215" y="21400"/>
+                <wp:lineTo x="21215" y="0"/>
+                <wp:lineTo x="-70" y="0"/>
               </wp:wrapPolygon>
             </wp:wrapTight>
             <wp:docPr id="18" name="Image12" descr=""/>
@@ -2509,279 +2514,259 @@
       </w:r>
       <w:r>
         <w:rPr/>
-        <w:t xml:space="preserve">Sur cette page, si l’on clique sur une voie, le nom des 5 compétences s’affiche, ensuite si on coche une des compétences une nouvelle page </w:t>
-      </w:r>
-      <w:r>
-        <w:rPr/>
-        <w:t>apparaît</w:t>
-      </w:r>
-      <w:r>
-        <w:rPr/>
-        <w:t xml:space="preserve"> avec la description de la compétence.</w:t>
-      </w:r>
-    </w:p>
-    <w:p>
-      <w:pPr>
-        <w:pStyle w:val="Normal"/>
-        <w:rPr>
-          <w:b/>
-          <w:b/>
-        </w:rPr>
-      </w:pPr>
-      <w:r>
-        <w:rPr/>
-      </w:r>
-    </w:p>
-    <w:p>
-      <w:pPr>
-        <w:pStyle w:val="Normal"/>
-        <w:rPr>
-          <w:b/>
-          <w:b/>
-        </w:rPr>
-      </w:pPr>
-      <w:r>
-        <w:rPr/>
-      </w:r>
-    </w:p>
-    <w:p>
-      <w:pPr>
-        <w:pStyle w:val="Normal"/>
-        <w:rPr>
-          <w:b/>
-          <w:b/>
-        </w:rPr>
-      </w:pPr>
-      <w:r>
-        <w:rPr/>
-      </w:r>
-    </w:p>
-    <w:p>
-      <w:pPr>
-        <w:pStyle w:val="Normal"/>
-        <w:rPr>
-          <w:b/>
-          <w:b/>
-        </w:rPr>
-      </w:pPr>
-      <w:r>
-        <w:rPr/>
-      </w:r>
-    </w:p>
-    <w:p>
-      <w:pPr>
-        <w:pStyle w:val="Normal"/>
-        <w:rPr>
-          <w:b/>
-          <w:b/>
-        </w:rPr>
-      </w:pPr>
-      <w:r>
-        <w:rPr/>
-      </w:r>
-    </w:p>
-    <w:p>
-      <w:pPr>
-        <w:pStyle w:val="Normal"/>
-        <w:rPr>
-          <w:b/>
-          <w:b/>
-        </w:rPr>
-      </w:pPr>
-      <w:r>
-        <w:rPr/>
-      </w:r>
-    </w:p>
-    <w:p>
-      <w:pPr>
-        <w:pStyle w:val="Normal"/>
-        <w:rPr>
-          <w:b/>
-          <w:b/>
-        </w:rPr>
-      </w:pPr>
-      <w:r>
-        <w:rPr/>
-      </w:r>
-    </w:p>
-    <w:p>
-      <w:pPr>
-        <w:pStyle w:val="Normal"/>
-        <w:rPr>
-          <w:b/>
-          <w:b/>
-        </w:rPr>
-      </w:pPr>
-      <w:r>
-        <w:rPr/>
-      </w:r>
-    </w:p>
-    <w:p>
-      <w:pPr>
-        <w:pStyle w:val="Normal"/>
-        <w:rPr>
-          <w:b/>
-          <w:b/>
-        </w:rPr>
-      </w:pPr>
-      <w:r>
-        <w:rPr/>
-      </w:r>
-    </w:p>
-    <w:p>
-      <w:pPr>
-        <w:pStyle w:val="Normal"/>
-        <w:rPr>
-          <w:b/>
-          <w:b/>
-        </w:rPr>
-      </w:pPr>
-      <w:r>
-        <w:rPr/>
-      </w:r>
-    </w:p>
-    <w:p>
-      <w:pPr>
-        <w:pStyle w:val="Normal"/>
-        <w:rPr>
-          <w:b/>
-          <w:b/>
-        </w:rPr>
-      </w:pPr>
-      <w:r>
-        <w:rPr/>
-      </w:r>
-    </w:p>
-    <w:p>
-      <w:pPr>
-        <w:pStyle w:val="Normal"/>
-        <w:rPr>
-          <w:b/>
-          <w:b/>
-        </w:rPr>
-      </w:pPr>
-      <w:r>
-        <w:rPr/>
-      </w:r>
-    </w:p>
-    <w:p>
-      <w:pPr>
-        <w:pStyle w:val="Normal"/>
-        <w:rPr>
-          <w:b/>
-          <w:b/>
-        </w:rPr>
-      </w:pPr>
-      <w:r>
-        <w:rPr/>
-      </w:r>
-    </w:p>
-    <w:p>
-      <w:pPr>
-        <w:pStyle w:val="Normal"/>
-        <w:rPr>
-          <w:b/>
-          <w:b/>
-        </w:rPr>
-      </w:pPr>
-      <w:r>
-        <w:rPr/>
-      </w:r>
-    </w:p>
-    <w:p>
-      <w:pPr>
-        <w:pStyle w:val="Normal"/>
-        <w:rPr>
-          <w:b/>
-          <w:b/>
-        </w:rPr>
-      </w:pPr>
-      <w:r>
-        <w:rPr/>
-      </w:r>
-    </w:p>
-    <w:p>
-      <w:pPr>
-        <w:pStyle w:val="Normal"/>
-        <w:rPr>
-          <w:b/>
-          <w:b/>
-        </w:rPr>
-      </w:pPr>
-      <w:r>
-        <w:rPr/>
-      </w:r>
-    </w:p>
-    <w:p>
-      <w:pPr>
-        <w:pStyle w:val="Normal"/>
-        <w:rPr>
-          <w:b/>
-          <w:b/>
-        </w:rPr>
-      </w:pPr>
-      <w:r>
-        <w:rPr/>
-      </w:r>
-    </w:p>
-    <w:p>
-      <w:pPr>
-        <w:pStyle w:val="Normal"/>
-        <w:rPr>
-          <w:b/>
-          <w:b/>
-        </w:rPr>
-      </w:pPr>
-      <w:r>
-        <w:rPr/>
-      </w:r>
-    </w:p>
-    <w:p>
-      <w:pPr>
-        <w:pStyle w:val="Normal"/>
-        <w:rPr>
-          <w:b/>
-          <w:b/>
-        </w:rPr>
-      </w:pPr>
-      <w:r>
-        <w:rPr/>
-      </w:r>
-    </w:p>
-    <w:p>
-      <w:pPr>
-        <w:pStyle w:val="Normal"/>
-        <w:rPr>
-          <w:b/>
-          <w:b/>
-        </w:rPr>
-      </w:pPr>
-      <w:r>
-        <w:rPr/>
-      </w:r>
-    </w:p>
-    <w:p>
-      <w:pPr>
-        <w:pStyle w:val="Normal"/>
-        <w:rPr>
-          <w:b/>
-          <w:b/>
-        </w:rPr>
-      </w:pPr>
-      <w:r>
-        <w:rPr/>
-      </w:r>
-    </w:p>
-    <w:p>
-      <w:pPr>
-        <w:pStyle w:val="Normal"/>
-        <w:rPr>
-          <w:b/>
-          <w:b/>
-        </w:rPr>
-      </w:pPr>
-      <w:r>
-        <w:rPr/>
+        <w:t>Sur cette page, si l’on clique sur une voie, le nom des 5 compétences s’affiche, ensuite si on coche une des compétences une nouvelle page apparaît avec la description de la compétence.</w:t>
+      </w:r>
+    </w:p>
+    <w:p>
+      <w:pPr>
+        <w:pStyle w:val="Normal"/>
+        <w:rPr>
+          <w:b/>
+          <w:b/>
+        </w:rPr>
+      </w:pPr>
+      <w:r>
+        <w:rPr>
+          <w:b/>
+        </w:rPr>
+      </w:r>
+    </w:p>
+    <w:p>
+      <w:pPr>
+        <w:pStyle w:val="Normal"/>
+        <w:rPr>
+          <w:b/>
+          <w:b/>
+        </w:rPr>
+      </w:pPr>
+      <w:r>
+        <w:rPr>
+          <w:b/>
+        </w:rPr>
+      </w:r>
+    </w:p>
+    <w:p>
+      <w:pPr>
+        <w:pStyle w:val="Normal"/>
+        <w:rPr>
+          <w:b/>
+          <w:b/>
+        </w:rPr>
+      </w:pPr>
+      <w:r>
+        <w:rPr>
+          <w:b/>
+        </w:rPr>
+      </w:r>
+    </w:p>
+    <w:p>
+      <w:pPr>
+        <w:pStyle w:val="Normal"/>
+        <w:rPr>
+          <w:b/>
+          <w:b/>
+        </w:rPr>
+      </w:pPr>
+      <w:r>
+        <w:rPr>
+          <w:b/>
+        </w:rPr>
+      </w:r>
+    </w:p>
+    <w:p>
+      <w:pPr>
+        <w:pStyle w:val="Normal"/>
+        <w:rPr>
+          <w:b/>
+          <w:b/>
+        </w:rPr>
+      </w:pPr>
+      <w:r>
+        <w:rPr>
+          <w:b/>
+        </w:rPr>
+      </w:r>
+    </w:p>
+    <w:p>
+      <w:pPr>
+        <w:pStyle w:val="Normal"/>
+        <w:rPr>
+          <w:b/>
+          <w:b/>
+        </w:rPr>
+      </w:pPr>
+      <w:r>
+        <w:rPr>
+          <w:b/>
+        </w:rPr>
+      </w:r>
+    </w:p>
+    <w:p>
+      <w:pPr>
+        <w:pStyle w:val="Normal"/>
+        <w:rPr>
+          <w:b/>
+          <w:b/>
+        </w:rPr>
+      </w:pPr>
+      <w:r>
+        <w:rPr>
+          <w:b/>
+        </w:rPr>
+      </w:r>
+    </w:p>
+    <w:p>
+      <w:pPr>
+        <w:pStyle w:val="Normal"/>
+        <w:rPr>
+          <w:b/>
+          <w:b/>
+        </w:rPr>
+      </w:pPr>
+      <w:r>
+        <w:rPr>
+          <w:b/>
+        </w:rPr>
+      </w:r>
+    </w:p>
+    <w:p>
+      <w:pPr>
+        <w:pStyle w:val="Normal"/>
+        <w:rPr>
+          <w:b/>
+          <w:b/>
+        </w:rPr>
+      </w:pPr>
+      <w:r>
+        <w:rPr>
+          <w:b/>
+        </w:rPr>
+      </w:r>
+    </w:p>
+    <w:p>
+      <w:pPr>
+        <w:pStyle w:val="Normal"/>
+        <w:rPr>
+          <w:b/>
+          <w:b/>
+        </w:rPr>
+      </w:pPr>
+      <w:r>
+        <w:rPr>
+          <w:b/>
+        </w:rPr>
+      </w:r>
+    </w:p>
+    <w:p>
+      <w:pPr>
+        <w:pStyle w:val="Normal"/>
+        <w:rPr>
+          <w:b/>
+          <w:b/>
+        </w:rPr>
+      </w:pPr>
+      <w:r>
+        <w:rPr>
+          <w:b/>
+        </w:rPr>
+      </w:r>
+    </w:p>
+    <w:p>
+      <w:pPr>
+        <w:pStyle w:val="Normal"/>
+        <w:rPr>
+          <w:b/>
+          <w:b/>
+        </w:rPr>
+      </w:pPr>
+      <w:r>
+        <w:rPr>
+          <w:b/>
+        </w:rPr>
+      </w:r>
+    </w:p>
+    <w:p>
+      <w:pPr>
+        <w:pStyle w:val="Normal"/>
+        <w:rPr>
+          <w:b/>
+          <w:b/>
+        </w:rPr>
+      </w:pPr>
+      <w:r>
+        <w:rPr>
+          <w:b/>
+        </w:rPr>
+      </w:r>
+    </w:p>
+    <w:p>
+      <w:pPr>
+        <w:pStyle w:val="Normal"/>
+        <w:rPr>
+          <w:b/>
+          <w:b/>
+        </w:rPr>
+      </w:pPr>
+      <w:r>
+        <w:rPr>
+          <w:b/>
+        </w:rPr>
+      </w:r>
+    </w:p>
+    <w:p>
+      <w:pPr>
+        <w:pStyle w:val="Normal"/>
+        <w:rPr>
+          <w:b/>
+          <w:b/>
+        </w:rPr>
+      </w:pPr>
+      <w:r>
+        <w:rPr>
+          <w:b/>
+        </w:rPr>
+      </w:r>
+    </w:p>
+    <w:p>
+      <w:pPr>
+        <w:pStyle w:val="Normal"/>
+        <w:rPr>
+          <w:b/>
+          <w:b/>
+        </w:rPr>
+      </w:pPr>
+      <w:r>
+        <w:rPr>
+          <w:b/>
+        </w:rPr>
+      </w:r>
+    </w:p>
+    <w:p>
+      <w:pPr>
+        <w:pStyle w:val="Normal"/>
+        <w:rPr>
+          <w:b/>
+          <w:b/>
+        </w:rPr>
+      </w:pPr>
+      <w:r>
+        <w:rPr>
+          <w:b/>
+        </w:rPr>
+      </w:r>
+    </w:p>
+    <w:p>
+      <w:pPr>
+        <w:pStyle w:val="Normal"/>
+        <w:rPr>
+          <w:b/>
+          <w:b/>
+        </w:rPr>
+      </w:pPr>
+      <w:r>
+        <w:rPr>
+          <w:b/>
+        </w:rPr>
       </w:r>
     </w:p>
     <w:p>
@@ -2830,15 +2815,15 @@
         <mc:AlternateContent>
           <mc:Choice Requires="wps">
             <w:drawing>
-              <wp:anchor behindDoc="0" distT="0" distB="0" distL="114300" distR="114300" simplePos="0" locked="0" layoutInCell="1" allowOverlap="1" relativeHeight="23" wp14:anchorId="18C04235">
+              <wp:anchor behindDoc="0" distT="0" distB="0" distL="114300" distR="114300" simplePos="0" locked="0" layoutInCell="1" allowOverlap="1" relativeHeight="15" wp14:anchorId="18C04235">
                 <wp:simplePos x="0" y="0"/>
                 <wp:positionH relativeFrom="column">
-                  <wp:posOffset>1181735</wp:posOffset>
+                  <wp:posOffset>1181100</wp:posOffset>
                 </wp:positionH>
                 <wp:positionV relativeFrom="paragraph">
                   <wp:posOffset>2853690</wp:posOffset>
                 </wp:positionV>
-                <wp:extent cx="1404620" cy="66675"/>
+                <wp:extent cx="1405255" cy="67310"/>
                 <wp:effectExtent l="0" t="304800" r="0" b="314960"/>
                 <wp:wrapNone/>
                 <wp:docPr id="19" name="Flèche : droite 18"/>
@@ -2849,7 +2834,7 @@
                       <wps:spPr>
                         <a:xfrm rot="1560600">
                           <a:off x="0" y="0"/>
-                          <a:ext cx="1404000" cy="65880"/>
+                          <a:ext cx="1404720" cy="66600"/>
                         </a:xfrm>
                         <a:prstGeom prst="rightArrow">
                           <a:avLst>
@@ -2882,7 +2867,7 @@
           </mc:Choice>
           <mc:Fallback>
             <w:pict>
-              <v:shape id="shape_0" ID="Flèche : droite 18" fillcolor="#4472c4" stroked="t" style="position:absolute;margin-left:93.05pt;margin-top:224.7pt;width:110.5pt;height:5.15pt;rotation:26" wp14:anchorId="18C04235" type="shapetype_13">
+              <v:shape id="shape_0" ID="Flèche : droite 18" fillcolor="#4472c4" stroked="t" style="position:absolute;margin-left:93.05pt;margin-top:224.7pt;width:110.55pt;height:5.2pt;rotation:26" wp14:anchorId="18C04235" type="shapetype_13">
                 <w10:wrap type="none"/>
                 <v:fill o:detectmouseclick="t" type="solid" color2="#bb8d3b"/>
                 <v:stroke color="#325490" weight="12600" joinstyle="miter" endcap="flat"/>
@@ -2893,15 +2878,15 @@
         <mc:AlternateContent>
           <mc:Choice Requires="wps">
             <w:drawing>
-              <wp:anchor behindDoc="0" distT="-318" distB="318" distL="113983" distR="113982" simplePos="0" locked="0" layoutInCell="1" allowOverlap="1" relativeHeight="24" wp14:anchorId="18C04235">
+              <wp:anchor behindDoc="0" distT="-318" distB="318" distL="113348" distR="113982" simplePos="0" locked="0" layoutInCell="1" allowOverlap="1" relativeHeight="16" wp14:anchorId="18C04235">
                 <wp:simplePos x="0" y="0"/>
                 <wp:positionH relativeFrom="column">
-                  <wp:posOffset>489585</wp:posOffset>
+                  <wp:posOffset>487680</wp:posOffset>
                 </wp:positionH>
                 <wp:positionV relativeFrom="paragraph">
-                  <wp:posOffset>2844165</wp:posOffset>
+                  <wp:posOffset>2843530</wp:posOffset>
                 </wp:positionV>
-                <wp:extent cx="657225" cy="79375"/>
+                <wp:extent cx="657860" cy="80010"/>
                 <wp:effectExtent l="79692" t="15558" r="51753" b="13652"/>
                 <wp:wrapNone/>
                 <wp:docPr id="20" name="Flèche : droite 19"/>
@@ -2912,7 +2897,7 @@
                       <wps:spPr>
                         <a:xfrm rot="5875200">
                           <a:off x="0" y="0"/>
-                          <a:ext cx="656640" cy="78840"/>
+                          <a:ext cx="657360" cy="79200"/>
                         </a:xfrm>
                         <a:prstGeom prst="rightArrow">
                           <a:avLst>
@@ -2945,7 +2930,7 @@
           </mc:Choice>
           <mc:Fallback>
             <w:pict>
-              <v:shape id="shape_0" ID="Flèche : droite 19" fillcolor="#4472c4" stroked="t" style="position:absolute;margin-left:38.6pt;margin-top:223.95pt;width:51.65pt;height:6.15pt;rotation:98" wp14:anchorId="18C04235" type="shapetype_13">
+              <v:shape id="shape_0" ID="Flèche : droite 19" fillcolor="#4472c4" stroked="t" style="position:absolute;margin-left:38.45pt;margin-top:223.9pt;width:51.7pt;height:6.2pt;rotation:98" wp14:anchorId="18C04235" type="shapetype_13">
                 <w10:wrap type="none"/>
                 <v:fill o:detectmouseclick="t" type="solid" color2="#bb8d3b"/>
                 <v:stroke color="#325490" weight="12600" joinstyle="miter" endcap="flat"/>
@@ -2954,7 +2939,7 @@
           </mc:Fallback>
         </mc:AlternateContent>
         <w:drawing>
-          <wp:anchor behindDoc="0" distT="0" distB="9525" distL="114300" distR="114300" simplePos="0" locked="0" layoutInCell="1" allowOverlap="1" relativeHeight="20">
+          <wp:anchor behindDoc="0" distT="0" distB="9525" distL="114300" distR="114300" simplePos="0" locked="0" layoutInCell="1" allowOverlap="1" relativeHeight="12">
             <wp:simplePos x="0" y="0"/>
             <wp:positionH relativeFrom="column">
               <wp:posOffset>557530</wp:posOffset>
@@ -2966,11 +2951,11 @@
             <wp:effectExtent l="0" t="0" r="0" b="0"/>
             <wp:wrapTight wrapText="bothSides">
               <wp:wrapPolygon edited="0">
-                <wp:start x="-13" y="0"/>
-                <wp:lineTo x="-13" y="21497"/>
-                <wp:lineTo x="21495" y="21497"/>
-                <wp:lineTo x="21495" y="0"/>
-                <wp:lineTo x="-13" y="0"/>
+                <wp:start x="-25" y="0"/>
+                <wp:lineTo x="-25" y="21484"/>
+                <wp:lineTo x="21493" y="21484"/>
+                <wp:lineTo x="21493" y="0"/>
+                <wp:lineTo x="-25" y="0"/>
               </wp:wrapPolygon>
             </wp:wrapTight>
             <wp:docPr id="21" name="Image14" descr=""/>
@@ -3007,7 +2992,7 @@
           </wp:anchor>
         </w:drawing>
         <w:drawing>
-          <wp:anchor behindDoc="1" distT="0" distB="0" distL="114300" distR="114300" simplePos="0" locked="0" layoutInCell="1" allowOverlap="1" relativeHeight="21">
+          <wp:anchor behindDoc="1" distT="0" distB="0" distL="114300" distR="114300" simplePos="0" locked="0" layoutInCell="1" allowOverlap="1" relativeHeight="13">
             <wp:simplePos x="0" y="0"/>
             <wp:positionH relativeFrom="margin">
               <wp:posOffset>2343150</wp:posOffset>
@@ -3052,7 +3037,7 @@
           </wp:anchor>
         </w:drawing>
         <w:drawing>
-          <wp:anchor behindDoc="0" distT="0" distB="5080" distL="0" distR="114300" simplePos="0" locked="0" layoutInCell="1" allowOverlap="1" relativeHeight="22">
+          <wp:anchor behindDoc="0" distT="0" distB="5080" distL="0" distR="114300" simplePos="0" locked="0" layoutInCell="1" allowOverlap="1" relativeHeight="14">
             <wp:simplePos x="0" y="0"/>
             <wp:positionH relativeFrom="column">
               <wp:posOffset>-142875</wp:posOffset>
@@ -3064,11 +3049,11 @@
             <wp:effectExtent l="0" t="0" r="0" b="0"/>
             <wp:wrapTight wrapText="bothSides">
               <wp:wrapPolygon edited="0">
-                <wp:start x="-24" y="0"/>
-                <wp:lineTo x="-24" y="21406"/>
-                <wp:lineTo x="21392" y="21406"/>
-                <wp:lineTo x="21392" y="0"/>
-                <wp:lineTo x="-24" y="0"/>
+                <wp:start x="-47" y="0"/>
+                <wp:lineTo x="-47" y="21384"/>
+                <wp:lineTo x="21390" y="21384"/>
+                <wp:lineTo x="21390" y="0"/>
+                <wp:lineTo x="-47" y="0"/>
               </wp:wrapPolygon>
             </wp:wrapTight>
             <wp:docPr id="23" name="Image19" descr=""/>
@@ -3379,7 +3364,7 @@
       <w:r>
         <w:rPr/>
         <w:drawing>
-          <wp:anchor behindDoc="1" distT="0" distB="1270" distL="0" distR="114300" simplePos="0" locked="0" layoutInCell="1" allowOverlap="1" relativeHeight="25">
+          <wp:anchor behindDoc="1" distT="0" distB="1270" distL="0" distR="114300" simplePos="0" locked="0" layoutInCell="1" allowOverlap="1" relativeHeight="17">
             <wp:simplePos x="0" y="0"/>
             <wp:positionH relativeFrom="margin">
               <wp:align>left</wp:align>
@@ -3462,15 +3447,15 @@
         <mc:AlternateContent>
           <mc:Choice Requires="wps">
             <w:drawing>
-              <wp:anchor behindDoc="0" distT="-317" distB="-318" distL="113982" distR="113983" simplePos="0" locked="0" layoutInCell="1" allowOverlap="1" relativeHeight="26" wp14:anchorId="5D7AA7A9">
+              <wp:anchor behindDoc="0" distT="-317" distB="-318" distL="113982" distR="113983" simplePos="0" locked="0" layoutInCell="1" allowOverlap="1" relativeHeight="18" wp14:anchorId="5D7AA7A9">
                 <wp:simplePos x="0" y="0"/>
                 <wp:positionH relativeFrom="column">
-                  <wp:posOffset>375920</wp:posOffset>
+                  <wp:posOffset>374015</wp:posOffset>
                 </wp:positionH>
                 <wp:positionV relativeFrom="paragraph">
                   <wp:posOffset>401320</wp:posOffset>
                 </wp:positionV>
-                <wp:extent cx="471805" cy="160020"/>
+                <wp:extent cx="472440" cy="160655"/>
                 <wp:effectExtent l="22543" t="15557" r="9207" b="28258"/>
                 <wp:wrapNone/>
                 <wp:docPr id="25" name="Flèche : droite 21"/>
@@ -3481,7 +3466,7 @@
                       <wps:spPr>
                         <a:xfrm rot="5875200">
                           <a:off x="0" y="0"/>
-                          <a:ext cx="471240" cy="159480"/>
+                          <a:ext cx="471960" cy="160200"/>
                         </a:xfrm>
                         <a:prstGeom prst="rightArrow">
                           <a:avLst>
@@ -3514,7 +3499,7 @@
           </mc:Choice>
           <mc:Fallback>
             <w:pict>
-              <v:shape id="shape_0" ID="Flèche : droite 21" fillcolor="#4472c4" stroked="t" style="position:absolute;margin-left:29.65pt;margin-top:31.6pt;width:37.05pt;height:12.5pt;rotation:98" wp14:anchorId="5D7AA7A9" type="shapetype_13">
+              <v:shape id="shape_0" ID="Flèche : droite 21" fillcolor="#4472c4" stroked="t" style="position:absolute;margin-left:29.5pt;margin-top:31.6pt;width:37.1pt;height:12.55pt;rotation:98" wp14:anchorId="5D7AA7A9" type="shapetype_13">
                 <w10:wrap type="none"/>
                 <v:fill o:detectmouseclick="t" type="solid" color2="#bb8d3b"/>
                 <v:stroke color="#325490" weight="12600" joinstyle="miter" endcap="flat"/>
@@ -3531,6 +3516,33 @@
       </w:pPr>
       <w:r>
         <w:rPr/>
+      </w:r>
+    </w:p>
+    <w:p>
+      <w:pPr>
+        <w:pStyle w:val="Normal"/>
+        <w:rPr/>
+      </w:pPr>
+      <w:r>
+        <w:rPr/>
+      </w:r>
+    </w:p>
+    <w:p>
+      <w:pPr>
+        <w:pStyle w:val="Normal"/>
+        <w:rPr/>
+      </w:pPr>
+      <w:r>
+        <w:rPr/>
+      </w:r>
+    </w:p>
+    <w:p>
+      <w:pPr>
+        <w:pStyle w:val="Normal"/>
+        <w:rPr/>
+      </w:pPr>
+      <w:r>
+        <w:rPr/>
         <w:t xml:space="preserve">Sur cette nouvelle page, l’utilisateur devra cocher au moins 2 profils </w:t>
       </w:r>
       <w:bookmarkStart w:id="0" w:name="_GoBack1"/>
@@ -3571,7 +3583,7 @@
       <w:r>
         <w:rPr/>
         <w:drawing>
-          <wp:inline distT="0" distB="9525" distL="0" distR="0">
+          <wp:inline distT="0" distB="0" distL="0" distR="0">
             <wp:extent cx="5760720" cy="3933825"/>
             <wp:effectExtent l="0" t="0" r="0" b="0"/>
             <wp:docPr id="29" name="Image2" descr=""/>
@@ -3610,15 +3622,15 @@
         <mc:AlternateContent>
           <mc:Choice Requires="wps">
             <w:drawing>
-              <wp:anchor behindDoc="0" distT="0" distB="0" distL="114300" distR="114300" simplePos="0" locked="0" layoutInCell="1" allowOverlap="1" relativeHeight="27">
+              <wp:anchor behindDoc="0" distT="0" distB="0" distL="114300" distR="114300" simplePos="0" locked="0" layoutInCell="1" allowOverlap="1" relativeHeight="19">
                 <wp:simplePos x="0" y="0"/>
                 <wp:positionH relativeFrom="column">
-                  <wp:posOffset>442595</wp:posOffset>
+                  <wp:posOffset>441960</wp:posOffset>
                 </wp:positionH>
                 <wp:positionV relativeFrom="paragraph">
                   <wp:posOffset>888365</wp:posOffset>
                 </wp:positionV>
-                <wp:extent cx="267335" cy="505460"/>
+                <wp:extent cx="267970" cy="506095"/>
                 <wp:effectExtent l="38100" t="0" r="19050" b="47625"/>
                 <wp:wrapNone/>
                 <wp:docPr id="26" name="Connecteur droit avec flèche 24"/>
@@ -3629,7 +3641,7 @@
                       <wps:spPr>
                         <a:xfrm flipH="1">
                           <a:off x="0" y="0"/>
-                          <a:ext cx="266760" cy="504720"/>
+                          <a:ext cx="267480" cy="505440"/>
                         </a:xfrm>
                         <a:custGeom>
                           <a:avLst/>
@@ -3672,23 +3684,13 @@
             </w:drawing>
           </mc:Choice>
           <mc:Fallback>
-            <w:pict>
-              <v:shapetype id="shapetype_32" coordsize="21600,21600" o:spt="32" path="m,l21600,21600nfe">
-                <v:stroke joinstyle="miter"/>
-                <v:path gradientshapeok="t" o:connecttype="rect" textboxrect="0,0,21600,21600"/>
-              </v:shapetype>
-              <v:shape id="shape_0" ID="Connecteur droit avec flèche 24" stroked="t" style="position:absolute;margin-left:34.85pt;margin-top:69.95pt;width:20.95pt;height:39.7pt;flip:x" type="shapetype_32">
-                <w10:wrap type="none"/>
-                <v:fill o:detectmouseclick="t" on="false"/>
-                <v:stroke color="#4472c4" weight="6480" endarrow="block" endarrowwidth="medium" endarrowlength="medium" joinstyle="miter" endcap="flat"/>
-              </v:shape>
-            </w:pict>
+            <w:pict/>
           </mc:Fallback>
         </mc:AlternateContent>
         <mc:AlternateContent>
           <mc:Choice Requires="wps">
             <w:drawing>
-              <wp:anchor behindDoc="0" distT="0" distB="0" distL="114300" distR="114300" simplePos="0" locked="0" layoutInCell="1" allowOverlap="1" relativeHeight="28" wp14:anchorId="052D593C">
+              <wp:anchor behindDoc="0" distT="0" distB="0" distL="114300" distR="114300" simplePos="0" locked="0" layoutInCell="1" allowOverlap="1" relativeHeight="20" wp14:anchorId="052D593C">
                 <wp:simplePos x="0" y="0"/>
                 <wp:positionH relativeFrom="column">
                   <wp:posOffset>1766570</wp:posOffset>
@@ -3696,7 +3698,7 @@
                 <wp:positionV relativeFrom="paragraph">
                   <wp:posOffset>888365</wp:posOffset>
                 </wp:positionV>
-                <wp:extent cx="124460" cy="543560"/>
+                <wp:extent cx="125095" cy="544195"/>
                 <wp:effectExtent l="38100" t="0" r="28575" b="47625"/>
                 <wp:wrapNone/>
                 <wp:docPr id="27" name="Connecteur droit avec flèche 25"/>
@@ -3707,7 +3709,7 @@
                       <wps:spPr>
                         <a:xfrm flipH="1">
                           <a:off x="0" y="0"/>
-                          <a:ext cx="123840" cy="542880"/>
+                          <a:ext cx="124560" cy="543600"/>
                         </a:xfrm>
                         <a:custGeom>
                           <a:avLst/>
@@ -3750,27 +3752,21 @@
             </w:drawing>
           </mc:Choice>
           <mc:Fallback>
-            <w:pict>
-              <v:shape id="shape_0" ID="Connecteur droit avec flèche 25" stroked="t" style="position:absolute;margin-left:139.1pt;margin-top:69.95pt;width:9.7pt;height:42.7pt;flip:x" wp14:anchorId="052D593C" type="shapetype_32">
-                <w10:wrap type="none"/>
-                <v:fill o:detectmouseclick="t" on="false"/>
-                <v:stroke color="#4472c4" weight="6480" endarrow="block" endarrowwidth="medium" endarrowlength="medium" joinstyle="miter" endcap="flat"/>
-              </v:shape>
-            </w:pict>
+            <w:pict/>
           </mc:Fallback>
         </mc:AlternateContent>
         <mc:AlternateContent>
           <mc:Choice Requires="wps">
             <w:drawing>
-              <wp:anchor behindDoc="0" distT="0" distB="317" distL="113982" distR="113983" simplePos="0" locked="0" layoutInCell="1" allowOverlap="1" relativeHeight="29" wp14:anchorId="45B4DF56">
+              <wp:anchor behindDoc="0" distT="0" distB="317" distL="113347" distR="113983" simplePos="0" locked="0" layoutInCell="1" allowOverlap="1" relativeHeight="21" wp14:anchorId="45B4DF56">
                 <wp:simplePos x="0" y="0"/>
                 <wp:positionH relativeFrom="column">
-                  <wp:posOffset>2832735</wp:posOffset>
+                  <wp:posOffset>2832100</wp:posOffset>
                 </wp:positionH>
                 <wp:positionV relativeFrom="paragraph">
-                  <wp:posOffset>3914775</wp:posOffset>
+                  <wp:posOffset>3912235</wp:posOffset>
                 </wp:positionV>
-                <wp:extent cx="471805" cy="160020"/>
+                <wp:extent cx="472440" cy="160655"/>
                 <wp:effectExtent l="98743" t="0" r="104457" b="9208"/>
                 <wp:wrapNone/>
                 <wp:docPr id="28" name="Flèche : droite 26"/>
@@ -3781,7 +3777,7 @@
                       <wps:spPr>
                         <a:xfrm rot="14338200">
                           <a:off x="0" y="0"/>
-                          <a:ext cx="471240" cy="159480"/>
+                          <a:ext cx="471960" cy="160200"/>
                         </a:xfrm>
                         <a:prstGeom prst="rightArrow">
                           <a:avLst>
@@ -3814,7 +3810,7 @@
           </mc:Choice>
           <mc:Fallback>
             <w:pict>
-              <v:shape id="shape_0" ID="Flèche : droite 26" fillcolor="#4472c4" stroked="t" style="position:absolute;margin-left:223.1pt;margin-top:308.25pt;width:37.05pt;height:12.5pt;rotation:239" wp14:anchorId="45B4DF56" type="shapetype_13">
+              <v:shape id="shape_0" ID="Flèche : droite 26" fillcolor="#4472c4" stroked="t" style="position:absolute;margin-left:223pt;margin-top:308.05pt;width:37.1pt;height:12.55pt;rotation:239" wp14:anchorId="45B4DF56" type="shapetype_13">
                 <w10:wrap type="none"/>
                 <v:fill o:detectmouseclick="t" type="solid" color2="#bb8d3b"/>
                 <v:stroke color="#325490" weight="12600" joinstyle="miter" endcap="flat"/>
@@ -3822,6 +3818,613 @@
             </w:pict>
           </mc:Fallback>
         </mc:AlternateContent>
+      </w:r>
+    </w:p>
+    <w:p>
+      <w:pPr>
+        <w:pStyle w:val="Normal"/>
+        <w:widowControl/>
+        <w:bidi w:val="0"/>
+        <w:spacing w:lineRule="auto" w:line="259" w:before="0" w:after="160"/>
+        <w:jc w:val="left"/>
+        <w:rPr/>
+      </w:pPr>
+      <w:r>
+        <w:rPr/>
+      </w:r>
+    </w:p>
+    <w:p>
+      <w:pPr>
+        <w:pStyle w:val="ListParagraph"/>
+        <w:numPr>
+          <w:ilvl w:val="0"/>
+          <w:numId w:val="0"/>
+        </w:numPr>
+        <w:ind w:left="720" w:right="0" w:hanging="0"/>
+        <w:rPr>
+          <w:b/>
+          <w:b/>
+        </w:rPr>
+      </w:pPr>
+      <w:r>
+        <w:rPr>
+          <w:b/>
+        </w:rPr>
+      </w:r>
+    </w:p>
+    <w:p>
+      <w:pPr>
+        <w:pStyle w:val="ListParagraph"/>
+        <w:numPr>
+          <w:ilvl w:val="0"/>
+          <w:numId w:val="0"/>
+        </w:numPr>
+        <w:ind w:left="720" w:right="0" w:hanging="0"/>
+        <w:rPr>
+          <w:b/>
+          <w:b/>
+        </w:rPr>
+      </w:pPr>
+      <w:r>
+        <w:rPr>
+          <w:b/>
+        </w:rPr>
+      </w:r>
+    </w:p>
+    <w:p>
+      <w:pPr>
+        <w:pStyle w:val="ListParagraph"/>
+        <w:numPr>
+          <w:ilvl w:val="0"/>
+          <w:numId w:val="0"/>
+        </w:numPr>
+        <w:ind w:left="720" w:right="0" w:hanging="0"/>
+        <w:rPr>
+          <w:b/>
+          <w:b/>
+        </w:rPr>
+      </w:pPr>
+      <w:r>
+        <w:rPr>
+          <w:b/>
+        </w:rPr>
+      </w:r>
+    </w:p>
+    <w:p>
+      <w:pPr>
+        <w:pStyle w:val="ListParagraph"/>
+        <w:numPr>
+          <w:ilvl w:val="0"/>
+          <w:numId w:val="0"/>
+        </w:numPr>
+        <w:ind w:left="720" w:right="0" w:hanging="0"/>
+        <w:rPr>
+          <w:b/>
+          <w:b/>
+        </w:rPr>
+      </w:pPr>
+      <w:r>
+        <w:rPr>
+          <w:b/>
+        </w:rPr>
+      </w:r>
+    </w:p>
+    <w:p>
+      <w:pPr>
+        <w:pStyle w:val="ListParagraph"/>
+        <w:numPr>
+          <w:ilvl w:val="0"/>
+          <w:numId w:val="0"/>
+        </w:numPr>
+        <w:ind w:left="720" w:right="0" w:hanging="0"/>
+        <w:rPr>
+          <w:b/>
+          <w:b/>
+        </w:rPr>
+      </w:pPr>
+      <w:r>
+        <w:rPr>
+          <w:b/>
+        </w:rPr>
+      </w:r>
+    </w:p>
+    <w:p>
+      <w:pPr>
+        <w:pStyle w:val="ListParagraph"/>
+        <w:numPr>
+          <w:ilvl w:val="0"/>
+          <w:numId w:val="0"/>
+        </w:numPr>
+        <w:ind w:left="720" w:right="0" w:hanging="0"/>
+        <w:rPr>
+          <w:b/>
+          <w:b/>
+        </w:rPr>
+      </w:pPr>
+      <w:r>
+        <w:rPr>
+          <w:b/>
+        </w:rPr>
+      </w:r>
+    </w:p>
+    <w:p>
+      <w:pPr>
+        <w:pStyle w:val="ListParagraph"/>
+        <w:numPr>
+          <w:ilvl w:val="0"/>
+          <w:numId w:val="0"/>
+        </w:numPr>
+        <w:ind w:left="720" w:right="0" w:hanging="0"/>
+        <w:rPr>
+          <w:b/>
+          <w:b/>
+        </w:rPr>
+      </w:pPr>
+      <w:r>
+        <w:rPr>
+          <w:b/>
+        </w:rPr>
+      </w:r>
+    </w:p>
+    <w:p>
+      <w:pPr>
+        <w:pStyle w:val="ListParagraph"/>
+        <w:numPr>
+          <w:ilvl w:val="0"/>
+          <w:numId w:val="0"/>
+        </w:numPr>
+        <w:ind w:left="720" w:right="0" w:hanging="0"/>
+        <w:rPr>
+          <w:b/>
+          <w:b/>
+        </w:rPr>
+      </w:pPr>
+      <w:r>
+        <w:rPr>
+          <w:b/>
+        </w:rPr>
+      </w:r>
+    </w:p>
+    <w:p>
+      <w:pPr>
+        <w:pStyle w:val="ListParagraph"/>
+        <w:numPr>
+          <w:ilvl w:val="0"/>
+          <w:numId w:val="0"/>
+        </w:numPr>
+        <w:ind w:left="720" w:right="0" w:hanging="0"/>
+        <w:rPr>
+          <w:b/>
+          <w:b/>
+        </w:rPr>
+      </w:pPr>
+      <w:r>
+        <w:rPr>
+          <w:b/>
+        </w:rPr>
+      </w:r>
+    </w:p>
+    <w:p>
+      <w:pPr>
+        <w:pStyle w:val="ListParagraph"/>
+        <w:numPr>
+          <w:ilvl w:val="0"/>
+          <w:numId w:val="0"/>
+        </w:numPr>
+        <w:ind w:left="720" w:right="0" w:hanging="0"/>
+        <w:rPr>
+          <w:b/>
+          <w:b/>
+        </w:rPr>
+      </w:pPr>
+      <w:r>
+        <w:rPr>
+          <w:b/>
+        </w:rPr>
+      </w:r>
+    </w:p>
+    <w:p>
+      <w:pPr>
+        <w:pStyle w:val="ListParagraph"/>
+        <w:numPr>
+          <w:ilvl w:val="0"/>
+          <w:numId w:val="0"/>
+        </w:numPr>
+        <w:ind w:left="720" w:right="0" w:hanging="0"/>
+        <w:rPr>
+          <w:b/>
+          <w:b/>
+        </w:rPr>
+      </w:pPr>
+      <w:r>
+        <w:rPr>
+          <w:b/>
+        </w:rPr>
+      </w:r>
+    </w:p>
+    <w:p>
+      <w:pPr>
+        <w:pStyle w:val="ListParagraph"/>
+        <w:numPr>
+          <w:ilvl w:val="0"/>
+          <w:numId w:val="0"/>
+        </w:numPr>
+        <w:ind w:left="720" w:right="0" w:hanging="0"/>
+        <w:rPr>
+          <w:b/>
+          <w:b/>
+        </w:rPr>
+      </w:pPr>
+      <w:r>
+        <w:rPr>
+          <w:b/>
+        </w:rPr>
+      </w:r>
+    </w:p>
+    <w:p>
+      <w:pPr>
+        <w:pStyle w:val="ListParagraph"/>
+        <w:numPr>
+          <w:ilvl w:val="0"/>
+          <w:numId w:val="0"/>
+        </w:numPr>
+        <w:ind w:left="720" w:right="0" w:hanging="0"/>
+        <w:rPr>
+          <w:b/>
+          <w:b/>
+        </w:rPr>
+      </w:pPr>
+      <w:r>
+        <w:rPr>
+          <w:b/>
+        </w:rPr>
+      </w:r>
+    </w:p>
+    <w:p>
+      <w:pPr>
+        <w:pStyle w:val="ListParagraph"/>
+        <w:numPr>
+          <w:ilvl w:val="0"/>
+          <w:numId w:val="0"/>
+        </w:numPr>
+        <w:ind w:left="720" w:right="0" w:hanging="0"/>
+        <w:rPr>
+          <w:b/>
+          <w:b/>
+        </w:rPr>
+      </w:pPr>
+      <w:r>
+        <w:rPr>
+          <w:b/>
+        </w:rPr>
+      </w:r>
+    </w:p>
+    <w:p>
+      <w:pPr>
+        <w:pStyle w:val="ListParagraph"/>
+        <w:numPr>
+          <w:ilvl w:val="0"/>
+          <w:numId w:val="0"/>
+        </w:numPr>
+        <w:ind w:left="720" w:right="0" w:hanging="0"/>
+        <w:rPr>
+          <w:b/>
+          <w:b/>
+        </w:rPr>
+      </w:pPr>
+      <w:r>
+        <w:rPr>
+          <w:b/>
+        </w:rPr>
+      </w:r>
+    </w:p>
+    <w:p>
+      <w:pPr>
+        <w:pStyle w:val="ListParagraph"/>
+        <w:numPr>
+          <w:ilvl w:val="0"/>
+          <w:numId w:val="0"/>
+        </w:numPr>
+        <w:ind w:left="720" w:right="0" w:hanging="0"/>
+        <w:rPr>
+          <w:b/>
+          <w:b/>
+        </w:rPr>
+      </w:pPr>
+      <w:r>
+        <w:rPr>
+          <w:b/>
+        </w:rPr>
+      </w:r>
+    </w:p>
+    <w:p>
+      <w:pPr>
+        <w:pStyle w:val="ListParagraph"/>
+        <w:numPr>
+          <w:ilvl w:val="0"/>
+          <w:numId w:val="0"/>
+        </w:numPr>
+        <w:ind w:left="720" w:right="0" w:hanging="0"/>
+        <w:rPr>
+          <w:b/>
+          <w:b/>
+        </w:rPr>
+      </w:pPr>
+      <w:r>
+        <w:rPr>
+          <w:b/>
+        </w:rPr>
+      </w:r>
+    </w:p>
+    <w:p>
+      <w:pPr>
+        <w:pStyle w:val="ListParagraph"/>
+        <w:numPr>
+          <w:ilvl w:val="0"/>
+          <w:numId w:val="0"/>
+        </w:numPr>
+        <w:ind w:left="720" w:right="0" w:hanging="0"/>
+        <w:rPr>
+          <w:b/>
+          <w:b/>
+        </w:rPr>
+      </w:pPr>
+      <w:r>
+        <w:rPr>
+          <w:b/>
+        </w:rPr>
+        <w:t>Une application ergonomique :</w:t>
+      </w:r>
+    </w:p>
+    <w:p>
+      <w:pPr>
+        <w:pStyle w:val="Normal"/>
+        <w:rPr/>
+      </w:pPr>
+      <w:r>
+        <w:drawing>
+          <wp:anchor behindDoc="0" distT="0" distB="0" distL="114300" distR="114300" simplePos="0" locked="0" layoutInCell="1" allowOverlap="1" relativeHeight="31">
+            <wp:simplePos x="0" y="0"/>
+            <wp:positionH relativeFrom="column">
+              <wp:posOffset>4645025</wp:posOffset>
+            </wp:positionH>
+            <wp:positionV relativeFrom="paragraph">
+              <wp:posOffset>745490</wp:posOffset>
+            </wp:positionV>
+            <wp:extent cx="266065" cy="266065"/>
+            <wp:effectExtent l="0" t="0" r="0" b="0"/>
+            <wp:wrapSquare wrapText="bothSides"/>
+            <wp:docPr id="30" name="Image 1" descr=""/>
+            <wp:cNvGraphicFramePr>
+              <a:graphicFrameLocks xmlns:a="http://schemas.openxmlformats.org/drawingml/2006/main" noChangeAspect="1"/>
+            </wp:cNvGraphicFramePr>
+            <a:graphic xmlns:a="http://schemas.openxmlformats.org/drawingml/2006/main">
+              <a:graphicData uri="http://schemas.openxmlformats.org/drawingml/2006/picture">
+                <pic:pic xmlns:pic="http://schemas.openxmlformats.org/drawingml/2006/picture">
+                  <pic:nvPicPr>
+                    <pic:cNvPr id="30" name="Image 1" descr=""/>
+                    <pic:cNvPicPr>
+                      <a:picLocks noChangeAspect="1" noChangeArrowheads="1"/>
+                    </pic:cNvPicPr>
+                  </pic:nvPicPr>
+                  <pic:blipFill>
+                    <a:blip r:embed="rId18"/>
+                    <a:stretch>
+                      <a:fillRect/>
+                    </a:stretch>
+                  </pic:blipFill>
+                  <pic:spPr bwMode="auto">
+                    <a:xfrm>
+                      <a:off x="0" y="0"/>
+                      <a:ext cx="266065" cy="266065"/>
+                    </a:xfrm>
+                    <a:prstGeom prst="rect">
+                      <a:avLst/>
+                    </a:prstGeom>
+                  </pic:spPr>
+                </pic:pic>
+              </a:graphicData>
+            </a:graphic>
+          </wp:anchor>
+        </w:drawing>
+      </w:r>
+      <w:r>
+        <w:rPr/>
+        <w:t>N</w:t>
+      </w:r>
+      <w:r>
+        <w:rPr/>
+        <w:t xml:space="preserve">otre application a comme objectif d’être simple d’utilisation. N’importe qui pourra prendre en main l’application pourra naviguer entre les différentes informations. Les boutons sont clairs et visibles. Ils changent de couleur dès qu’un utilisateur met sa souris dessus. De plus, un sigle peut aider à comprendre l’utilité d’un bouton. </w:t>
+      </w:r>
+    </w:p>
+    <w:p>
+      <w:pPr>
+        <w:pStyle w:val="Normal"/>
+        <w:rPr/>
+      </w:pPr>
+      <w:r>
+        <w:rPr/>
+        <w:t xml:space="preserve">Par exemple, ce sigle, connu par tous, correspond à la sauvegarde des données. </w:t>
+      </w:r>
+    </w:p>
+    <w:p>
+      <w:pPr>
+        <w:pStyle w:val="Normal"/>
+        <w:rPr/>
+      </w:pPr>
+      <w:r>
+        <w:rPr/>
+        <w:t>Nous avons fait le choix d’ouvrir une nouvelle fenêtre à chaque fois que l’o</w:t>
+      </w:r>
+      <w:r>
+        <w:rPr/>
+        <w:t>n</w:t>
+      </w:r>
+      <w:r>
+        <w:rPr/>
+        <w:t xml:space="preserve"> appuie sur un bouton. Ce choix peut para</w:t>
+      </w:r>
+      <w:r>
+        <w:rPr/>
+        <w:t>î</w:t>
+      </w:r>
+      <w:r>
+        <w:rPr/>
+        <w:t xml:space="preserve">tre très peu instinctif mais tout au contraire, ce choix est réfléchi. Un joueur de jeu de rôle a souvent besoin de voir plusieurs compétences en même temps, </w:t>
+      </w:r>
+      <w:r>
+        <w:rPr/>
+        <w:t>afin de connaître toutes les options à sa disposition pour prendre la meilleure décision</w:t>
+      </w:r>
+      <w:r>
+        <w:rPr/>
+        <w:t>. De plus il peu</w:t>
+      </w:r>
+      <w:r>
+        <w:rPr/>
+        <w:t>t</w:t>
+      </w:r>
+      <w:r>
+        <w:rPr/>
+        <w:t xml:space="preserve"> déplac</w:t>
+      </w:r>
+      <w:r>
+        <w:rPr/>
+        <w:t>er</w:t>
+      </w:r>
+      <w:r>
+        <w:rPr/>
+        <w:t xml:space="preserve"> cette fenêtre ou il le souhait</w:t>
+      </w:r>
+      <w:r>
+        <w:rPr/>
+        <w:t>e</w:t>
+      </w:r>
+      <w:r>
+        <w:rPr/>
+        <w:t xml:space="preserve"> sur son écran. De plus, le m</w:t>
+      </w:r>
+      <w:r>
+        <w:rPr/>
+        <w:t>aître</w:t>
+      </w:r>
+      <w:r>
+        <w:rPr/>
+        <w:t xml:space="preserve"> d</w:t>
+      </w:r>
+      <w:r>
+        <w:rPr/>
+        <w:t>u</w:t>
+      </w:r>
+      <w:r>
+        <w:rPr/>
+        <w:t xml:space="preserve"> jeu (celui qui dirige la partie) a </w:t>
+      </w:r>
+      <w:r>
+        <w:rPr/>
+        <w:t xml:space="preserve">souvent </w:t>
+      </w:r>
+      <w:r>
+        <w:rPr/>
+        <w:t xml:space="preserve">besoin d’avoir devant lui plusieurs profils en même temps. </w:t>
+      </w:r>
+      <w:r>
+        <w:rPr/>
+        <w:t>En effet, les joueur et joueuses ont des personnages différents, ayant chacun leurs profils. Donc, la possibilité d’avoir plusieurs fenêtres nous a semblé être la meilleure option</w:t>
+      </w:r>
+      <w:r>
+        <w:rPr/>
+        <w:t xml:space="preserve">. </w:t>
+      </w:r>
+    </w:p>
+    <w:p>
+      <w:pPr>
+        <w:pStyle w:val="Normal"/>
+        <w:rPr/>
+      </w:pPr>
+      <w:r>
+        <w:rPr/>
+        <w:t>Nous avons décidé d’utiliser des doubles cli</w:t>
+      </w:r>
+      <w:r>
+        <w:rPr/>
+        <w:t>c</w:t>
+      </w:r>
+      <w:r>
+        <w:rPr/>
+        <w:t xml:space="preserve">s pour pouvoir afficher le détail des personnages. </w:t>
+      </w:r>
+      <w:r>
+        <w:rPr/>
+        <w:t>En effet, puisque l’application peut ouvrir plusieurs fenêtres, nous avons pensé qu’il serait plus pratique d’avoir cette « sécurité » pour</w:t>
+      </w:r>
+      <w:r>
+        <w:rPr/>
+        <w:t xml:space="preserve"> l’utilisateu</w:t>
+      </w:r>
+      <w:r>
+        <w:rPr/>
+        <w:t>r</w:t>
+      </w:r>
+      <w:r>
+        <w:rPr/>
+        <w:t>.</w:t>
+      </w:r>
+    </w:p>
+    <w:p>
+      <w:pPr>
+        <w:pStyle w:val="Normal"/>
+        <w:rPr>
+          <w:b/>
+          <w:b/>
+        </w:rPr>
+      </w:pPr>
+      <w:r>
+        <w:rPr/>
+      </w:r>
+    </w:p>
+    <w:p>
+      <w:pPr>
+        <w:pStyle w:val="Normal"/>
+        <w:rPr/>
+      </w:pPr>
+      <w:r>
+        <w:rPr>
+          <w:b/>
+        </w:rPr>
+        <w:t xml:space="preserve">Une application qui prend en compte l’accessibilité </w:t>
+      </w:r>
+    </w:p>
+    <w:p>
+      <w:pPr>
+        <w:pStyle w:val="Normal"/>
+        <w:rPr/>
+      </w:pPr>
+      <w:r>
+        <w:rPr/>
+        <w:t xml:space="preserve">L’application est </w:t>
+      </w:r>
+      <w:r>
+        <w:rPr/>
+        <w:t xml:space="preserve">faite pour être </w:t>
+      </w:r>
+      <w:r>
+        <w:rPr/>
+        <w:t xml:space="preserve">accessible à tous malgré le fait que les utilisateurs sont assez ciblés. </w:t>
+      </w:r>
+    </w:p>
+    <w:p>
+      <w:pPr>
+        <w:pStyle w:val="Normal"/>
+        <w:widowControl/>
+        <w:bidi w:val="0"/>
+        <w:spacing w:lineRule="auto" w:line="259" w:before="0" w:after="160"/>
+        <w:jc w:val="left"/>
+        <w:rPr/>
+      </w:pPr>
+      <w:r>
+        <w:rPr/>
+        <w:t>Par exemple, l’entièreté de l’application est navigable via le clavier. Aussi, certains boutons ont été faits pour réagir à l’appui sur la touche entrée pour valider, afin, encore une fois, de la rendre plus accessible.</w:t>
       </w:r>
     </w:p>
     <w:sectPr>
@@ -3835,6 +4438,219 @@
     </w:sectPr>
   </w:body>
 </w:document>
+</file>
+
+<file path=word/numbering.xml><?xml version="1.0" encoding="utf-8"?>
+<w:numbering xmlns:w="http://schemas.openxmlformats.org/wordprocessingml/2006/main" xmlns:o="urn:schemas-microsoft-com:office:office" xmlns:r="http://schemas.openxmlformats.org/officeDocument/2006/relationships" xmlns:v="urn:schemas-microsoft-com:vml">
+  <w:abstractNum w:abstractNumId="1">
+    <w:lvl w:ilvl="0">
+      <w:start w:val="1"/>
+      <w:numFmt w:val="decimal"/>
+      <w:lvlText w:val="%1"/>
+      <w:lvlJc w:val="left"/>
+      <w:pPr>
+        <w:ind w:left="720" w:hanging="360"/>
+      </w:pPr>
+    </w:lvl>
+    <w:lvl w:ilvl="1">
+      <w:start w:val="1"/>
+      <w:numFmt w:val="lowerLetter"/>
+      <w:lvlText w:val="%1.%2"/>
+      <w:lvlJc w:val="left"/>
+      <w:pPr>
+        <w:ind w:left="1440" w:hanging="360"/>
+      </w:pPr>
+    </w:lvl>
+    <w:lvl w:ilvl="2">
+      <w:start w:val="1"/>
+      <w:numFmt w:val="lowerRoman"/>
+      <w:lvlText w:val="%2.%3"/>
+      <w:lvlJc w:val="right"/>
+      <w:pPr>
+        <w:ind w:left="2160" w:hanging="180"/>
+      </w:pPr>
+    </w:lvl>
+    <w:lvl w:ilvl="3">
+      <w:start w:val="1"/>
+      <w:numFmt w:val="decimal"/>
+      <w:lvlText w:val="%3.%4"/>
+      <w:lvlJc w:val="left"/>
+      <w:pPr>
+        <w:ind w:left="2880" w:hanging="360"/>
+      </w:pPr>
+    </w:lvl>
+    <w:lvl w:ilvl="4">
+      <w:start w:val="1"/>
+      <w:numFmt w:val="lowerLetter"/>
+      <w:lvlText w:val="%4.%5"/>
+      <w:lvlJc w:val="left"/>
+      <w:pPr>
+        <w:ind w:left="3600" w:hanging="360"/>
+      </w:pPr>
+    </w:lvl>
+    <w:lvl w:ilvl="5">
+      <w:start w:val="1"/>
+      <w:numFmt w:val="lowerRoman"/>
+      <w:lvlText w:val="%5.%6"/>
+      <w:lvlJc w:val="right"/>
+      <w:pPr>
+        <w:ind w:left="4320" w:hanging="180"/>
+      </w:pPr>
+    </w:lvl>
+    <w:lvl w:ilvl="6">
+      <w:start w:val="1"/>
+      <w:numFmt w:val="decimal"/>
+      <w:lvlText w:val="%6.%7"/>
+      <w:lvlJc w:val="left"/>
+      <w:pPr>
+        <w:ind w:left="5040" w:hanging="360"/>
+      </w:pPr>
+    </w:lvl>
+    <w:lvl w:ilvl="7">
+      <w:start w:val="1"/>
+      <w:numFmt w:val="lowerLetter"/>
+      <w:lvlText w:val="%7.%8"/>
+      <w:lvlJc w:val="left"/>
+      <w:pPr>
+        <w:ind w:left="5760" w:hanging="360"/>
+      </w:pPr>
+    </w:lvl>
+    <w:lvl w:ilvl="8">
+      <w:start w:val="1"/>
+      <w:numFmt w:val="lowerRoman"/>
+      <w:lvlText w:val="%8.%9"/>
+      <w:lvlJc w:val="right"/>
+      <w:pPr>
+        <w:ind w:left="6480" w:hanging="180"/>
+      </w:pPr>
+    </w:lvl>
+  </w:abstractNum>
+  <w:abstractNum w:abstractNumId="2">
+    <w:lvl w:ilvl="0">
+      <w:start w:val="1"/>
+      <w:numFmt w:val="none"/>
+      <w:suff w:val="nothing"/>
+      <w:lvlText w:val=""/>
+      <w:lvlJc w:val="left"/>
+      <w:pPr>
+        <w:tabs>
+          <w:tab w:val="num" w:pos="432"/>
+        </w:tabs>
+        <w:ind w:left="432" w:hanging="432"/>
+      </w:pPr>
+    </w:lvl>
+    <w:lvl w:ilvl="1">
+      <w:start w:val="1"/>
+      <w:numFmt w:val="none"/>
+      <w:suff w:val="nothing"/>
+      <w:lvlText w:val=""/>
+      <w:lvlJc w:val="left"/>
+      <w:pPr>
+        <w:tabs>
+          <w:tab w:val="num" w:pos="576"/>
+        </w:tabs>
+        <w:ind w:left="576" w:hanging="576"/>
+      </w:pPr>
+    </w:lvl>
+    <w:lvl w:ilvl="2">
+      <w:start w:val="1"/>
+      <w:numFmt w:val="none"/>
+      <w:suff w:val="nothing"/>
+      <w:lvlText w:val=""/>
+      <w:lvlJc w:val="left"/>
+      <w:pPr>
+        <w:tabs>
+          <w:tab w:val="num" w:pos="720"/>
+        </w:tabs>
+        <w:ind w:left="720" w:hanging="720"/>
+      </w:pPr>
+    </w:lvl>
+    <w:lvl w:ilvl="3">
+      <w:start w:val="1"/>
+      <w:numFmt w:val="none"/>
+      <w:suff w:val="nothing"/>
+      <w:lvlText w:val=""/>
+      <w:lvlJc w:val="left"/>
+      <w:pPr>
+        <w:tabs>
+          <w:tab w:val="num" w:pos="864"/>
+        </w:tabs>
+        <w:ind w:left="864" w:hanging="864"/>
+      </w:pPr>
+    </w:lvl>
+    <w:lvl w:ilvl="4">
+      <w:start w:val="1"/>
+      <w:numFmt w:val="none"/>
+      <w:suff w:val="nothing"/>
+      <w:lvlText w:val=""/>
+      <w:lvlJc w:val="left"/>
+      <w:pPr>
+        <w:tabs>
+          <w:tab w:val="num" w:pos="1008"/>
+        </w:tabs>
+        <w:ind w:left="1008" w:hanging="1008"/>
+      </w:pPr>
+    </w:lvl>
+    <w:lvl w:ilvl="5">
+      <w:start w:val="1"/>
+      <w:numFmt w:val="none"/>
+      <w:suff w:val="nothing"/>
+      <w:lvlText w:val=""/>
+      <w:lvlJc w:val="left"/>
+      <w:pPr>
+        <w:tabs>
+          <w:tab w:val="num" w:pos="1152"/>
+        </w:tabs>
+        <w:ind w:left="1152" w:hanging="1152"/>
+      </w:pPr>
+    </w:lvl>
+    <w:lvl w:ilvl="6">
+      <w:start w:val="1"/>
+      <w:numFmt w:val="none"/>
+      <w:suff w:val="nothing"/>
+      <w:lvlText w:val=""/>
+      <w:lvlJc w:val="left"/>
+      <w:pPr>
+        <w:tabs>
+          <w:tab w:val="num" w:pos="1296"/>
+        </w:tabs>
+        <w:ind w:left="1296" w:hanging="1296"/>
+      </w:pPr>
+    </w:lvl>
+    <w:lvl w:ilvl="7">
+      <w:start w:val="1"/>
+      <w:numFmt w:val="none"/>
+      <w:suff w:val="nothing"/>
+      <w:lvlText w:val=""/>
+      <w:lvlJc w:val="left"/>
+      <w:pPr>
+        <w:tabs>
+          <w:tab w:val="num" w:pos="1440"/>
+        </w:tabs>
+        <w:ind w:left="1440" w:hanging="1440"/>
+      </w:pPr>
+    </w:lvl>
+    <w:lvl w:ilvl="8">
+      <w:start w:val="1"/>
+      <w:numFmt w:val="none"/>
+      <w:suff w:val="nothing"/>
+      <w:lvlText w:val=""/>
+      <w:lvlJc w:val="left"/>
+      <w:pPr>
+        <w:tabs>
+          <w:tab w:val="num" w:pos="1584"/>
+        </w:tabs>
+        <w:ind w:left="1584" w:hanging="1584"/>
+      </w:pPr>
+    </w:lvl>
+  </w:abstractNum>
+  <w:num w:numId="1">
+    <w:abstractNumId w:val="1"/>
+  </w:num>
+  <w:num w:numId="2">
+    <w:abstractNumId w:val="2"/>
+  </w:num>
+</w:numbering>
 </file>
 
 <file path=word/styles.xml><?xml version="1.0" encoding="utf-8"?>
@@ -4316,20 +5132,33 @@
       <w:rFonts w:cs="Arial"/>
     </w:rPr>
   </w:style>
-  <w:style w:type="paragraph" w:styleId="Normal1">
+  <w:style w:type="paragraph" w:styleId="LONormal">
     <w:name w:val="LO-Normal"/>
     <w:qFormat/>
     <w:pPr>
       <w:widowControl w:val="false"/>
       <w:suppressAutoHyphens w:val="true"/>
+      <w:bidi w:val="0"/>
+      <w:jc w:val="left"/>
     </w:pPr>
     <w:rPr>
       <w:rFonts w:ascii="Calibri" w:hAnsi="Calibri" w:eastAsia="Calibri" w:cs="" w:asciiTheme="minorHAnsi" w:cstheme="minorBidi" w:eastAsiaTheme="minorHAnsi" w:hAnsiTheme="minorHAnsi"/>
-      <w:color w:val="auto"/>
+      <w:color w:val="00000A"/>
       <w:sz w:val="22"/>
       <w:szCs w:val="22"/>
       <w:lang w:val="fr-FR" w:eastAsia="en-US" w:bidi="ar-SA"/>
     </w:rPr>
+  </w:style>
+  <w:style w:type="paragraph" w:styleId="ListParagraph">
+    <w:name w:val="List Paragraph"/>
+    <w:basedOn w:val="Normal"/>
+    <w:qFormat/>
+    <w:pPr>
+      <w:spacing w:before="0" w:after="160"/>
+      <w:ind w:left="720" w:right="0" w:hanging="0"/>
+      <w:contextualSpacing/>
+    </w:pPr>
+    <w:rPr/>
   </w:style>
   <w:style w:type="numbering" w:styleId="NoList" w:default="1">
     <w:name w:val="No List"/>

</xml_diff>